<commit_message>
se actualizo la documentacion
</commit_message>
<xml_diff>
--- a/documentos/documentacion git.docx
+++ b/documentos/documentacion git.docx
@@ -1420,15 +1420,7 @@
           <w:sz w:val="18"/>
           <w:szCs w:val="18"/>
         </w:rPr>
-        <w:t xml:space="preserve"> f2f661558</w:t>
-      </w:r>
-      <w:r>
-        <w:rPr>
-          <w:rFonts w:ascii="Lucida Console" w:hAnsi="Lucida Console" w:cs="Lucida Console"/>
-          <w:sz w:val="18"/>
-          <w:szCs w:val="18"/>
-        </w:rPr>
-        <w:t>a01fac05354c195cc678012104490b4</w:t>
+        <w:t xml:space="preserve"> f2f661558a01fac05354c195cc678012104490b4</w:t>
       </w:r>
     </w:p>
     <w:p>
@@ -1861,40 +1853,233 @@
       </w:r>
       <w:proofErr w:type="spellEnd"/>
       <w:r>
+        <w:t xml:space="preserve"> y borra el </w:t>
+      </w:r>
+      <w:proofErr w:type="spellStart"/>
+      <w:r>
+        <w:t>working</w:t>
+      </w:r>
+      <w:proofErr w:type="spellEnd"/>
+      <w:r>
         <w:t xml:space="preserve"> </w:t>
       </w:r>
-      <w:r>
-        <w:t>y</w:t>
-      </w:r>
-      <w:r>
-        <w:t xml:space="preserve"> borra el </w:t>
-      </w:r>
-      <w:proofErr w:type="spellStart"/>
-      <w:r>
-        <w:t>working</w:t>
-      </w:r>
-      <w:proofErr w:type="spellEnd"/>
-      <w:r>
+      <w:proofErr w:type="spellStart"/>
+      <w:r>
+        <w:t>area</w:t>
+      </w:r>
+      <w:proofErr w:type="spellEnd"/>
+    </w:p>
+    <w:p>
+      <w:pPr>
+        <w:autoSpaceDE w:val="0"/>
+        <w:autoSpaceDN w:val="0"/>
+        <w:adjustRightInd w:val="0"/>
+        <w:spacing w:after="0" w:line="240" w:lineRule="auto"/>
+        <w:rPr>
+          <w:rFonts w:ascii="Lucida Console" w:hAnsi="Lucida Console" w:cs="Lucida Console"/>
+          <w:color w:val="00BFBF"/>
+          <w:sz w:val="18"/>
+          <w:szCs w:val="18"/>
+        </w:rPr>
+      </w:pPr>
+      <w:proofErr w:type="spellStart"/>
+      <w:r>
+        <w:rPr>
+          <w:rFonts w:ascii="Lucida Console" w:hAnsi="Lucida Console" w:cs="Lucida Console"/>
+          <w:color w:val="00BF00"/>
+          <w:sz w:val="18"/>
+          <w:szCs w:val="18"/>
+        </w:rPr>
+        <w:t>MercadoTec@Mercadotecnia</w:t>
+      </w:r>
+      <w:proofErr w:type="spellEnd"/>
+      <w:r>
+        <w:rPr>
+          <w:rFonts w:ascii="Lucida Console" w:hAnsi="Lucida Console" w:cs="Lucida Console"/>
+          <w:color w:val="00BF00"/>
+          <w:sz w:val="18"/>
+          <w:szCs w:val="18"/>
+        </w:rPr>
         <w:t xml:space="preserve"> </w:t>
       </w:r>
-      <w:proofErr w:type="spellStart"/>
-      <w:r>
-        <w:t>area</w:t>
-      </w:r>
-      <w:proofErr w:type="spellEnd"/>
-    </w:p>
-    <w:p>
-      <w:pPr>
-        <w:autoSpaceDE w:val="0"/>
-        <w:autoSpaceDN w:val="0"/>
-        <w:adjustRightInd w:val="0"/>
-        <w:spacing w:after="0" w:line="240" w:lineRule="auto"/>
+      <w:r>
+        <w:rPr>
+          <w:rFonts w:ascii="Lucida Console" w:hAnsi="Lucida Console" w:cs="Lucida Console"/>
+          <w:color w:val="BF00BF"/>
+          <w:sz w:val="18"/>
+          <w:szCs w:val="18"/>
+        </w:rPr>
+        <w:t xml:space="preserve">MINGW64 </w:t>
+      </w:r>
+      <w:r>
+        <w:rPr>
+          <w:rFonts w:ascii="Lucida Console" w:hAnsi="Lucida Console" w:cs="Lucida Console"/>
+          <w:color w:val="BFBF00"/>
+          <w:sz w:val="18"/>
+          <w:szCs w:val="18"/>
+        </w:rPr>
+        <w:t>/c/</w:t>
+      </w:r>
+      <w:proofErr w:type="spellStart"/>
+      <w:r>
+        <w:rPr>
+          <w:rFonts w:ascii="Lucida Console" w:hAnsi="Lucida Console" w:cs="Lucida Console"/>
+          <w:color w:val="BFBF00"/>
+          <w:sz w:val="18"/>
+          <w:szCs w:val="18"/>
+        </w:rPr>
+        <w:t>xampp</w:t>
+      </w:r>
+      <w:proofErr w:type="spellEnd"/>
+      <w:r>
+        <w:rPr>
+          <w:rFonts w:ascii="Lucida Console" w:hAnsi="Lucida Console" w:cs="Lucida Console"/>
+          <w:color w:val="BFBF00"/>
+          <w:sz w:val="18"/>
+          <w:szCs w:val="18"/>
+        </w:rPr>
+        <w:t>/</w:t>
+      </w:r>
+      <w:proofErr w:type="spellStart"/>
+      <w:r>
+        <w:rPr>
+          <w:rFonts w:ascii="Lucida Console" w:hAnsi="Lucida Console" w:cs="Lucida Console"/>
+          <w:color w:val="BFBF00"/>
+          <w:sz w:val="18"/>
+          <w:szCs w:val="18"/>
+        </w:rPr>
+        <w:t>htdocs</w:t>
+      </w:r>
+      <w:proofErr w:type="spellEnd"/>
+      <w:r>
+        <w:rPr>
+          <w:rFonts w:ascii="Lucida Console" w:hAnsi="Lucida Console" w:cs="Lucida Console"/>
+          <w:color w:val="BFBF00"/>
+          <w:sz w:val="18"/>
+          <w:szCs w:val="18"/>
+        </w:rPr>
+        <w:t>/01gitprueba</w:t>
+      </w:r>
+      <w:r>
         <w:rPr>
           <w:rFonts w:ascii="Lucida Console" w:hAnsi="Lucida Console" w:cs="Lucida Console"/>
           <w:color w:val="00BFBF"/>
           <w:sz w:val="18"/>
           <w:szCs w:val="18"/>
         </w:rPr>
+        <w:t xml:space="preserve"> (master)</w:t>
+      </w:r>
+    </w:p>
+    <w:p>
+      <w:pPr>
+        <w:autoSpaceDE w:val="0"/>
+        <w:autoSpaceDN w:val="0"/>
+        <w:adjustRightInd w:val="0"/>
+        <w:spacing w:after="0" w:line="240" w:lineRule="auto"/>
+        <w:rPr>
+          <w:rFonts w:ascii="Lucida Console" w:hAnsi="Lucida Console" w:cs="Lucida Console"/>
+          <w:sz w:val="18"/>
+          <w:szCs w:val="18"/>
+        </w:rPr>
+      </w:pPr>
+      <w:r>
+        <w:rPr>
+          <w:rFonts w:ascii="Lucida Console" w:hAnsi="Lucida Console" w:cs="Lucida Console"/>
+          <w:sz w:val="18"/>
+          <w:szCs w:val="18"/>
+        </w:rPr>
+        <w:t xml:space="preserve">$ </w:t>
+      </w:r>
+      <w:proofErr w:type="spellStart"/>
+      <w:proofErr w:type="gramStart"/>
+      <w:r>
+        <w:rPr>
+          <w:rFonts w:ascii="Lucida Console" w:hAnsi="Lucida Console" w:cs="Lucida Console"/>
+          <w:sz w:val="18"/>
+          <w:szCs w:val="18"/>
+        </w:rPr>
+        <w:t>git</w:t>
+      </w:r>
+      <w:proofErr w:type="spellEnd"/>
+      <w:proofErr w:type="gramEnd"/>
+      <w:r>
+        <w:rPr>
+          <w:rFonts w:ascii="Lucida Console" w:hAnsi="Lucida Console" w:cs="Lucida Console"/>
+          <w:sz w:val="18"/>
+          <w:szCs w:val="18"/>
+        </w:rPr>
+        <w:t xml:space="preserve"> </w:t>
+      </w:r>
+      <w:proofErr w:type="spellStart"/>
+      <w:r>
+        <w:rPr>
+          <w:rFonts w:ascii="Lucida Console" w:hAnsi="Lucida Console" w:cs="Lucida Console"/>
+          <w:sz w:val="18"/>
+          <w:szCs w:val="18"/>
+        </w:rPr>
+        <w:t>reset</w:t>
+      </w:r>
+      <w:proofErr w:type="spellEnd"/>
+      <w:r>
+        <w:rPr>
+          <w:rFonts w:ascii="Lucida Console" w:hAnsi="Lucida Console" w:cs="Lucida Console"/>
+          <w:sz w:val="18"/>
+          <w:szCs w:val="18"/>
+        </w:rPr>
+        <w:t xml:space="preserve"> --</w:t>
+      </w:r>
+      <w:proofErr w:type="spellStart"/>
+      <w:r>
+        <w:rPr>
+          <w:rFonts w:ascii="Lucida Console" w:hAnsi="Lucida Console" w:cs="Lucida Console"/>
+          <w:sz w:val="18"/>
+          <w:szCs w:val="18"/>
+        </w:rPr>
+        <w:t>hard</w:t>
+      </w:r>
+      <w:proofErr w:type="spellEnd"/>
+      <w:r>
+        <w:rPr>
+          <w:rFonts w:ascii="Lucida Console" w:hAnsi="Lucida Console" w:cs="Lucida Console"/>
+          <w:sz w:val="18"/>
+          <w:szCs w:val="18"/>
+        </w:rPr>
+        <w:t xml:space="preserve"> f2f661558a01fac05354c195cc678012104490b4</w:t>
+      </w:r>
+    </w:p>
+    <w:p>
+      <w:pPr>
+        <w:autoSpaceDE w:val="0"/>
+        <w:autoSpaceDN w:val="0"/>
+        <w:adjustRightInd w:val="0"/>
+        <w:spacing w:after="0" w:line="240" w:lineRule="auto"/>
+        <w:rPr>
+          <w:rFonts w:ascii="Lucida Console" w:hAnsi="Lucida Console" w:cs="Lucida Console"/>
+          <w:sz w:val="18"/>
+          <w:szCs w:val="18"/>
+        </w:rPr>
+      </w:pPr>
+    </w:p>
+    <w:p>
+      <w:pPr>
+        <w:pStyle w:val="Sinespaciado"/>
+      </w:pPr>
+      <w:r>
+        <w:t>//nos muestra la rama actual del proyecto</w:t>
+      </w:r>
+    </w:p>
+    <w:p>
+      <w:pPr>
+        <w:autoSpaceDE w:val="0"/>
+        <w:autoSpaceDN w:val="0"/>
+        <w:adjustRightInd w:val="0"/>
+        <w:spacing w:after="0" w:line="240" w:lineRule="auto"/>
+        <w:rPr>
+          <w:rFonts w:ascii="Lucida Console" w:hAnsi="Lucida Console" w:cs="Lucida Console"/>
+          <w:color w:val="00BFBF"/>
+          <w:sz w:val="18"/>
+          <w:szCs w:val="18"/>
+        </w:rPr>
       </w:pPr>
       <w:proofErr w:type="spellStart"/>
       <w:r>
@@ -2031,44 +2216,52 @@
           <w:sz w:val="18"/>
           <w:szCs w:val="18"/>
         </w:rPr>
-        <w:t>reset</w:t>
-      </w:r>
-      <w:proofErr w:type="spellEnd"/>
-      <w:r>
-        <w:rPr>
-          <w:rFonts w:ascii="Lucida Console" w:hAnsi="Lucida Console" w:cs="Lucida Console"/>
-          <w:sz w:val="18"/>
-          <w:szCs w:val="18"/>
-        </w:rPr>
-        <w:t xml:space="preserve"> --</w:t>
-      </w:r>
-      <w:proofErr w:type="spellStart"/>
-      <w:r>
-        <w:rPr>
-          <w:rFonts w:ascii="Lucida Console" w:hAnsi="Lucida Console" w:cs="Lucida Console"/>
-          <w:sz w:val="18"/>
-          <w:szCs w:val="18"/>
-        </w:rPr>
-        <w:t>hard</w:t>
-      </w:r>
-      <w:proofErr w:type="spellEnd"/>
-      <w:r>
-        <w:rPr>
-          <w:rFonts w:ascii="Lucida Console" w:hAnsi="Lucida Console" w:cs="Lucida Console"/>
-          <w:sz w:val="18"/>
-          <w:szCs w:val="18"/>
-        </w:rPr>
-        <w:t xml:space="preserve"> f2f661558a01fac05354c195cc678012104490b4</w:t>
-      </w:r>
-    </w:p>
-    <w:p>
-      <w:pPr>
-        <w:autoSpaceDE w:val="0"/>
-        <w:autoSpaceDN w:val="0"/>
-        <w:adjustRightInd w:val="0"/>
-        <w:spacing w:after="0" w:line="240" w:lineRule="auto"/>
-        <w:rPr>
-          <w:rFonts w:ascii="Lucida Console" w:hAnsi="Lucida Console" w:cs="Lucida Console"/>
+        <w:t>branch</w:t>
+      </w:r>
+      <w:proofErr w:type="spellEnd"/>
+    </w:p>
+    <w:p>
+      <w:pPr>
+        <w:autoSpaceDE w:val="0"/>
+        <w:autoSpaceDN w:val="0"/>
+        <w:adjustRightInd w:val="0"/>
+        <w:spacing w:after="0" w:line="240" w:lineRule="auto"/>
+        <w:rPr>
+          <w:rFonts w:ascii="Lucida Console" w:hAnsi="Lucida Console" w:cs="Lucida Console"/>
+          <w:color w:val="00BF00"/>
+          <w:sz w:val="18"/>
+          <w:szCs w:val="18"/>
+        </w:rPr>
+      </w:pPr>
+      <w:r>
+        <w:rPr>
+          <w:rFonts w:ascii="Lucida Console" w:hAnsi="Lucida Console" w:cs="Lucida Console"/>
+          <w:sz w:val="18"/>
+          <w:szCs w:val="18"/>
+        </w:rPr>
+        <w:t xml:space="preserve">* </w:t>
+      </w:r>
+      <w:proofErr w:type="gramStart"/>
+      <w:r>
+        <w:rPr>
+          <w:rFonts w:ascii="Lucida Console" w:hAnsi="Lucida Console" w:cs="Lucida Console"/>
+          <w:color w:val="00BF00"/>
+          <w:sz w:val="18"/>
+          <w:szCs w:val="18"/>
+        </w:rPr>
+        <w:t>master</w:t>
+      </w:r>
+      <w:proofErr w:type="gramEnd"/>
+    </w:p>
+    <w:p>
+      <w:pPr>
+        <w:autoSpaceDE w:val="0"/>
+        <w:autoSpaceDN w:val="0"/>
+        <w:adjustRightInd w:val="0"/>
+        <w:spacing w:after="0" w:line="240" w:lineRule="auto"/>
+        <w:rPr>
+          <w:rFonts w:ascii="Lucida Console" w:hAnsi="Lucida Console" w:cs="Lucida Console"/>
+          <w:color w:val="00BF00"/>
           <w:sz w:val="18"/>
           <w:szCs w:val="18"/>
         </w:rPr>
@@ -2079,7 +2272,7 @@
         <w:pStyle w:val="Sinespaciado"/>
       </w:pPr>
       <w:r>
-        <w:t>//nos muestra la rama actual del proyecto</w:t>
+        <w:t>//nos permite generar una rama</w:t>
       </w:r>
     </w:p>
     <w:p>
@@ -2201,6 +2394,198 @@
           <w:sz w:val="18"/>
           <w:szCs w:val="18"/>
         </w:rPr>
+        <w:t xml:space="preserve">$  </w:t>
+      </w:r>
+      <w:proofErr w:type="spellStart"/>
+      <w:proofErr w:type="gramStart"/>
+      <w:r>
+        <w:rPr>
+          <w:rFonts w:ascii="Lucida Console" w:hAnsi="Lucida Console" w:cs="Lucida Console"/>
+          <w:sz w:val="18"/>
+          <w:szCs w:val="18"/>
+        </w:rPr>
+        <w:t>git</w:t>
+      </w:r>
+      <w:proofErr w:type="spellEnd"/>
+      <w:proofErr w:type="gramEnd"/>
+      <w:r>
+        <w:rPr>
+          <w:rFonts w:ascii="Lucida Console" w:hAnsi="Lucida Console" w:cs="Lucida Console"/>
+          <w:sz w:val="18"/>
+          <w:szCs w:val="18"/>
+        </w:rPr>
+        <w:t xml:space="preserve"> </w:t>
+      </w:r>
+      <w:proofErr w:type="spellStart"/>
+      <w:r>
+        <w:rPr>
+          <w:rFonts w:ascii="Lucida Console" w:hAnsi="Lucida Console" w:cs="Lucida Console"/>
+          <w:sz w:val="18"/>
+          <w:szCs w:val="18"/>
+        </w:rPr>
+        <w:t>branch</w:t>
+      </w:r>
+      <w:proofErr w:type="spellEnd"/>
+      <w:r>
+        <w:rPr>
+          <w:rFonts w:ascii="Lucida Console" w:hAnsi="Lucida Console" w:cs="Lucida Console"/>
+          <w:sz w:val="18"/>
+          <w:szCs w:val="18"/>
+        </w:rPr>
+        <w:t xml:space="preserve"> </w:t>
+      </w:r>
+      <w:proofErr w:type="spellStart"/>
+      <w:r>
+        <w:rPr>
+          <w:rFonts w:ascii="Lucida Console" w:hAnsi="Lucida Console" w:cs="Lucida Console"/>
+          <w:sz w:val="18"/>
+          <w:szCs w:val="18"/>
+        </w:rPr>
+        <w:t>nombreRama</w:t>
+      </w:r>
+      <w:proofErr w:type="spellEnd"/>
+    </w:p>
+    <w:p>
+      <w:pPr>
+        <w:autoSpaceDE w:val="0"/>
+        <w:autoSpaceDN w:val="0"/>
+        <w:adjustRightInd w:val="0"/>
+        <w:spacing w:after="0" w:line="240" w:lineRule="auto"/>
+        <w:rPr>
+          <w:rFonts w:ascii="Lucida Console" w:hAnsi="Lucida Console" w:cs="Lucida Console"/>
+          <w:color w:val="00BF00"/>
+          <w:sz w:val="18"/>
+          <w:szCs w:val="18"/>
+        </w:rPr>
+      </w:pPr>
+    </w:p>
+    <w:p>
+      <w:pPr>
+        <w:pStyle w:val="Sinespaciado"/>
+      </w:pPr>
+      <w:r>
+        <w:t>//nos permite cambiarnos de rama</w:t>
+      </w:r>
+    </w:p>
+    <w:p>
+      <w:pPr>
+        <w:autoSpaceDE w:val="0"/>
+        <w:autoSpaceDN w:val="0"/>
+        <w:adjustRightInd w:val="0"/>
+        <w:spacing w:after="0" w:line="240" w:lineRule="auto"/>
+        <w:rPr>
+          <w:rFonts w:ascii="Lucida Console" w:hAnsi="Lucida Console" w:cs="Lucida Console"/>
+          <w:color w:val="00BFBF"/>
+          <w:sz w:val="18"/>
+          <w:szCs w:val="18"/>
+        </w:rPr>
+      </w:pPr>
+      <w:proofErr w:type="spellStart"/>
+      <w:r>
+        <w:rPr>
+          <w:rFonts w:ascii="Lucida Console" w:hAnsi="Lucida Console" w:cs="Lucida Console"/>
+          <w:color w:val="00BF00"/>
+          <w:sz w:val="18"/>
+          <w:szCs w:val="18"/>
+        </w:rPr>
+        <w:t>MercadoTec@Mercadotecnia</w:t>
+      </w:r>
+      <w:proofErr w:type="spellEnd"/>
+      <w:r>
+        <w:rPr>
+          <w:rFonts w:ascii="Lucida Console" w:hAnsi="Lucida Console" w:cs="Lucida Console"/>
+          <w:color w:val="00BF00"/>
+          <w:sz w:val="18"/>
+          <w:szCs w:val="18"/>
+        </w:rPr>
+        <w:t xml:space="preserve"> </w:t>
+      </w:r>
+      <w:r>
+        <w:rPr>
+          <w:rFonts w:ascii="Lucida Console" w:hAnsi="Lucida Console" w:cs="Lucida Console"/>
+          <w:color w:val="BF00BF"/>
+          <w:sz w:val="18"/>
+          <w:szCs w:val="18"/>
+        </w:rPr>
+        <w:t xml:space="preserve">MINGW64 </w:t>
+      </w:r>
+      <w:r>
+        <w:rPr>
+          <w:rFonts w:ascii="Lucida Console" w:hAnsi="Lucida Console" w:cs="Lucida Console"/>
+          <w:color w:val="BFBF00"/>
+          <w:sz w:val="18"/>
+          <w:szCs w:val="18"/>
+        </w:rPr>
+        <w:t>/c/</w:t>
+      </w:r>
+      <w:proofErr w:type="spellStart"/>
+      <w:r>
+        <w:rPr>
+          <w:rFonts w:ascii="Lucida Console" w:hAnsi="Lucida Console" w:cs="Lucida Console"/>
+          <w:color w:val="BFBF00"/>
+          <w:sz w:val="18"/>
+          <w:szCs w:val="18"/>
+        </w:rPr>
+        <w:t>xampp</w:t>
+      </w:r>
+      <w:proofErr w:type="spellEnd"/>
+      <w:r>
+        <w:rPr>
+          <w:rFonts w:ascii="Lucida Console" w:hAnsi="Lucida Console" w:cs="Lucida Console"/>
+          <w:color w:val="BFBF00"/>
+          <w:sz w:val="18"/>
+          <w:szCs w:val="18"/>
+        </w:rPr>
+        <w:t>/</w:t>
+      </w:r>
+      <w:proofErr w:type="spellStart"/>
+      <w:r>
+        <w:rPr>
+          <w:rFonts w:ascii="Lucida Console" w:hAnsi="Lucida Console" w:cs="Lucida Console"/>
+          <w:color w:val="BFBF00"/>
+          <w:sz w:val="18"/>
+          <w:szCs w:val="18"/>
+        </w:rPr>
+        <w:t>htdocs</w:t>
+      </w:r>
+      <w:proofErr w:type="spellEnd"/>
+      <w:r>
+        <w:rPr>
+          <w:rFonts w:ascii="Lucida Console" w:hAnsi="Lucida Console" w:cs="Lucida Console"/>
+          <w:color w:val="BFBF00"/>
+          <w:sz w:val="18"/>
+          <w:szCs w:val="18"/>
+        </w:rPr>
+        <w:t>/01gitprueba</w:t>
+      </w:r>
+      <w:r>
+        <w:rPr>
+          <w:rFonts w:ascii="Lucida Console" w:hAnsi="Lucida Console" w:cs="Lucida Console"/>
+          <w:color w:val="00BFBF"/>
+          <w:sz w:val="18"/>
+          <w:szCs w:val="18"/>
+        </w:rPr>
+        <w:t xml:space="preserve"> (master)</w:t>
+      </w:r>
+    </w:p>
+    <w:p>
+      <w:pPr>
+        <w:autoSpaceDE w:val="0"/>
+        <w:autoSpaceDN w:val="0"/>
+        <w:adjustRightInd w:val="0"/>
+        <w:spacing w:after="0" w:line="240" w:lineRule="auto"/>
+        <w:rPr>
+          <w:rFonts w:ascii="Lucida Console" w:hAnsi="Lucida Console" w:cs="Lucida Console"/>
+          <w:sz w:val="18"/>
+          <w:szCs w:val="18"/>
+        </w:rPr>
+      </w:pPr>
+      <w:r>
+        <w:rPr>
+          <w:rFonts w:ascii="Lucida Console" w:hAnsi="Lucida Console" w:cs="Lucida Console"/>
+          <w:sz w:val="18"/>
+          <w:szCs w:val="18"/>
+        </w:rPr>
         <w:t xml:space="preserve">$ </w:t>
       </w:r>
       <w:proofErr w:type="spellStart"/>
@@ -2230,55 +2615,835 @@
           <w:sz w:val="18"/>
           <w:szCs w:val="18"/>
         </w:rPr>
+        <w:t>checkout</w:t>
+      </w:r>
+      <w:proofErr w:type="spellEnd"/>
+      <w:r>
+        <w:rPr>
+          <w:rFonts w:ascii="Lucida Console" w:hAnsi="Lucida Console" w:cs="Lucida Console"/>
+          <w:sz w:val="18"/>
+          <w:szCs w:val="18"/>
+        </w:rPr>
+        <w:t xml:space="preserve"> </w:t>
+      </w:r>
+      <w:proofErr w:type="spellStart"/>
+      <w:r>
+        <w:rPr>
+          <w:rFonts w:ascii="Lucida Console" w:hAnsi="Lucida Console" w:cs="Lucida Console"/>
+          <w:sz w:val="18"/>
+          <w:szCs w:val="18"/>
+        </w:rPr>
+        <w:t>nombreRama</w:t>
+      </w:r>
+      <w:proofErr w:type="spellEnd"/>
+    </w:p>
+    <w:p>
+      <w:pPr>
+        <w:autoSpaceDE w:val="0"/>
+        <w:autoSpaceDN w:val="0"/>
+        <w:adjustRightInd w:val="0"/>
+        <w:spacing w:after="0" w:line="240" w:lineRule="auto"/>
+        <w:rPr>
+          <w:rFonts w:ascii="Lucida Console" w:hAnsi="Lucida Console" w:cs="Lucida Console"/>
+          <w:sz w:val="18"/>
+          <w:szCs w:val="18"/>
+        </w:rPr>
+      </w:pPr>
+      <w:proofErr w:type="spellStart"/>
+      <w:r>
+        <w:rPr>
+          <w:rFonts w:ascii="Lucida Console" w:hAnsi="Lucida Console" w:cs="Lucida Console"/>
+          <w:sz w:val="18"/>
+          <w:szCs w:val="18"/>
+        </w:rPr>
+        <w:t>Switched</w:t>
+      </w:r>
+      <w:proofErr w:type="spellEnd"/>
+      <w:r>
+        <w:rPr>
+          <w:rFonts w:ascii="Lucida Console" w:hAnsi="Lucida Console" w:cs="Lucida Console"/>
+          <w:sz w:val="18"/>
+          <w:szCs w:val="18"/>
+        </w:rPr>
+        <w:t xml:space="preserve"> </w:t>
+      </w:r>
+      <w:proofErr w:type="spellStart"/>
+      <w:r>
+        <w:rPr>
+          <w:rFonts w:ascii="Lucida Console" w:hAnsi="Lucida Console" w:cs="Lucida Console"/>
+          <w:sz w:val="18"/>
+          <w:szCs w:val="18"/>
+        </w:rPr>
+        <w:t>to</w:t>
+      </w:r>
+      <w:proofErr w:type="spellEnd"/>
+      <w:r>
+        <w:rPr>
+          <w:rFonts w:ascii="Lucida Console" w:hAnsi="Lucida Console" w:cs="Lucida Console"/>
+          <w:sz w:val="18"/>
+          <w:szCs w:val="18"/>
+        </w:rPr>
+        <w:t xml:space="preserve"> </w:t>
+      </w:r>
+      <w:proofErr w:type="spellStart"/>
+      <w:r>
+        <w:rPr>
+          <w:rFonts w:ascii="Lucida Console" w:hAnsi="Lucida Console" w:cs="Lucida Console"/>
+          <w:sz w:val="18"/>
+          <w:szCs w:val="18"/>
+        </w:rPr>
         <w:t>branch</w:t>
       </w:r>
       <w:proofErr w:type="spellEnd"/>
-    </w:p>
-    <w:p>
-      <w:pPr>
-        <w:autoSpaceDE w:val="0"/>
-        <w:autoSpaceDN w:val="0"/>
-        <w:adjustRightInd w:val="0"/>
-        <w:spacing w:after="0" w:line="240" w:lineRule="auto"/>
+      <w:r>
+        <w:rPr>
+          <w:rFonts w:ascii="Lucida Console" w:hAnsi="Lucida Console" w:cs="Lucida Console"/>
+          <w:sz w:val="18"/>
+          <w:szCs w:val="18"/>
+        </w:rPr>
+        <w:t xml:space="preserve"> '</w:t>
+      </w:r>
+      <w:proofErr w:type="spellStart"/>
+      <w:r>
+        <w:rPr>
+          <w:rFonts w:ascii="Lucida Console" w:hAnsi="Lucida Console" w:cs="Lucida Console"/>
+          <w:sz w:val="18"/>
+          <w:szCs w:val="18"/>
+        </w:rPr>
+        <w:t>nombreRama</w:t>
+      </w:r>
+      <w:proofErr w:type="spellEnd"/>
+      <w:r>
+        <w:rPr>
+          <w:rFonts w:ascii="Lucida Console" w:hAnsi="Lucida Console" w:cs="Lucida Console"/>
+          <w:sz w:val="18"/>
+          <w:szCs w:val="18"/>
+        </w:rPr>
+        <w:t>'</w:t>
+      </w:r>
+    </w:p>
+    <w:p>
+      <w:pPr>
+        <w:autoSpaceDE w:val="0"/>
+        <w:autoSpaceDN w:val="0"/>
+        <w:adjustRightInd w:val="0"/>
+        <w:spacing w:after="0" w:line="240" w:lineRule="auto"/>
+        <w:rPr>
+          <w:rFonts w:ascii="Lucida Console" w:hAnsi="Lucida Console" w:cs="Lucida Console"/>
+          <w:sz w:val="18"/>
+          <w:szCs w:val="18"/>
+        </w:rPr>
+      </w:pPr>
+    </w:p>
+    <w:p>
+      <w:pPr>
+        <w:pStyle w:val="Sinespaciado"/>
+      </w:pPr>
+      <w:r>
+        <w:t>//crea la rama y te mueve directo a la rama creada</w:t>
+      </w:r>
+    </w:p>
+    <w:p>
+      <w:pPr>
+        <w:autoSpaceDE w:val="0"/>
+        <w:autoSpaceDN w:val="0"/>
+        <w:adjustRightInd w:val="0"/>
+        <w:spacing w:after="0" w:line="240" w:lineRule="auto"/>
+        <w:rPr>
+          <w:rFonts w:ascii="Lucida Console" w:hAnsi="Lucida Console" w:cs="Lucida Console"/>
+          <w:color w:val="00BFBF"/>
+          <w:sz w:val="18"/>
+          <w:szCs w:val="18"/>
+        </w:rPr>
+      </w:pPr>
+      <w:proofErr w:type="spellStart"/>
+      <w:r>
         <w:rPr>
           <w:rFonts w:ascii="Lucida Console" w:hAnsi="Lucida Console" w:cs="Lucida Console"/>
           <w:color w:val="00BF00"/>
           <w:sz w:val="18"/>
           <w:szCs w:val="18"/>
         </w:rPr>
-      </w:pPr>
-      <w:r>
-        <w:rPr>
-          <w:rFonts w:ascii="Lucida Console" w:hAnsi="Lucida Console" w:cs="Lucida Console"/>
-          <w:sz w:val="18"/>
-          <w:szCs w:val="18"/>
-        </w:rPr>
-        <w:t xml:space="preserve">* </w:t>
-      </w:r>
+        <w:t>MercadoTec@Mercadotecnia</w:t>
+      </w:r>
+      <w:proofErr w:type="spellEnd"/>
+      <w:r>
+        <w:rPr>
+          <w:rFonts w:ascii="Lucida Console" w:hAnsi="Lucida Console" w:cs="Lucida Console"/>
+          <w:color w:val="00BF00"/>
+          <w:sz w:val="18"/>
+          <w:szCs w:val="18"/>
+        </w:rPr>
+        <w:t xml:space="preserve"> </w:t>
+      </w:r>
+      <w:r>
+        <w:rPr>
+          <w:rFonts w:ascii="Lucida Console" w:hAnsi="Lucida Console" w:cs="Lucida Console"/>
+          <w:color w:val="BF00BF"/>
+          <w:sz w:val="18"/>
+          <w:szCs w:val="18"/>
+        </w:rPr>
+        <w:t xml:space="preserve">MINGW64 </w:t>
+      </w:r>
+      <w:r>
+        <w:rPr>
+          <w:rFonts w:ascii="Lucida Console" w:hAnsi="Lucida Console" w:cs="Lucida Console"/>
+          <w:color w:val="BFBF00"/>
+          <w:sz w:val="18"/>
+          <w:szCs w:val="18"/>
+        </w:rPr>
+        <w:t>/c/</w:t>
+      </w:r>
+      <w:proofErr w:type="spellStart"/>
+      <w:r>
+        <w:rPr>
+          <w:rFonts w:ascii="Lucida Console" w:hAnsi="Lucida Console" w:cs="Lucida Console"/>
+          <w:color w:val="BFBF00"/>
+          <w:sz w:val="18"/>
+          <w:szCs w:val="18"/>
+        </w:rPr>
+        <w:t>xampp</w:t>
+      </w:r>
+      <w:proofErr w:type="spellEnd"/>
+      <w:r>
+        <w:rPr>
+          <w:rFonts w:ascii="Lucida Console" w:hAnsi="Lucida Console" w:cs="Lucida Console"/>
+          <w:color w:val="BFBF00"/>
+          <w:sz w:val="18"/>
+          <w:szCs w:val="18"/>
+        </w:rPr>
+        <w:t>/</w:t>
+      </w:r>
+      <w:proofErr w:type="spellStart"/>
+      <w:r>
+        <w:rPr>
+          <w:rFonts w:ascii="Lucida Console" w:hAnsi="Lucida Console" w:cs="Lucida Console"/>
+          <w:color w:val="BFBF00"/>
+          <w:sz w:val="18"/>
+          <w:szCs w:val="18"/>
+        </w:rPr>
+        <w:t>htdocs</w:t>
+      </w:r>
+      <w:proofErr w:type="spellEnd"/>
+      <w:r>
+        <w:rPr>
+          <w:rFonts w:ascii="Lucida Console" w:hAnsi="Lucida Console" w:cs="Lucida Console"/>
+          <w:color w:val="BFBF00"/>
+          <w:sz w:val="18"/>
+          <w:szCs w:val="18"/>
+        </w:rPr>
+        <w:t>/01gitprueba</w:t>
+      </w:r>
+      <w:r>
+        <w:rPr>
+          <w:rFonts w:ascii="Lucida Console" w:hAnsi="Lucida Console" w:cs="Lucida Console"/>
+          <w:color w:val="00BFBF"/>
+          <w:sz w:val="18"/>
+          <w:szCs w:val="18"/>
+        </w:rPr>
+        <w:t xml:space="preserve"> (master)</w:t>
+      </w:r>
+    </w:p>
+    <w:p>
+      <w:pPr>
+        <w:autoSpaceDE w:val="0"/>
+        <w:autoSpaceDN w:val="0"/>
+        <w:adjustRightInd w:val="0"/>
+        <w:spacing w:after="0" w:line="240" w:lineRule="auto"/>
+        <w:rPr>
+          <w:rFonts w:ascii="Lucida Console" w:hAnsi="Lucida Console" w:cs="Lucida Console"/>
+          <w:sz w:val="18"/>
+          <w:szCs w:val="18"/>
+        </w:rPr>
+      </w:pPr>
+      <w:r>
+        <w:rPr>
+          <w:rFonts w:ascii="Lucida Console" w:hAnsi="Lucida Console" w:cs="Lucida Console"/>
+          <w:sz w:val="18"/>
+          <w:szCs w:val="18"/>
+        </w:rPr>
+        <w:t xml:space="preserve">$ </w:t>
+      </w:r>
+      <w:proofErr w:type="spellStart"/>
       <w:proofErr w:type="gramStart"/>
       <w:r>
         <w:rPr>
           <w:rFonts w:ascii="Lucida Console" w:hAnsi="Lucida Console" w:cs="Lucida Console"/>
+          <w:sz w:val="18"/>
+          <w:szCs w:val="18"/>
+        </w:rPr>
+        <w:t>git</w:t>
+      </w:r>
+      <w:proofErr w:type="spellEnd"/>
+      <w:proofErr w:type="gramEnd"/>
+      <w:r>
+        <w:rPr>
+          <w:rFonts w:ascii="Lucida Console" w:hAnsi="Lucida Console" w:cs="Lucida Console"/>
+          <w:sz w:val="18"/>
+          <w:szCs w:val="18"/>
+        </w:rPr>
+        <w:t xml:space="preserve"> </w:t>
+      </w:r>
+      <w:proofErr w:type="spellStart"/>
+      <w:r>
+        <w:rPr>
+          <w:rFonts w:ascii="Lucida Console" w:hAnsi="Lucida Console" w:cs="Lucida Console"/>
+          <w:sz w:val="18"/>
+          <w:szCs w:val="18"/>
+        </w:rPr>
+        <w:t>checkout</w:t>
+      </w:r>
+      <w:proofErr w:type="spellEnd"/>
+      <w:r>
+        <w:rPr>
+          <w:rFonts w:ascii="Lucida Console" w:hAnsi="Lucida Console" w:cs="Lucida Console"/>
+          <w:sz w:val="18"/>
+          <w:szCs w:val="18"/>
+        </w:rPr>
+        <w:t xml:space="preserve"> -b rama2</w:t>
+      </w:r>
+    </w:p>
+    <w:p>
+      <w:pPr>
+        <w:autoSpaceDE w:val="0"/>
+        <w:autoSpaceDN w:val="0"/>
+        <w:adjustRightInd w:val="0"/>
+        <w:spacing w:after="0" w:line="240" w:lineRule="auto"/>
+        <w:rPr>
+          <w:rFonts w:ascii="Lucida Console" w:hAnsi="Lucida Console" w:cs="Lucida Console"/>
+          <w:sz w:val="18"/>
+          <w:szCs w:val="18"/>
+        </w:rPr>
+      </w:pPr>
+      <w:proofErr w:type="spellStart"/>
+      <w:r>
+        <w:rPr>
+          <w:rFonts w:ascii="Lucida Console" w:hAnsi="Lucida Console" w:cs="Lucida Console"/>
+          <w:sz w:val="18"/>
+          <w:szCs w:val="18"/>
+        </w:rPr>
+        <w:t>Switched</w:t>
+      </w:r>
+      <w:proofErr w:type="spellEnd"/>
+      <w:r>
+        <w:rPr>
+          <w:rFonts w:ascii="Lucida Console" w:hAnsi="Lucida Console" w:cs="Lucida Console"/>
+          <w:sz w:val="18"/>
+          <w:szCs w:val="18"/>
+        </w:rPr>
+        <w:t xml:space="preserve"> </w:t>
+      </w:r>
+      <w:proofErr w:type="spellStart"/>
+      <w:r>
+        <w:rPr>
+          <w:rFonts w:ascii="Lucida Console" w:hAnsi="Lucida Console" w:cs="Lucida Console"/>
+          <w:sz w:val="18"/>
+          <w:szCs w:val="18"/>
+        </w:rPr>
+        <w:t>to</w:t>
+      </w:r>
+      <w:proofErr w:type="spellEnd"/>
+      <w:r>
+        <w:rPr>
+          <w:rFonts w:ascii="Lucida Console" w:hAnsi="Lucida Console" w:cs="Lucida Console"/>
+          <w:sz w:val="18"/>
+          <w:szCs w:val="18"/>
+        </w:rPr>
+        <w:t xml:space="preserve"> a new </w:t>
+      </w:r>
+      <w:proofErr w:type="spellStart"/>
+      <w:r>
+        <w:rPr>
+          <w:rFonts w:ascii="Lucida Console" w:hAnsi="Lucida Console" w:cs="Lucida Console"/>
+          <w:sz w:val="18"/>
+          <w:szCs w:val="18"/>
+        </w:rPr>
+        <w:t>branch</w:t>
+      </w:r>
+      <w:proofErr w:type="spellEnd"/>
+      <w:r>
+        <w:rPr>
+          <w:rFonts w:ascii="Lucida Console" w:hAnsi="Lucida Console" w:cs="Lucida Console"/>
+          <w:sz w:val="18"/>
+          <w:szCs w:val="18"/>
+        </w:rPr>
+        <w:t xml:space="preserve"> 'rama2'</w:t>
+      </w:r>
+    </w:p>
+    <w:p>
+      <w:pPr>
+        <w:pStyle w:val="Sinespaciado"/>
+      </w:pPr>
+      <w:r>
+        <w:lastRenderedPageBreak/>
+        <w:t>//nos permite borrar la rama</w:t>
+      </w:r>
+    </w:p>
+    <w:p>
+      <w:pPr>
+        <w:autoSpaceDE w:val="0"/>
+        <w:autoSpaceDN w:val="0"/>
+        <w:adjustRightInd w:val="0"/>
+        <w:spacing w:after="0" w:line="240" w:lineRule="auto"/>
+        <w:rPr>
+          <w:rFonts w:ascii="Lucida Console" w:hAnsi="Lucida Console" w:cs="Lucida Console"/>
+          <w:color w:val="00BFBF"/>
+          <w:sz w:val="18"/>
+          <w:szCs w:val="18"/>
+        </w:rPr>
+      </w:pPr>
+      <w:proofErr w:type="spellStart"/>
+      <w:r>
+        <w:rPr>
+          <w:rFonts w:ascii="Lucida Console" w:hAnsi="Lucida Console" w:cs="Lucida Console"/>
           <w:color w:val="00BF00"/>
           <w:sz w:val="18"/>
           <w:szCs w:val="18"/>
         </w:rPr>
-        <w:t>master</w:t>
-      </w:r>
+        <w:t>MercadoTec@Mercadotecnia</w:t>
+      </w:r>
+      <w:proofErr w:type="spellEnd"/>
+      <w:r>
+        <w:rPr>
+          <w:rFonts w:ascii="Lucida Console" w:hAnsi="Lucida Console" w:cs="Lucida Console"/>
+          <w:color w:val="00BF00"/>
+          <w:sz w:val="18"/>
+          <w:szCs w:val="18"/>
+        </w:rPr>
+        <w:t xml:space="preserve"> </w:t>
+      </w:r>
+      <w:r>
+        <w:rPr>
+          <w:rFonts w:ascii="Lucida Console" w:hAnsi="Lucida Console" w:cs="Lucida Console"/>
+          <w:color w:val="BF00BF"/>
+          <w:sz w:val="18"/>
+          <w:szCs w:val="18"/>
+        </w:rPr>
+        <w:t xml:space="preserve">MINGW64 </w:t>
+      </w:r>
+      <w:r>
+        <w:rPr>
+          <w:rFonts w:ascii="Lucida Console" w:hAnsi="Lucida Console" w:cs="Lucida Console"/>
+          <w:color w:val="BFBF00"/>
+          <w:sz w:val="18"/>
+          <w:szCs w:val="18"/>
+        </w:rPr>
+        <w:t>/c/</w:t>
+      </w:r>
+      <w:proofErr w:type="spellStart"/>
+      <w:r>
+        <w:rPr>
+          <w:rFonts w:ascii="Lucida Console" w:hAnsi="Lucida Console" w:cs="Lucida Console"/>
+          <w:color w:val="BFBF00"/>
+          <w:sz w:val="18"/>
+          <w:szCs w:val="18"/>
+        </w:rPr>
+        <w:t>xampp</w:t>
+      </w:r>
+      <w:proofErr w:type="spellEnd"/>
+      <w:r>
+        <w:rPr>
+          <w:rFonts w:ascii="Lucida Console" w:hAnsi="Lucida Console" w:cs="Lucida Console"/>
+          <w:color w:val="BFBF00"/>
+          <w:sz w:val="18"/>
+          <w:szCs w:val="18"/>
+        </w:rPr>
+        <w:t>/</w:t>
+      </w:r>
+      <w:proofErr w:type="spellStart"/>
+      <w:r>
+        <w:rPr>
+          <w:rFonts w:ascii="Lucida Console" w:hAnsi="Lucida Console" w:cs="Lucida Console"/>
+          <w:color w:val="BFBF00"/>
+          <w:sz w:val="18"/>
+          <w:szCs w:val="18"/>
+        </w:rPr>
+        <w:t>htdocs</w:t>
+      </w:r>
+      <w:proofErr w:type="spellEnd"/>
+      <w:r>
+        <w:rPr>
+          <w:rFonts w:ascii="Lucida Console" w:hAnsi="Lucida Console" w:cs="Lucida Console"/>
+          <w:color w:val="BFBF00"/>
+          <w:sz w:val="18"/>
+          <w:szCs w:val="18"/>
+        </w:rPr>
+        <w:t>/01gitprueba</w:t>
+      </w:r>
+      <w:r>
+        <w:rPr>
+          <w:rFonts w:ascii="Lucida Console" w:hAnsi="Lucida Console" w:cs="Lucida Console"/>
+          <w:color w:val="00BFBF"/>
+          <w:sz w:val="18"/>
+          <w:szCs w:val="18"/>
+        </w:rPr>
+        <w:t xml:space="preserve"> (master)</w:t>
+      </w:r>
+    </w:p>
+    <w:p>
+      <w:pPr>
+        <w:autoSpaceDE w:val="0"/>
+        <w:autoSpaceDN w:val="0"/>
+        <w:adjustRightInd w:val="0"/>
+        <w:spacing w:after="0" w:line="240" w:lineRule="auto"/>
+        <w:rPr>
+          <w:rFonts w:ascii="Lucida Console" w:hAnsi="Lucida Console" w:cs="Lucida Console"/>
+          <w:sz w:val="18"/>
+          <w:szCs w:val="18"/>
+        </w:rPr>
+      </w:pPr>
+      <w:r>
+        <w:rPr>
+          <w:rFonts w:ascii="Lucida Console" w:hAnsi="Lucida Console" w:cs="Lucida Console"/>
+          <w:sz w:val="18"/>
+          <w:szCs w:val="18"/>
+        </w:rPr>
+        <w:t xml:space="preserve">$ </w:t>
+      </w:r>
+      <w:proofErr w:type="spellStart"/>
+      <w:proofErr w:type="gramStart"/>
+      <w:r>
+        <w:rPr>
+          <w:rFonts w:ascii="Lucida Console" w:hAnsi="Lucida Console" w:cs="Lucida Console"/>
+          <w:sz w:val="18"/>
+          <w:szCs w:val="18"/>
+        </w:rPr>
+        <w:t>git</w:t>
+      </w:r>
+      <w:proofErr w:type="spellEnd"/>
       <w:proofErr w:type="gramEnd"/>
-    </w:p>
-    <w:p>
-      <w:pPr>
-        <w:autoSpaceDE w:val="0"/>
-        <w:autoSpaceDN w:val="0"/>
-        <w:adjustRightInd w:val="0"/>
-        <w:spacing w:after="0" w:line="240" w:lineRule="auto"/>
+      <w:r>
+        <w:rPr>
+          <w:rFonts w:ascii="Lucida Console" w:hAnsi="Lucida Console" w:cs="Lucida Console"/>
+          <w:sz w:val="18"/>
+          <w:szCs w:val="18"/>
+        </w:rPr>
+        <w:t xml:space="preserve"> </w:t>
+      </w:r>
+      <w:proofErr w:type="spellStart"/>
+      <w:r>
+        <w:rPr>
+          <w:rFonts w:ascii="Lucida Console" w:hAnsi="Lucida Console" w:cs="Lucida Console"/>
+          <w:sz w:val="18"/>
+          <w:szCs w:val="18"/>
+        </w:rPr>
+        <w:t>branch</w:t>
+      </w:r>
+      <w:proofErr w:type="spellEnd"/>
+      <w:r>
+        <w:rPr>
+          <w:rFonts w:ascii="Lucida Console" w:hAnsi="Lucida Console" w:cs="Lucida Console"/>
+          <w:sz w:val="18"/>
+          <w:szCs w:val="18"/>
+        </w:rPr>
+        <w:t xml:space="preserve"> -D</w:t>
+      </w:r>
+      <w:r>
+        <w:rPr>
+          <w:rFonts w:ascii="Lucida Console" w:hAnsi="Lucida Console" w:cs="Lucida Console"/>
+          <w:sz w:val="18"/>
+          <w:szCs w:val="18"/>
+        </w:rPr>
+        <w:t xml:space="preserve"> </w:t>
+      </w:r>
+      <w:proofErr w:type="spellStart"/>
+      <w:r>
+        <w:rPr>
+          <w:rFonts w:ascii="Lucida Console" w:hAnsi="Lucida Console" w:cs="Lucida Console"/>
+          <w:sz w:val="18"/>
+          <w:szCs w:val="18"/>
+        </w:rPr>
+        <w:t>nombreRama</w:t>
+      </w:r>
+      <w:proofErr w:type="spellEnd"/>
+    </w:p>
+    <w:p>
+      <w:pPr>
+        <w:autoSpaceDE w:val="0"/>
+        <w:autoSpaceDN w:val="0"/>
+        <w:adjustRightInd w:val="0"/>
+        <w:spacing w:after="0" w:line="240" w:lineRule="auto"/>
+        <w:rPr>
+          <w:rFonts w:ascii="Lucida Console" w:hAnsi="Lucida Console" w:cs="Lucida Console"/>
+          <w:sz w:val="18"/>
+          <w:szCs w:val="18"/>
+        </w:rPr>
+      </w:pPr>
+      <w:proofErr w:type="spellStart"/>
+      <w:r>
+        <w:rPr>
+          <w:rFonts w:ascii="Lucida Console" w:hAnsi="Lucida Console" w:cs="Lucida Console"/>
+          <w:sz w:val="18"/>
+          <w:szCs w:val="18"/>
+        </w:rPr>
+        <w:t>Switched</w:t>
+      </w:r>
+      <w:proofErr w:type="spellEnd"/>
+      <w:r>
+        <w:rPr>
+          <w:rFonts w:ascii="Lucida Console" w:hAnsi="Lucida Console" w:cs="Lucida Console"/>
+          <w:sz w:val="18"/>
+          <w:szCs w:val="18"/>
+        </w:rPr>
+        <w:t xml:space="preserve"> </w:t>
+      </w:r>
+      <w:proofErr w:type="spellStart"/>
+      <w:r>
+        <w:rPr>
+          <w:rFonts w:ascii="Lucida Console" w:hAnsi="Lucida Console" w:cs="Lucida Console"/>
+          <w:sz w:val="18"/>
+          <w:szCs w:val="18"/>
+        </w:rPr>
+        <w:t>to</w:t>
+      </w:r>
+      <w:proofErr w:type="spellEnd"/>
+      <w:r>
+        <w:rPr>
+          <w:rFonts w:ascii="Lucida Console" w:hAnsi="Lucida Console" w:cs="Lucida Console"/>
+          <w:sz w:val="18"/>
+          <w:szCs w:val="18"/>
+        </w:rPr>
+        <w:t xml:space="preserve"> </w:t>
+      </w:r>
+      <w:proofErr w:type="spellStart"/>
+      <w:r>
+        <w:rPr>
+          <w:rFonts w:ascii="Lucida Console" w:hAnsi="Lucida Console" w:cs="Lucida Console"/>
+          <w:sz w:val="18"/>
+          <w:szCs w:val="18"/>
+        </w:rPr>
+        <w:t>branch</w:t>
+      </w:r>
+      <w:proofErr w:type="spellEnd"/>
+      <w:r>
+        <w:rPr>
+          <w:rFonts w:ascii="Lucida Console" w:hAnsi="Lucida Console" w:cs="Lucida Console"/>
+          <w:sz w:val="18"/>
+          <w:szCs w:val="18"/>
+        </w:rPr>
+        <w:t xml:space="preserve"> '</w:t>
+      </w:r>
+      <w:proofErr w:type="spellStart"/>
+      <w:r>
+        <w:rPr>
+          <w:rFonts w:ascii="Lucida Console" w:hAnsi="Lucida Console" w:cs="Lucida Console"/>
+          <w:sz w:val="18"/>
+          <w:szCs w:val="18"/>
+        </w:rPr>
+        <w:t>nombreRama</w:t>
+      </w:r>
+      <w:proofErr w:type="spellEnd"/>
+      <w:r>
+        <w:rPr>
+          <w:rFonts w:ascii="Lucida Console" w:hAnsi="Lucida Console" w:cs="Lucida Console"/>
+          <w:sz w:val="18"/>
+          <w:szCs w:val="18"/>
+        </w:rPr>
+        <w:t>'</w:t>
+      </w:r>
+    </w:p>
+    <w:p>
+      <w:pPr>
+        <w:pStyle w:val="Sinespaciado"/>
+      </w:pPr>
+    </w:p>
+    <w:p>
+      <w:pPr>
+        <w:pStyle w:val="Sinespaciado"/>
+      </w:pPr>
+      <w:r>
+        <w:t xml:space="preserve">//fusiona las ramas (tener cuidado de estar en la rama que queremos hacer los cambios para fines </w:t>
+      </w:r>
+      <w:proofErr w:type="spellStart"/>
+      <w:r>
+        <w:t>practicos</w:t>
+      </w:r>
+      <w:proofErr w:type="spellEnd"/>
+      <w:r>
+        <w:t xml:space="preserve"> la rama master) </w:t>
+      </w:r>
+    </w:p>
+    <w:p>
+      <w:pPr>
+        <w:autoSpaceDE w:val="0"/>
+        <w:autoSpaceDN w:val="0"/>
+        <w:adjustRightInd w:val="0"/>
+        <w:spacing w:after="0" w:line="240" w:lineRule="auto"/>
+        <w:rPr>
+          <w:rFonts w:ascii="Lucida Console" w:hAnsi="Lucida Console" w:cs="Lucida Console"/>
+          <w:color w:val="00BFBF"/>
+          <w:sz w:val="18"/>
+          <w:szCs w:val="18"/>
+        </w:rPr>
+      </w:pPr>
+      <w:proofErr w:type="spellStart"/>
+      <w:r>
         <w:rPr>
           <w:rFonts w:ascii="Lucida Console" w:hAnsi="Lucida Console" w:cs="Lucida Console"/>
           <w:color w:val="00BF00"/>
           <w:sz w:val="18"/>
           <w:szCs w:val="18"/>
         </w:rPr>
+        <w:t>MercadoTec@Mercadotecnia</w:t>
+      </w:r>
+      <w:proofErr w:type="spellEnd"/>
+      <w:r>
+        <w:rPr>
+          <w:rFonts w:ascii="Lucida Console" w:hAnsi="Lucida Console" w:cs="Lucida Console"/>
+          <w:color w:val="00BF00"/>
+          <w:sz w:val="18"/>
+          <w:szCs w:val="18"/>
+        </w:rPr>
+        <w:t xml:space="preserve"> </w:t>
+      </w:r>
+      <w:r>
+        <w:rPr>
+          <w:rFonts w:ascii="Lucida Console" w:hAnsi="Lucida Console" w:cs="Lucida Console"/>
+          <w:color w:val="BF00BF"/>
+          <w:sz w:val="18"/>
+          <w:szCs w:val="18"/>
+        </w:rPr>
+        <w:t xml:space="preserve">MINGW64 </w:t>
+      </w:r>
+      <w:r>
+        <w:rPr>
+          <w:rFonts w:ascii="Lucida Console" w:hAnsi="Lucida Console" w:cs="Lucida Console"/>
+          <w:color w:val="BFBF00"/>
+          <w:sz w:val="18"/>
+          <w:szCs w:val="18"/>
+        </w:rPr>
+        <w:t>/c/</w:t>
+      </w:r>
+      <w:proofErr w:type="spellStart"/>
+      <w:r>
+        <w:rPr>
+          <w:rFonts w:ascii="Lucida Console" w:hAnsi="Lucida Console" w:cs="Lucida Console"/>
+          <w:color w:val="BFBF00"/>
+          <w:sz w:val="18"/>
+          <w:szCs w:val="18"/>
+        </w:rPr>
+        <w:t>xampp</w:t>
+      </w:r>
+      <w:proofErr w:type="spellEnd"/>
+      <w:r>
+        <w:rPr>
+          <w:rFonts w:ascii="Lucida Console" w:hAnsi="Lucida Console" w:cs="Lucida Console"/>
+          <w:color w:val="BFBF00"/>
+          <w:sz w:val="18"/>
+          <w:szCs w:val="18"/>
+        </w:rPr>
+        <w:t>/</w:t>
+      </w:r>
+      <w:proofErr w:type="spellStart"/>
+      <w:r>
+        <w:rPr>
+          <w:rFonts w:ascii="Lucida Console" w:hAnsi="Lucida Console" w:cs="Lucida Console"/>
+          <w:color w:val="BFBF00"/>
+          <w:sz w:val="18"/>
+          <w:szCs w:val="18"/>
+        </w:rPr>
+        <w:t>htdocs</w:t>
+      </w:r>
+      <w:proofErr w:type="spellEnd"/>
+      <w:r>
+        <w:rPr>
+          <w:rFonts w:ascii="Lucida Console" w:hAnsi="Lucida Console" w:cs="Lucida Console"/>
+          <w:color w:val="BFBF00"/>
+          <w:sz w:val="18"/>
+          <w:szCs w:val="18"/>
+        </w:rPr>
+        <w:t>/01gitprueba</w:t>
+      </w:r>
+      <w:r>
+        <w:rPr>
+          <w:rFonts w:ascii="Lucida Console" w:hAnsi="Lucida Console" w:cs="Lucida Console"/>
+          <w:color w:val="00BFBF"/>
+          <w:sz w:val="18"/>
+          <w:szCs w:val="18"/>
+        </w:rPr>
+        <w:t xml:space="preserve"> (master)</w:t>
+      </w:r>
+    </w:p>
+    <w:p>
+      <w:pPr>
+        <w:autoSpaceDE w:val="0"/>
+        <w:autoSpaceDN w:val="0"/>
+        <w:adjustRightInd w:val="0"/>
+        <w:spacing w:after="0" w:line="240" w:lineRule="auto"/>
+        <w:rPr>
+          <w:rFonts w:ascii="Lucida Console" w:hAnsi="Lucida Console" w:cs="Lucida Console"/>
+          <w:sz w:val="18"/>
+          <w:szCs w:val="18"/>
+        </w:rPr>
+      </w:pPr>
+      <w:r>
+        <w:rPr>
+          <w:rFonts w:ascii="Lucida Console" w:hAnsi="Lucida Console" w:cs="Lucida Console"/>
+          <w:sz w:val="18"/>
+          <w:szCs w:val="18"/>
+        </w:rPr>
+        <w:t xml:space="preserve">$ </w:t>
+      </w:r>
+      <w:proofErr w:type="spellStart"/>
+      <w:proofErr w:type="gramStart"/>
+      <w:r>
+        <w:rPr>
+          <w:rFonts w:ascii="Lucida Console" w:hAnsi="Lucida Console" w:cs="Lucida Console"/>
+          <w:sz w:val="18"/>
+          <w:szCs w:val="18"/>
+        </w:rPr>
+        <w:t>git</w:t>
+      </w:r>
+      <w:proofErr w:type="spellEnd"/>
+      <w:proofErr w:type="gramEnd"/>
+      <w:r>
+        <w:rPr>
+          <w:rFonts w:ascii="Lucida Console" w:hAnsi="Lucida Console" w:cs="Lucida Console"/>
+          <w:sz w:val="18"/>
+          <w:szCs w:val="18"/>
+        </w:rPr>
+        <w:t xml:space="preserve"> </w:t>
+      </w:r>
+      <w:proofErr w:type="spellStart"/>
+      <w:r>
+        <w:rPr>
+          <w:rFonts w:ascii="Lucida Console" w:hAnsi="Lucida Console" w:cs="Lucida Console"/>
+          <w:sz w:val="18"/>
+          <w:szCs w:val="18"/>
+        </w:rPr>
+        <w:t>merge</w:t>
+      </w:r>
+      <w:proofErr w:type="spellEnd"/>
+      <w:r>
+        <w:rPr>
+          <w:rFonts w:ascii="Lucida Console" w:hAnsi="Lucida Console" w:cs="Lucida Console"/>
+          <w:sz w:val="18"/>
+          <w:szCs w:val="18"/>
+        </w:rPr>
+        <w:t xml:space="preserve"> </w:t>
+      </w:r>
+      <w:proofErr w:type="spellStart"/>
+      <w:r>
+        <w:rPr>
+          <w:rFonts w:ascii="Lucida Console" w:hAnsi="Lucida Console" w:cs="Lucida Console"/>
+          <w:sz w:val="18"/>
+          <w:szCs w:val="18"/>
+        </w:rPr>
+        <w:t>nombreRama</w:t>
+      </w:r>
+      <w:proofErr w:type="spellEnd"/>
+    </w:p>
+    <w:p>
+      <w:pPr>
+        <w:autoSpaceDE w:val="0"/>
+        <w:autoSpaceDN w:val="0"/>
+        <w:adjustRightInd w:val="0"/>
+        <w:spacing w:after="0" w:line="240" w:lineRule="auto"/>
+        <w:rPr>
+          <w:rFonts w:ascii="Lucida Console" w:hAnsi="Lucida Console" w:cs="Lucida Console"/>
+          <w:sz w:val="18"/>
+          <w:szCs w:val="18"/>
+        </w:rPr>
       </w:pPr>
     </w:p>
     <w:p>
@@ -2286,7 +3451,18 @@
         <w:pStyle w:val="Sinespaciado"/>
       </w:pPr>
       <w:r>
-        <w:t>//nos permite generar una rama</w:t>
+        <w:t>//</w:t>
+      </w:r>
+      <w:r>
+        <w:t xml:space="preserve">agrega la ruta para subir nuestro proyecto a </w:t>
+      </w:r>
+      <w:proofErr w:type="spellStart"/>
+      <w:r>
+        <w:t>github</w:t>
+      </w:r>
+      <w:proofErr w:type="spellEnd"/>
+      <w:r>
+        <w:t xml:space="preserve"> (conectar)</w:t>
       </w:r>
     </w:p>
     <w:p>
@@ -2408,7 +3584,7 @@
           <w:sz w:val="18"/>
           <w:szCs w:val="18"/>
         </w:rPr>
-        <w:t xml:space="preserve">$  </w:t>
+        <w:t xml:space="preserve">$ </w:t>
       </w:r>
       <w:proofErr w:type="spellStart"/>
       <w:proofErr w:type="gramStart"/>
@@ -2437,7 +3613,7 @@
           <w:sz w:val="18"/>
           <w:szCs w:val="18"/>
         </w:rPr>
-        <w:t>branch</w:t>
+        <w:t>remote</w:t>
       </w:r>
       <w:proofErr w:type="spellEnd"/>
       <w:r>
@@ -2455,22 +3631,349 @@
           <w:sz w:val="18"/>
           <w:szCs w:val="18"/>
         </w:rPr>
-        <w:t>nombreRama</w:t>
-      </w:r>
-      <w:proofErr w:type="spellEnd"/>
-    </w:p>
-    <w:p>
-      <w:pPr>
-        <w:autoSpaceDE w:val="0"/>
-        <w:autoSpaceDN w:val="0"/>
-        <w:adjustRightInd w:val="0"/>
-        <w:spacing w:after="0" w:line="240" w:lineRule="auto"/>
+        <w:t>add</w:t>
+      </w:r>
+      <w:proofErr w:type="spellEnd"/>
+      <w:r>
+        <w:rPr>
+          <w:rFonts w:ascii="Lucida Console" w:hAnsi="Lucida Console" w:cs="Lucida Console"/>
+          <w:sz w:val="18"/>
+          <w:szCs w:val="18"/>
+        </w:rPr>
+        <w:t xml:space="preserve"> </w:t>
+      </w:r>
+      <w:proofErr w:type="spellStart"/>
+      <w:r>
+        <w:rPr>
+          <w:rFonts w:ascii="Lucida Console" w:hAnsi="Lucida Console" w:cs="Lucida Console"/>
+          <w:sz w:val="18"/>
+          <w:szCs w:val="18"/>
+        </w:rPr>
+        <w:t>origin</w:t>
+      </w:r>
+      <w:proofErr w:type="spellEnd"/>
+      <w:r>
+        <w:rPr>
+          <w:rFonts w:ascii="Lucida Console" w:hAnsi="Lucida Console" w:cs="Lucida Console"/>
+          <w:sz w:val="18"/>
+          <w:szCs w:val="18"/>
+        </w:rPr>
+        <w:t xml:space="preserve"> </w:t>
+      </w:r>
+      <w:hyperlink r:id="rId5" w:history="1">
+        <w:r>
+          <w:rPr>
+            <w:rStyle w:val="Hipervnculo"/>
+            <w:rFonts w:ascii="Lucida Console" w:hAnsi="Lucida Console" w:cs="Lucida Console"/>
+            <w:sz w:val="18"/>
+            <w:szCs w:val="18"/>
+          </w:rPr>
+          <w:t>https://github.com/ivantavera19/01gitprueba.git</w:t>
+        </w:r>
+      </w:hyperlink>
+    </w:p>
+    <w:p>
+      <w:pPr>
+        <w:autoSpaceDE w:val="0"/>
+        <w:autoSpaceDN w:val="0"/>
+        <w:adjustRightInd w:val="0"/>
+        <w:spacing w:after="0" w:line="240" w:lineRule="auto"/>
+        <w:rPr>
+          <w:rFonts w:ascii="Lucida Console" w:hAnsi="Lucida Console" w:cs="Lucida Console"/>
+          <w:sz w:val="18"/>
+          <w:szCs w:val="18"/>
+        </w:rPr>
+      </w:pPr>
+    </w:p>
+    <w:p>
+      <w:pPr>
+        <w:pStyle w:val="Sinespaciado"/>
+      </w:pPr>
+      <w:r>
+        <w:t xml:space="preserve">//comprobar que se </w:t>
+      </w:r>
+      <w:proofErr w:type="spellStart"/>
+      <w:r>
+        <w:t>enruto</w:t>
+      </w:r>
+      <w:proofErr w:type="spellEnd"/>
+      <w:r>
+        <w:t xml:space="preserve"> de manera correcta el repositorio</w:t>
+      </w:r>
+    </w:p>
+    <w:p>
+      <w:pPr>
+        <w:autoSpaceDE w:val="0"/>
+        <w:autoSpaceDN w:val="0"/>
+        <w:adjustRightInd w:val="0"/>
+        <w:spacing w:after="0" w:line="240" w:lineRule="auto"/>
+        <w:rPr>
+          <w:rFonts w:ascii="Lucida Console" w:hAnsi="Lucida Console" w:cs="Lucida Console"/>
+          <w:color w:val="00BFBF"/>
+          <w:sz w:val="18"/>
+          <w:szCs w:val="18"/>
+        </w:rPr>
+      </w:pPr>
+      <w:proofErr w:type="spellStart"/>
+      <w:r>
         <w:rPr>
           <w:rFonts w:ascii="Lucida Console" w:hAnsi="Lucida Console" w:cs="Lucida Console"/>
           <w:color w:val="00BF00"/>
           <w:sz w:val="18"/>
           <w:szCs w:val="18"/>
         </w:rPr>
+        <w:t>MercadoTec@Mercadotecnia</w:t>
+      </w:r>
+      <w:proofErr w:type="spellEnd"/>
+      <w:r>
+        <w:rPr>
+          <w:rFonts w:ascii="Lucida Console" w:hAnsi="Lucida Console" w:cs="Lucida Console"/>
+          <w:color w:val="00BF00"/>
+          <w:sz w:val="18"/>
+          <w:szCs w:val="18"/>
+        </w:rPr>
+        <w:t xml:space="preserve"> </w:t>
+      </w:r>
+      <w:r>
+        <w:rPr>
+          <w:rFonts w:ascii="Lucida Console" w:hAnsi="Lucida Console" w:cs="Lucida Console"/>
+          <w:color w:val="BF00BF"/>
+          <w:sz w:val="18"/>
+          <w:szCs w:val="18"/>
+        </w:rPr>
+        <w:t xml:space="preserve">MINGW64 </w:t>
+      </w:r>
+      <w:r>
+        <w:rPr>
+          <w:rFonts w:ascii="Lucida Console" w:hAnsi="Lucida Console" w:cs="Lucida Console"/>
+          <w:color w:val="BFBF00"/>
+          <w:sz w:val="18"/>
+          <w:szCs w:val="18"/>
+        </w:rPr>
+        <w:t>/c/</w:t>
+      </w:r>
+      <w:proofErr w:type="spellStart"/>
+      <w:r>
+        <w:rPr>
+          <w:rFonts w:ascii="Lucida Console" w:hAnsi="Lucida Console" w:cs="Lucida Console"/>
+          <w:color w:val="BFBF00"/>
+          <w:sz w:val="18"/>
+          <w:szCs w:val="18"/>
+        </w:rPr>
+        <w:t>xampp</w:t>
+      </w:r>
+      <w:proofErr w:type="spellEnd"/>
+      <w:r>
+        <w:rPr>
+          <w:rFonts w:ascii="Lucida Console" w:hAnsi="Lucida Console" w:cs="Lucida Console"/>
+          <w:color w:val="BFBF00"/>
+          <w:sz w:val="18"/>
+          <w:szCs w:val="18"/>
+        </w:rPr>
+        <w:t>/</w:t>
+      </w:r>
+      <w:proofErr w:type="spellStart"/>
+      <w:r>
+        <w:rPr>
+          <w:rFonts w:ascii="Lucida Console" w:hAnsi="Lucida Console" w:cs="Lucida Console"/>
+          <w:color w:val="BFBF00"/>
+          <w:sz w:val="18"/>
+          <w:szCs w:val="18"/>
+        </w:rPr>
+        <w:t>htdocs</w:t>
+      </w:r>
+      <w:proofErr w:type="spellEnd"/>
+      <w:r>
+        <w:rPr>
+          <w:rFonts w:ascii="Lucida Console" w:hAnsi="Lucida Console" w:cs="Lucida Console"/>
+          <w:color w:val="BFBF00"/>
+          <w:sz w:val="18"/>
+          <w:szCs w:val="18"/>
+        </w:rPr>
+        <w:t>/01gitprueba</w:t>
+      </w:r>
+      <w:r>
+        <w:rPr>
+          <w:rFonts w:ascii="Lucida Console" w:hAnsi="Lucida Console" w:cs="Lucida Console"/>
+          <w:color w:val="00BFBF"/>
+          <w:sz w:val="18"/>
+          <w:szCs w:val="18"/>
+        </w:rPr>
+        <w:t xml:space="preserve"> (master)</w:t>
+      </w:r>
+    </w:p>
+    <w:p>
+      <w:pPr>
+        <w:autoSpaceDE w:val="0"/>
+        <w:autoSpaceDN w:val="0"/>
+        <w:adjustRightInd w:val="0"/>
+        <w:spacing w:after="0" w:line="240" w:lineRule="auto"/>
+        <w:rPr>
+          <w:rFonts w:ascii="Lucida Console" w:hAnsi="Lucida Console" w:cs="Lucida Console"/>
+          <w:sz w:val="18"/>
+          <w:szCs w:val="18"/>
+        </w:rPr>
+      </w:pPr>
+      <w:r>
+        <w:rPr>
+          <w:rFonts w:ascii="Lucida Console" w:hAnsi="Lucida Console" w:cs="Lucida Console"/>
+          <w:sz w:val="18"/>
+          <w:szCs w:val="18"/>
+        </w:rPr>
+        <w:t xml:space="preserve">$ </w:t>
+      </w:r>
+      <w:proofErr w:type="spellStart"/>
+      <w:proofErr w:type="gramStart"/>
+      <w:r>
+        <w:rPr>
+          <w:rFonts w:ascii="Lucida Console" w:hAnsi="Lucida Console" w:cs="Lucida Console"/>
+          <w:sz w:val="18"/>
+          <w:szCs w:val="18"/>
+        </w:rPr>
+        <w:t>git</w:t>
+      </w:r>
+      <w:proofErr w:type="spellEnd"/>
+      <w:proofErr w:type="gramEnd"/>
+      <w:r>
+        <w:rPr>
+          <w:rFonts w:ascii="Lucida Console" w:hAnsi="Lucida Console" w:cs="Lucida Console"/>
+          <w:sz w:val="18"/>
+          <w:szCs w:val="18"/>
+        </w:rPr>
+        <w:t xml:space="preserve"> </w:t>
+      </w:r>
+      <w:proofErr w:type="spellStart"/>
+      <w:r>
+        <w:rPr>
+          <w:rFonts w:ascii="Lucida Console" w:hAnsi="Lucida Console" w:cs="Lucida Console"/>
+          <w:sz w:val="18"/>
+          <w:szCs w:val="18"/>
+        </w:rPr>
+        <w:t>remote</w:t>
+      </w:r>
+      <w:proofErr w:type="spellEnd"/>
+      <w:r>
+        <w:rPr>
+          <w:rFonts w:ascii="Lucida Console" w:hAnsi="Lucida Console" w:cs="Lucida Console"/>
+          <w:sz w:val="18"/>
+          <w:szCs w:val="18"/>
+        </w:rPr>
+        <w:t xml:space="preserve"> -v</w:t>
+      </w:r>
+    </w:p>
+    <w:p>
+      <w:pPr>
+        <w:autoSpaceDE w:val="0"/>
+        <w:autoSpaceDN w:val="0"/>
+        <w:adjustRightInd w:val="0"/>
+        <w:spacing w:after="0" w:line="240" w:lineRule="auto"/>
+        <w:rPr>
+          <w:rFonts w:ascii="Lucida Console" w:hAnsi="Lucida Console" w:cs="Lucida Console"/>
+          <w:sz w:val="18"/>
+          <w:szCs w:val="18"/>
+        </w:rPr>
+      </w:pPr>
+      <w:proofErr w:type="spellStart"/>
+      <w:proofErr w:type="gramStart"/>
+      <w:r>
+        <w:rPr>
+          <w:rFonts w:ascii="Lucida Console" w:hAnsi="Lucida Console" w:cs="Lucida Console"/>
+          <w:sz w:val="18"/>
+          <w:szCs w:val="18"/>
+        </w:rPr>
+        <w:t>origin</w:t>
+      </w:r>
+      <w:proofErr w:type="spellEnd"/>
+      <w:proofErr w:type="gramEnd"/>
+      <w:r>
+        <w:rPr>
+          <w:rFonts w:ascii="Lucida Console" w:hAnsi="Lucida Console" w:cs="Lucida Console"/>
+          <w:sz w:val="18"/>
+          <w:szCs w:val="18"/>
+        </w:rPr>
+        <w:t xml:space="preserve">  https://github.com/ivantavera19/01gitprueba.git (</w:t>
+      </w:r>
+      <w:proofErr w:type="spellStart"/>
+      <w:r>
+        <w:rPr>
+          <w:rFonts w:ascii="Lucida Console" w:hAnsi="Lucida Console" w:cs="Lucida Console"/>
+          <w:sz w:val="18"/>
+          <w:szCs w:val="18"/>
+        </w:rPr>
+        <w:t>fetch</w:t>
+      </w:r>
+      <w:proofErr w:type="spellEnd"/>
+      <w:r>
+        <w:rPr>
+          <w:rFonts w:ascii="Lucida Console" w:hAnsi="Lucida Console" w:cs="Lucida Console"/>
+          <w:sz w:val="18"/>
+          <w:szCs w:val="18"/>
+        </w:rPr>
+        <w:t>)</w:t>
+      </w:r>
+    </w:p>
+    <w:p>
+      <w:pPr>
+        <w:autoSpaceDE w:val="0"/>
+        <w:autoSpaceDN w:val="0"/>
+        <w:adjustRightInd w:val="0"/>
+        <w:spacing w:after="0" w:line="240" w:lineRule="auto"/>
+        <w:rPr>
+          <w:rFonts w:ascii="Lucida Console" w:hAnsi="Lucida Console" w:cs="Lucida Console"/>
+          <w:sz w:val="18"/>
+          <w:szCs w:val="18"/>
+        </w:rPr>
+      </w:pPr>
+      <w:proofErr w:type="spellStart"/>
+      <w:proofErr w:type="gramStart"/>
+      <w:r>
+        <w:rPr>
+          <w:rFonts w:ascii="Lucida Console" w:hAnsi="Lucida Console" w:cs="Lucida Console"/>
+          <w:sz w:val="18"/>
+          <w:szCs w:val="18"/>
+        </w:rPr>
+        <w:t>origin</w:t>
+      </w:r>
+      <w:proofErr w:type="spellEnd"/>
+      <w:proofErr w:type="gramEnd"/>
+      <w:r>
+        <w:rPr>
+          <w:rFonts w:ascii="Lucida Console" w:hAnsi="Lucida Console" w:cs="Lucida Console"/>
+          <w:sz w:val="18"/>
+          <w:szCs w:val="18"/>
+        </w:rPr>
+        <w:t xml:space="preserve">  https://github.com/ivantavera19/01gitprueba.git (</w:t>
+      </w:r>
+      <w:proofErr w:type="spellStart"/>
+      <w:r>
+        <w:rPr>
+          <w:rFonts w:ascii="Lucida Console" w:hAnsi="Lucida Console" w:cs="Lucida Console"/>
+          <w:sz w:val="18"/>
+          <w:szCs w:val="18"/>
+        </w:rPr>
+        <w:t>push</w:t>
+      </w:r>
+      <w:proofErr w:type="spellEnd"/>
+      <w:r>
+        <w:rPr>
+          <w:rFonts w:ascii="Lucida Console" w:hAnsi="Lucida Console" w:cs="Lucida Console"/>
+          <w:sz w:val="18"/>
+          <w:szCs w:val="18"/>
+        </w:rPr>
+        <w:t>)</w:t>
+      </w:r>
+    </w:p>
+    <w:p>
+      <w:pPr>
+        <w:autoSpaceDE w:val="0"/>
+        <w:autoSpaceDN w:val="0"/>
+        <w:adjustRightInd w:val="0"/>
+        <w:spacing w:after="0" w:line="240" w:lineRule="auto"/>
+        <w:rPr>
+          <w:rFonts w:ascii="Lucida Console" w:hAnsi="Lucida Console" w:cs="Lucida Console"/>
+          <w:sz w:val="18"/>
+          <w:szCs w:val="18"/>
+        </w:rPr>
       </w:pPr>
     </w:p>
     <w:p>
@@ -2478,1437 +3981,536 @@
         <w:pStyle w:val="Sinespaciado"/>
       </w:pPr>
       <w:r>
-        <w:t>//nos permite cambiarnos de rama</w:t>
-      </w:r>
-    </w:p>
-    <w:p>
-      <w:pPr>
-        <w:autoSpaceDE w:val="0"/>
-        <w:autoSpaceDN w:val="0"/>
-        <w:adjustRightInd w:val="0"/>
-        <w:spacing w:after="0" w:line="240" w:lineRule="auto"/>
-        <w:rPr>
-          <w:rFonts w:ascii="Lucida Console" w:hAnsi="Lucida Console" w:cs="Lucida Console"/>
-          <w:color w:val="00BFBF"/>
-          <w:sz w:val="18"/>
-          <w:szCs w:val="18"/>
-        </w:rPr>
-      </w:pPr>
-      <w:proofErr w:type="spellStart"/>
-      <w:r>
-        <w:rPr>
-          <w:rFonts w:ascii="Lucida Console" w:hAnsi="Lucida Console" w:cs="Lucida Console"/>
-          <w:color w:val="00BF00"/>
-          <w:sz w:val="18"/>
-          <w:szCs w:val="18"/>
-        </w:rPr>
-        <w:t>MercadoTec@Mercadotecnia</w:t>
-      </w:r>
-      <w:proofErr w:type="spellEnd"/>
-      <w:r>
-        <w:rPr>
-          <w:rFonts w:ascii="Lucida Console" w:hAnsi="Lucida Console" w:cs="Lucida Console"/>
-          <w:color w:val="00BF00"/>
-          <w:sz w:val="18"/>
-          <w:szCs w:val="18"/>
-        </w:rPr>
-        <w:t xml:space="preserve"> </w:t>
-      </w:r>
-      <w:r>
-        <w:rPr>
-          <w:rFonts w:ascii="Lucida Console" w:hAnsi="Lucida Console" w:cs="Lucida Console"/>
-          <w:color w:val="BF00BF"/>
-          <w:sz w:val="18"/>
-          <w:szCs w:val="18"/>
-        </w:rPr>
-        <w:t xml:space="preserve">MINGW64 </w:t>
-      </w:r>
-      <w:r>
-        <w:rPr>
-          <w:rFonts w:ascii="Lucida Console" w:hAnsi="Lucida Console" w:cs="Lucida Console"/>
-          <w:color w:val="BFBF00"/>
-          <w:sz w:val="18"/>
-          <w:szCs w:val="18"/>
-        </w:rPr>
-        <w:t>/c/</w:t>
-      </w:r>
-      <w:proofErr w:type="spellStart"/>
-      <w:r>
-        <w:rPr>
-          <w:rFonts w:ascii="Lucida Console" w:hAnsi="Lucida Console" w:cs="Lucida Console"/>
-          <w:color w:val="BFBF00"/>
-          <w:sz w:val="18"/>
-          <w:szCs w:val="18"/>
-        </w:rPr>
-        <w:t>xampp</w:t>
-      </w:r>
-      <w:proofErr w:type="spellEnd"/>
-      <w:r>
-        <w:rPr>
-          <w:rFonts w:ascii="Lucida Console" w:hAnsi="Lucida Console" w:cs="Lucida Console"/>
-          <w:color w:val="BFBF00"/>
-          <w:sz w:val="18"/>
-          <w:szCs w:val="18"/>
-        </w:rPr>
-        <w:t>/</w:t>
-      </w:r>
-      <w:proofErr w:type="spellStart"/>
-      <w:r>
-        <w:rPr>
-          <w:rFonts w:ascii="Lucida Console" w:hAnsi="Lucida Console" w:cs="Lucida Console"/>
-          <w:color w:val="BFBF00"/>
-          <w:sz w:val="18"/>
-          <w:szCs w:val="18"/>
-        </w:rPr>
-        <w:t>htdocs</w:t>
-      </w:r>
-      <w:proofErr w:type="spellEnd"/>
-      <w:r>
-        <w:rPr>
-          <w:rFonts w:ascii="Lucida Console" w:hAnsi="Lucida Console" w:cs="Lucida Console"/>
-          <w:color w:val="BFBF00"/>
-          <w:sz w:val="18"/>
-          <w:szCs w:val="18"/>
-        </w:rPr>
-        <w:t>/01gitprueba</w:t>
-      </w:r>
-      <w:r>
-        <w:rPr>
-          <w:rFonts w:ascii="Lucida Console" w:hAnsi="Lucida Console" w:cs="Lucida Console"/>
-          <w:color w:val="00BFBF"/>
-          <w:sz w:val="18"/>
-          <w:szCs w:val="18"/>
-        </w:rPr>
-        <w:t xml:space="preserve"> (master)</w:t>
-      </w:r>
-    </w:p>
-    <w:p>
-      <w:pPr>
-        <w:autoSpaceDE w:val="0"/>
-        <w:autoSpaceDN w:val="0"/>
-        <w:adjustRightInd w:val="0"/>
-        <w:spacing w:after="0" w:line="240" w:lineRule="auto"/>
-        <w:rPr>
-          <w:rFonts w:ascii="Lucida Console" w:hAnsi="Lucida Console" w:cs="Lucida Console"/>
-          <w:sz w:val="18"/>
-          <w:szCs w:val="18"/>
-        </w:rPr>
-      </w:pPr>
-      <w:r>
-        <w:rPr>
-          <w:rFonts w:ascii="Lucida Console" w:hAnsi="Lucida Console" w:cs="Lucida Console"/>
-          <w:sz w:val="18"/>
-          <w:szCs w:val="18"/>
-        </w:rPr>
-        <w:t xml:space="preserve">$ </w:t>
-      </w:r>
-      <w:proofErr w:type="spellStart"/>
-      <w:proofErr w:type="gramStart"/>
-      <w:r>
-        <w:rPr>
-          <w:rFonts w:ascii="Lucida Console" w:hAnsi="Lucida Console" w:cs="Lucida Console"/>
-          <w:sz w:val="18"/>
-          <w:szCs w:val="18"/>
-        </w:rPr>
-        <w:t>git</w:t>
-      </w:r>
-      <w:proofErr w:type="spellEnd"/>
-      <w:proofErr w:type="gramEnd"/>
-      <w:r>
-        <w:rPr>
-          <w:rFonts w:ascii="Lucida Console" w:hAnsi="Lucida Console" w:cs="Lucida Console"/>
-          <w:sz w:val="18"/>
-          <w:szCs w:val="18"/>
-        </w:rPr>
-        <w:t xml:space="preserve"> </w:t>
-      </w:r>
-      <w:proofErr w:type="spellStart"/>
-      <w:r>
-        <w:rPr>
-          <w:rFonts w:ascii="Lucida Console" w:hAnsi="Lucida Console" w:cs="Lucida Console"/>
-          <w:sz w:val="18"/>
-          <w:szCs w:val="18"/>
-        </w:rPr>
-        <w:t>checkout</w:t>
-      </w:r>
-      <w:proofErr w:type="spellEnd"/>
-      <w:r>
-        <w:rPr>
-          <w:rFonts w:ascii="Lucida Console" w:hAnsi="Lucida Console" w:cs="Lucida Console"/>
-          <w:sz w:val="18"/>
-          <w:szCs w:val="18"/>
-        </w:rPr>
-        <w:t xml:space="preserve"> </w:t>
-      </w:r>
-      <w:proofErr w:type="spellStart"/>
-      <w:r>
-        <w:rPr>
-          <w:rFonts w:ascii="Lucida Console" w:hAnsi="Lucida Console" w:cs="Lucida Console"/>
-          <w:sz w:val="18"/>
-          <w:szCs w:val="18"/>
-        </w:rPr>
-        <w:t>nombreRama</w:t>
-      </w:r>
-      <w:proofErr w:type="spellEnd"/>
-    </w:p>
-    <w:p>
-      <w:pPr>
-        <w:autoSpaceDE w:val="0"/>
-        <w:autoSpaceDN w:val="0"/>
-        <w:adjustRightInd w:val="0"/>
-        <w:spacing w:after="0" w:line="240" w:lineRule="auto"/>
-        <w:rPr>
-          <w:rFonts w:ascii="Lucida Console" w:hAnsi="Lucida Console" w:cs="Lucida Console"/>
-          <w:sz w:val="18"/>
-          <w:szCs w:val="18"/>
-        </w:rPr>
-      </w:pPr>
-      <w:proofErr w:type="spellStart"/>
-      <w:r>
-        <w:rPr>
-          <w:rFonts w:ascii="Lucida Console" w:hAnsi="Lucida Console" w:cs="Lucida Console"/>
-          <w:sz w:val="18"/>
-          <w:szCs w:val="18"/>
-        </w:rPr>
-        <w:t>Switched</w:t>
-      </w:r>
-      <w:proofErr w:type="spellEnd"/>
-      <w:r>
-        <w:rPr>
-          <w:rFonts w:ascii="Lucida Console" w:hAnsi="Lucida Console" w:cs="Lucida Console"/>
-          <w:sz w:val="18"/>
-          <w:szCs w:val="18"/>
-        </w:rPr>
-        <w:t xml:space="preserve"> </w:t>
-      </w:r>
-      <w:proofErr w:type="spellStart"/>
-      <w:r>
-        <w:rPr>
-          <w:rFonts w:ascii="Lucida Console" w:hAnsi="Lucida Console" w:cs="Lucida Console"/>
-          <w:sz w:val="18"/>
-          <w:szCs w:val="18"/>
-        </w:rPr>
-        <w:t>to</w:t>
-      </w:r>
-      <w:proofErr w:type="spellEnd"/>
-      <w:r>
-        <w:rPr>
-          <w:rFonts w:ascii="Lucida Console" w:hAnsi="Lucida Console" w:cs="Lucida Console"/>
-          <w:sz w:val="18"/>
-          <w:szCs w:val="18"/>
-        </w:rPr>
-        <w:t xml:space="preserve"> </w:t>
-      </w:r>
-      <w:proofErr w:type="spellStart"/>
-      <w:r>
-        <w:rPr>
-          <w:rFonts w:ascii="Lucida Console" w:hAnsi="Lucida Console" w:cs="Lucida Console"/>
-          <w:sz w:val="18"/>
-          <w:szCs w:val="18"/>
-        </w:rPr>
-        <w:t>branch</w:t>
-      </w:r>
-      <w:proofErr w:type="spellEnd"/>
-      <w:r>
-        <w:rPr>
-          <w:rFonts w:ascii="Lucida Console" w:hAnsi="Lucida Console" w:cs="Lucida Console"/>
-          <w:sz w:val="18"/>
-          <w:szCs w:val="18"/>
-        </w:rPr>
-        <w:t xml:space="preserve"> '</w:t>
-      </w:r>
-      <w:proofErr w:type="spellStart"/>
-      <w:r>
-        <w:rPr>
-          <w:rFonts w:ascii="Lucida Console" w:hAnsi="Lucida Console" w:cs="Lucida Console"/>
-          <w:sz w:val="18"/>
-          <w:szCs w:val="18"/>
-        </w:rPr>
-        <w:t>nombreRama</w:t>
-      </w:r>
-      <w:proofErr w:type="spellEnd"/>
-      <w:r>
-        <w:rPr>
-          <w:rFonts w:ascii="Lucida Console" w:hAnsi="Lucida Console" w:cs="Lucida Console"/>
-          <w:sz w:val="18"/>
-          <w:szCs w:val="18"/>
-        </w:rPr>
-        <w:t>'</w:t>
-      </w:r>
-    </w:p>
-    <w:p>
-      <w:pPr>
-        <w:autoSpaceDE w:val="0"/>
-        <w:autoSpaceDN w:val="0"/>
-        <w:adjustRightInd w:val="0"/>
-        <w:spacing w:after="0" w:line="240" w:lineRule="auto"/>
-        <w:rPr>
-          <w:rFonts w:ascii="Lucida Console" w:hAnsi="Lucida Console" w:cs="Lucida Console"/>
-          <w:sz w:val="18"/>
-          <w:szCs w:val="18"/>
-        </w:rPr>
-      </w:pPr>
-    </w:p>
-    <w:p>
-      <w:pPr>
-        <w:pStyle w:val="Sinespaciado"/>
-      </w:pPr>
-      <w:r>
-        <w:t>//crea la rama y te mueve directo a la rama creada</w:t>
-      </w:r>
-    </w:p>
-    <w:p>
-      <w:pPr>
-        <w:autoSpaceDE w:val="0"/>
-        <w:autoSpaceDN w:val="0"/>
-        <w:adjustRightInd w:val="0"/>
-        <w:spacing w:after="0" w:line="240" w:lineRule="auto"/>
-        <w:rPr>
-          <w:rFonts w:ascii="Lucida Console" w:hAnsi="Lucida Console" w:cs="Lucida Console"/>
-          <w:color w:val="00BFBF"/>
-          <w:sz w:val="18"/>
-          <w:szCs w:val="18"/>
-        </w:rPr>
-      </w:pPr>
-      <w:proofErr w:type="spellStart"/>
-      <w:r>
-        <w:rPr>
-          <w:rFonts w:ascii="Lucida Console" w:hAnsi="Lucida Console" w:cs="Lucida Console"/>
-          <w:color w:val="00BF00"/>
-          <w:sz w:val="18"/>
-          <w:szCs w:val="18"/>
-        </w:rPr>
-        <w:t>MercadoTec@Mercadotecnia</w:t>
-      </w:r>
-      <w:proofErr w:type="spellEnd"/>
-      <w:r>
-        <w:rPr>
-          <w:rFonts w:ascii="Lucida Console" w:hAnsi="Lucida Console" w:cs="Lucida Console"/>
-          <w:color w:val="00BF00"/>
-          <w:sz w:val="18"/>
-          <w:szCs w:val="18"/>
-        </w:rPr>
-        <w:t xml:space="preserve"> </w:t>
-      </w:r>
-      <w:r>
-        <w:rPr>
-          <w:rFonts w:ascii="Lucida Console" w:hAnsi="Lucida Console" w:cs="Lucida Console"/>
-          <w:color w:val="BF00BF"/>
-          <w:sz w:val="18"/>
-          <w:szCs w:val="18"/>
-        </w:rPr>
-        <w:t xml:space="preserve">MINGW64 </w:t>
-      </w:r>
-      <w:r>
-        <w:rPr>
-          <w:rFonts w:ascii="Lucida Console" w:hAnsi="Lucida Console" w:cs="Lucida Console"/>
-          <w:color w:val="BFBF00"/>
-          <w:sz w:val="18"/>
-          <w:szCs w:val="18"/>
-        </w:rPr>
-        <w:t>/c/</w:t>
-      </w:r>
-      <w:proofErr w:type="spellStart"/>
-      <w:r>
-        <w:rPr>
-          <w:rFonts w:ascii="Lucida Console" w:hAnsi="Lucida Console" w:cs="Lucida Console"/>
-          <w:color w:val="BFBF00"/>
-          <w:sz w:val="18"/>
-          <w:szCs w:val="18"/>
-        </w:rPr>
-        <w:t>xampp</w:t>
-      </w:r>
-      <w:proofErr w:type="spellEnd"/>
-      <w:r>
-        <w:rPr>
-          <w:rFonts w:ascii="Lucida Console" w:hAnsi="Lucida Console" w:cs="Lucida Console"/>
-          <w:color w:val="BFBF00"/>
-          <w:sz w:val="18"/>
-          <w:szCs w:val="18"/>
-        </w:rPr>
-        <w:t>/</w:t>
-      </w:r>
-      <w:proofErr w:type="spellStart"/>
-      <w:r>
-        <w:rPr>
-          <w:rFonts w:ascii="Lucida Console" w:hAnsi="Lucida Console" w:cs="Lucida Console"/>
-          <w:color w:val="BFBF00"/>
-          <w:sz w:val="18"/>
-          <w:szCs w:val="18"/>
-        </w:rPr>
-        <w:t>htdocs</w:t>
-      </w:r>
-      <w:proofErr w:type="spellEnd"/>
-      <w:r>
-        <w:rPr>
-          <w:rFonts w:ascii="Lucida Console" w:hAnsi="Lucida Console" w:cs="Lucida Console"/>
-          <w:color w:val="BFBF00"/>
-          <w:sz w:val="18"/>
-          <w:szCs w:val="18"/>
-        </w:rPr>
-        <w:t>/01gitprueba</w:t>
-      </w:r>
-      <w:r>
-        <w:rPr>
-          <w:rFonts w:ascii="Lucida Console" w:hAnsi="Lucida Console" w:cs="Lucida Console"/>
-          <w:color w:val="00BFBF"/>
-          <w:sz w:val="18"/>
-          <w:szCs w:val="18"/>
-        </w:rPr>
-        <w:t xml:space="preserve"> (master)</w:t>
-      </w:r>
-    </w:p>
-    <w:p>
-      <w:pPr>
-        <w:autoSpaceDE w:val="0"/>
-        <w:autoSpaceDN w:val="0"/>
-        <w:adjustRightInd w:val="0"/>
-        <w:spacing w:after="0" w:line="240" w:lineRule="auto"/>
-        <w:rPr>
-          <w:rFonts w:ascii="Lucida Console" w:hAnsi="Lucida Console" w:cs="Lucida Console"/>
-          <w:sz w:val="18"/>
-          <w:szCs w:val="18"/>
-        </w:rPr>
-      </w:pPr>
-      <w:r>
-        <w:rPr>
-          <w:rFonts w:ascii="Lucida Console" w:hAnsi="Lucida Console" w:cs="Lucida Console"/>
-          <w:sz w:val="18"/>
-          <w:szCs w:val="18"/>
-        </w:rPr>
-        <w:t xml:space="preserve">$ </w:t>
-      </w:r>
-      <w:proofErr w:type="spellStart"/>
-      <w:proofErr w:type="gramStart"/>
-      <w:r>
-        <w:rPr>
-          <w:rFonts w:ascii="Lucida Console" w:hAnsi="Lucida Console" w:cs="Lucida Console"/>
-          <w:sz w:val="18"/>
-          <w:szCs w:val="18"/>
-        </w:rPr>
-        <w:t>git</w:t>
-      </w:r>
-      <w:proofErr w:type="spellEnd"/>
-      <w:proofErr w:type="gramEnd"/>
-      <w:r>
-        <w:rPr>
-          <w:rFonts w:ascii="Lucida Console" w:hAnsi="Lucida Console" w:cs="Lucida Console"/>
-          <w:sz w:val="18"/>
-          <w:szCs w:val="18"/>
-        </w:rPr>
-        <w:t xml:space="preserve"> </w:t>
-      </w:r>
-      <w:proofErr w:type="spellStart"/>
-      <w:r>
-        <w:rPr>
-          <w:rFonts w:ascii="Lucida Console" w:hAnsi="Lucida Console" w:cs="Lucida Console"/>
-          <w:sz w:val="18"/>
-          <w:szCs w:val="18"/>
-        </w:rPr>
-        <w:t>checkout</w:t>
-      </w:r>
-      <w:proofErr w:type="spellEnd"/>
-      <w:r>
-        <w:rPr>
-          <w:rFonts w:ascii="Lucida Console" w:hAnsi="Lucida Console" w:cs="Lucida Console"/>
-          <w:sz w:val="18"/>
-          <w:szCs w:val="18"/>
-        </w:rPr>
-        <w:t xml:space="preserve"> -b rama2</w:t>
-      </w:r>
-    </w:p>
-    <w:p>
-      <w:pPr>
-        <w:autoSpaceDE w:val="0"/>
-        <w:autoSpaceDN w:val="0"/>
-        <w:adjustRightInd w:val="0"/>
-        <w:spacing w:after="0" w:line="240" w:lineRule="auto"/>
-        <w:rPr>
-          <w:rFonts w:ascii="Lucida Console" w:hAnsi="Lucida Console" w:cs="Lucida Console"/>
-          <w:sz w:val="18"/>
-          <w:szCs w:val="18"/>
-        </w:rPr>
-      </w:pPr>
-      <w:proofErr w:type="spellStart"/>
-      <w:r>
-        <w:rPr>
-          <w:rFonts w:ascii="Lucida Console" w:hAnsi="Lucida Console" w:cs="Lucida Console"/>
-          <w:sz w:val="18"/>
-          <w:szCs w:val="18"/>
-        </w:rPr>
-        <w:t>Switched</w:t>
-      </w:r>
-      <w:proofErr w:type="spellEnd"/>
-      <w:r>
-        <w:rPr>
-          <w:rFonts w:ascii="Lucida Console" w:hAnsi="Lucida Console" w:cs="Lucida Console"/>
-          <w:sz w:val="18"/>
-          <w:szCs w:val="18"/>
-        </w:rPr>
-        <w:t xml:space="preserve"> </w:t>
-      </w:r>
-      <w:proofErr w:type="spellStart"/>
-      <w:r>
-        <w:rPr>
-          <w:rFonts w:ascii="Lucida Console" w:hAnsi="Lucida Console" w:cs="Lucida Console"/>
-          <w:sz w:val="18"/>
-          <w:szCs w:val="18"/>
-        </w:rPr>
-        <w:t>to</w:t>
-      </w:r>
-      <w:proofErr w:type="spellEnd"/>
-      <w:r>
-        <w:rPr>
-          <w:rFonts w:ascii="Lucida Console" w:hAnsi="Lucida Console" w:cs="Lucida Console"/>
-          <w:sz w:val="18"/>
-          <w:szCs w:val="18"/>
-        </w:rPr>
-        <w:t xml:space="preserve"> a new </w:t>
-      </w:r>
-      <w:proofErr w:type="spellStart"/>
-      <w:r>
-        <w:rPr>
-          <w:rFonts w:ascii="Lucida Console" w:hAnsi="Lucida Console" w:cs="Lucida Console"/>
-          <w:sz w:val="18"/>
-          <w:szCs w:val="18"/>
-        </w:rPr>
-        <w:t>branch</w:t>
-      </w:r>
-      <w:proofErr w:type="spellEnd"/>
-      <w:r>
-        <w:rPr>
-          <w:rFonts w:ascii="Lucida Console" w:hAnsi="Lucida Console" w:cs="Lucida Console"/>
-          <w:sz w:val="18"/>
-          <w:szCs w:val="18"/>
-        </w:rPr>
-        <w:t xml:space="preserve"> 'rama2'</w:t>
-      </w:r>
-    </w:p>
-    <w:p>
-      <w:pPr>
-        <w:pStyle w:val="Sinespaciado"/>
-      </w:pPr>
-      <w:r>
-        <w:lastRenderedPageBreak/>
-        <w:t xml:space="preserve">//nos permite </w:t>
-      </w:r>
-      <w:r>
-        <w:t>borrar la rama</w:t>
-      </w:r>
-    </w:p>
-    <w:p>
-      <w:pPr>
-        <w:autoSpaceDE w:val="0"/>
-        <w:autoSpaceDN w:val="0"/>
-        <w:adjustRightInd w:val="0"/>
-        <w:spacing w:after="0" w:line="240" w:lineRule="auto"/>
-        <w:rPr>
-          <w:rFonts w:ascii="Lucida Console" w:hAnsi="Lucida Console" w:cs="Lucida Console"/>
-          <w:color w:val="00BFBF"/>
-          <w:sz w:val="18"/>
-          <w:szCs w:val="18"/>
-        </w:rPr>
-      </w:pPr>
-      <w:proofErr w:type="spellStart"/>
-      <w:r>
-        <w:rPr>
-          <w:rFonts w:ascii="Lucida Console" w:hAnsi="Lucida Console" w:cs="Lucida Console"/>
-          <w:color w:val="00BF00"/>
-          <w:sz w:val="18"/>
-          <w:szCs w:val="18"/>
-        </w:rPr>
-        <w:t>MercadoTec@Mercadotecnia</w:t>
-      </w:r>
-      <w:proofErr w:type="spellEnd"/>
-      <w:r>
-        <w:rPr>
-          <w:rFonts w:ascii="Lucida Console" w:hAnsi="Lucida Console" w:cs="Lucida Console"/>
-          <w:color w:val="00BF00"/>
-          <w:sz w:val="18"/>
-          <w:szCs w:val="18"/>
-        </w:rPr>
-        <w:t xml:space="preserve"> </w:t>
-      </w:r>
-      <w:r>
-        <w:rPr>
-          <w:rFonts w:ascii="Lucida Console" w:hAnsi="Lucida Console" w:cs="Lucida Console"/>
-          <w:color w:val="BF00BF"/>
-          <w:sz w:val="18"/>
-          <w:szCs w:val="18"/>
-        </w:rPr>
-        <w:t xml:space="preserve">MINGW64 </w:t>
-      </w:r>
-      <w:r>
-        <w:rPr>
-          <w:rFonts w:ascii="Lucida Console" w:hAnsi="Lucida Console" w:cs="Lucida Console"/>
-          <w:color w:val="BFBF00"/>
-          <w:sz w:val="18"/>
-          <w:szCs w:val="18"/>
-        </w:rPr>
-        <w:t>/c/</w:t>
-      </w:r>
-      <w:proofErr w:type="spellStart"/>
-      <w:r>
-        <w:rPr>
-          <w:rFonts w:ascii="Lucida Console" w:hAnsi="Lucida Console" w:cs="Lucida Console"/>
-          <w:color w:val="BFBF00"/>
-          <w:sz w:val="18"/>
-          <w:szCs w:val="18"/>
-        </w:rPr>
-        <w:t>xampp</w:t>
-      </w:r>
-      <w:proofErr w:type="spellEnd"/>
-      <w:r>
-        <w:rPr>
-          <w:rFonts w:ascii="Lucida Console" w:hAnsi="Lucida Console" w:cs="Lucida Console"/>
-          <w:color w:val="BFBF00"/>
-          <w:sz w:val="18"/>
-          <w:szCs w:val="18"/>
-        </w:rPr>
-        <w:t>/</w:t>
-      </w:r>
-      <w:proofErr w:type="spellStart"/>
-      <w:r>
-        <w:rPr>
-          <w:rFonts w:ascii="Lucida Console" w:hAnsi="Lucida Console" w:cs="Lucida Console"/>
-          <w:color w:val="BFBF00"/>
-          <w:sz w:val="18"/>
-          <w:szCs w:val="18"/>
-        </w:rPr>
-        <w:t>htdocs</w:t>
-      </w:r>
-      <w:proofErr w:type="spellEnd"/>
-      <w:r>
-        <w:rPr>
-          <w:rFonts w:ascii="Lucida Console" w:hAnsi="Lucida Console" w:cs="Lucida Console"/>
-          <w:color w:val="BFBF00"/>
-          <w:sz w:val="18"/>
-          <w:szCs w:val="18"/>
-        </w:rPr>
-        <w:t>/01gitprueba</w:t>
-      </w:r>
-      <w:r>
-        <w:rPr>
-          <w:rFonts w:ascii="Lucida Console" w:hAnsi="Lucida Console" w:cs="Lucida Console"/>
-          <w:color w:val="00BFBF"/>
-          <w:sz w:val="18"/>
-          <w:szCs w:val="18"/>
-        </w:rPr>
-        <w:t xml:space="preserve"> (master)</w:t>
-      </w:r>
-    </w:p>
-    <w:p>
-      <w:pPr>
-        <w:autoSpaceDE w:val="0"/>
-        <w:autoSpaceDN w:val="0"/>
-        <w:adjustRightInd w:val="0"/>
-        <w:spacing w:after="0" w:line="240" w:lineRule="auto"/>
-        <w:rPr>
-          <w:rFonts w:ascii="Lucida Console" w:hAnsi="Lucida Console" w:cs="Lucida Console"/>
-          <w:sz w:val="18"/>
-          <w:szCs w:val="18"/>
-        </w:rPr>
-      </w:pPr>
-      <w:r>
-        <w:rPr>
-          <w:rFonts w:ascii="Lucida Console" w:hAnsi="Lucida Console" w:cs="Lucida Console"/>
-          <w:sz w:val="18"/>
-          <w:szCs w:val="18"/>
-        </w:rPr>
-        <w:t xml:space="preserve">$ </w:t>
-      </w:r>
-      <w:proofErr w:type="spellStart"/>
-      <w:proofErr w:type="gramStart"/>
-      <w:r>
-        <w:rPr>
-          <w:rFonts w:ascii="Lucida Console" w:hAnsi="Lucida Console" w:cs="Lucida Console"/>
-          <w:sz w:val="18"/>
-          <w:szCs w:val="18"/>
-        </w:rPr>
-        <w:t>git</w:t>
-      </w:r>
-      <w:proofErr w:type="spellEnd"/>
-      <w:proofErr w:type="gramEnd"/>
-      <w:r>
-        <w:rPr>
-          <w:rFonts w:ascii="Lucida Console" w:hAnsi="Lucida Console" w:cs="Lucida Console"/>
-          <w:sz w:val="18"/>
-          <w:szCs w:val="18"/>
-        </w:rPr>
-        <w:t xml:space="preserve"> </w:t>
-      </w:r>
-      <w:proofErr w:type="spellStart"/>
-      <w:r>
-        <w:rPr>
-          <w:rFonts w:ascii="Lucida Console" w:hAnsi="Lucida Console" w:cs="Lucida Console"/>
-          <w:sz w:val="18"/>
-          <w:szCs w:val="18"/>
-        </w:rPr>
-        <w:t>branch</w:t>
-      </w:r>
-      <w:proofErr w:type="spellEnd"/>
-      <w:r>
-        <w:rPr>
-          <w:rFonts w:ascii="Lucida Console" w:hAnsi="Lucida Console" w:cs="Lucida Console"/>
-          <w:sz w:val="18"/>
-          <w:szCs w:val="18"/>
-        </w:rPr>
-        <w:t xml:space="preserve"> -D</w:t>
-      </w:r>
-      <w:r>
-        <w:rPr>
-          <w:rFonts w:ascii="Lucida Console" w:hAnsi="Lucida Console" w:cs="Lucida Console"/>
-          <w:sz w:val="18"/>
-          <w:szCs w:val="18"/>
-        </w:rPr>
-        <w:t xml:space="preserve"> </w:t>
-      </w:r>
-      <w:proofErr w:type="spellStart"/>
-      <w:r>
-        <w:rPr>
-          <w:rFonts w:ascii="Lucida Console" w:hAnsi="Lucida Console" w:cs="Lucida Console"/>
-          <w:sz w:val="18"/>
-          <w:szCs w:val="18"/>
-        </w:rPr>
-        <w:t>nombreRama</w:t>
-      </w:r>
-      <w:proofErr w:type="spellEnd"/>
-    </w:p>
-    <w:p>
-      <w:pPr>
-        <w:autoSpaceDE w:val="0"/>
-        <w:autoSpaceDN w:val="0"/>
-        <w:adjustRightInd w:val="0"/>
-        <w:spacing w:after="0" w:line="240" w:lineRule="auto"/>
-        <w:rPr>
-          <w:rFonts w:ascii="Lucida Console" w:hAnsi="Lucida Console" w:cs="Lucida Console"/>
-          <w:sz w:val="18"/>
-          <w:szCs w:val="18"/>
-        </w:rPr>
-      </w:pPr>
-      <w:proofErr w:type="spellStart"/>
-      <w:r>
-        <w:rPr>
-          <w:rFonts w:ascii="Lucida Console" w:hAnsi="Lucida Console" w:cs="Lucida Console"/>
-          <w:sz w:val="18"/>
-          <w:szCs w:val="18"/>
-        </w:rPr>
-        <w:t>Switched</w:t>
-      </w:r>
-      <w:proofErr w:type="spellEnd"/>
-      <w:r>
-        <w:rPr>
-          <w:rFonts w:ascii="Lucida Console" w:hAnsi="Lucida Console" w:cs="Lucida Console"/>
-          <w:sz w:val="18"/>
-          <w:szCs w:val="18"/>
-        </w:rPr>
-        <w:t xml:space="preserve"> </w:t>
-      </w:r>
-      <w:proofErr w:type="spellStart"/>
-      <w:r>
-        <w:rPr>
-          <w:rFonts w:ascii="Lucida Console" w:hAnsi="Lucida Console" w:cs="Lucida Console"/>
-          <w:sz w:val="18"/>
-          <w:szCs w:val="18"/>
-        </w:rPr>
-        <w:t>to</w:t>
-      </w:r>
-      <w:proofErr w:type="spellEnd"/>
-      <w:r>
-        <w:rPr>
-          <w:rFonts w:ascii="Lucida Console" w:hAnsi="Lucida Console" w:cs="Lucida Console"/>
-          <w:sz w:val="18"/>
-          <w:szCs w:val="18"/>
-        </w:rPr>
-        <w:t xml:space="preserve"> </w:t>
-      </w:r>
-      <w:proofErr w:type="spellStart"/>
-      <w:r>
-        <w:rPr>
-          <w:rFonts w:ascii="Lucida Console" w:hAnsi="Lucida Console" w:cs="Lucida Console"/>
-          <w:sz w:val="18"/>
-          <w:szCs w:val="18"/>
-        </w:rPr>
-        <w:t>branch</w:t>
-      </w:r>
-      <w:proofErr w:type="spellEnd"/>
-      <w:r>
-        <w:rPr>
-          <w:rFonts w:ascii="Lucida Console" w:hAnsi="Lucida Console" w:cs="Lucida Console"/>
-          <w:sz w:val="18"/>
-          <w:szCs w:val="18"/>
-        </w:rPr>
-        <w:t xml:space="preserve"> '</w:t>
-      </w:r>
-      <w:proofErr w:type="spellStart"/>
-      <w:r>
-        <w:rPr>
-          <w:rFonts w:ascii="Lucida Console" w:hAnsi="Lucida Console" w:cs="Lucida Console"/>
-          <w:sz w:val="18"/>
-          <w:szCs w:val="18"/>
-        </w:rPr>
-        <w:t>nombreRama</w:t>
-      </w:r>
-      <w:proofErr w:type="spellEnd"/>
-      <w:r>
-        <w:rPr>
-          <w:rFonts w:ascii="Lucida Console" w:hAnsi="Lucida Console" w:cs="Lucida Console"/>
-          <w:sz w:val="18"/>
-          <w:szCs w:val="18"/>
-        </w:rPr>
-        <w:t>'</w:t>
-      </w:r>
-    </w:p>
-    <w:p>
-      <w:pPr>
-        <w:pStyle w:val="Sinespaciado"/>
-      </w:pPr>
-    </w:p>
-    <w:p>
-      <w:pPr>
-        <w:pStyle w:val="Sinespaciado"/>
-      </w:pPr>
-      <w:r>
-        <w:t xml:space="preserve">//fusiona las ramas (tener cuidado de estar en la rama que queremos hacer los cambios para fines </w:t>
-      </w:r>
-      <w:proofErr w:type="spellStart"/>
-      <w:r>
-        <w:t>practicos</w:t>
-      </w:r>
-      <w:proofErr w:type="spellEnd"/>
-      <w:r>
-        <w:t xml:space="preserve"> la rama master) </w:t>
-      </w:r>
-    </w:p>
-    <w:p>
-      <w:pPr>
-        <w:autoSpaceDE w:val="0"/>
-        <w:autoSpaceDN w:val="0"/>
-        <w:adjustRightInd w:val="0"/>
-        <w:spacing w:after="0" w:line="240" w:lineRule="auto"/>
-        <w:rPr>
-          <w:rFonts w:ascii="Lucida Console" w:hAnsi="Lucida Console" w:cs="Lucida Console"/>
-          <w:color w:val="00BFBF"/>
-          <w:sz w:val="18"/>
-          <w:szCs w:val="18"/>
-        </w:rPr>
-      </w:pPr>
-      <w:proofErr w:type="spellStart"/>
-      <w:r>
-        <w:rPr>
-          <w:rFonts w:ascii="Lucida Console" w:hAnsi="Lucida Console" w:cs="Lucida Console"/>
-          <w:color w:val="00BF00"/>
-          <w:sz w:val="18"/>
-          <w:szCs w:val="18"/>
-        </w:rPr>
-        <w:t>MercadoTec@Mercadotecnia</w:t>
-      </w:r>
-      <w:proofErr w:type="spellEnd"/>
-      <w:r>
-        <w:rPr>
-          <w:rFonts w:ascii="Lucida Console" w:hAnsi="Lucida Console" w:cs="Lucida Console"/>
-          <w:color w:val="00BF00"/>
-          <w:sz w:val="18"/>
-          <w:szCs w:val="18"/>
-        </w:rPr>
-        <w:t xml:space="preserve"> </w:t>
-      </w:r>
-      <w:r>
-        <w:rPr>
-          <w:rFonts w:ascii="Lucida Console" w:hAnsi="Lucida Console" w:cs="Lucida Console"/>
-          <w:color w:val="BF00BF"/>
-          <w:sz w:val="18"/>
-          <w:szCs w:val="18"/>
-        </w:rPr>
-        <w:t xml:space="preserve">MINGW64 </w:t>
-      </w:r>
-      <w:r>
-        <w:rPr>
-          <w:rFonts w:ascii="Lucida Console" w:hAnsi="Lucida Console" w:cs="Lucida Console"/>
-          <w:color w:val="BFBF00"/>
-          <w:sz w:val="18"/>
-          <w:szCs w:val="18"/>
-        </w:rPr>
-        <w:t>/c/</w:t>
-      </w:r>
-      <w:proofErr w:type="spellStart"/>
-      <w:r>
-        <w:rPr>
-          <w:rFonts w:ascii="Lucida Console" w:hAnsi="Lucida Console" w:cs="Lucida Console"/>
-          <w:color w:val="BFBF00"/>
-          <w:sz w:val="18"/>
-          <w:szCs w:val="18"/>
-        </w:rPr>
-        <w:t>xampp</w:t>
-      </w:r>
-      <w:proofErr w:type="spellEnd"/>
-      <w:r>
-        <w:rPr>
-          <w:rFonts w:ascii="Lucida Console" w:hAnsi="Lucida Console" w:cs="Lucida Console"/>
-          <w:color w:val="BFBF00"/>
-          <w:sz w:val="18"/>
-          <w:szCs w:val="18"/>
-        </w:rPr>
-        <w:t>/</w:t>
-      </w:r>
-      <w:proofErr w:type="spellStart"/>
-      <w:r>
-        <w:rPr>
-          <w:rFonts w:ascii="Lucida Console" w:hAnsi="Lucida Console" w:cs="Lucida Console"/>
-          <w:color w:val="BFBF00"/>
-          <w:sz w:val="18"/>
-          <w:szCs w:val="18"/>
-        </w:rPr>
-        <w:t>htdocs</w:t>
-      </w:r>
-      <w:proofErr w:type="spellEnd"/>
-      <w:r>
-        <w:rPr>
-          <w:rFonts w:ascii="Lucida Console" w:hAnsi="Lucida Console" w:cs="Lucida Console"/>
-          <w:color w:val="BFBF00"/>
-          <w:sz w:val="18"/>
-          <w:szCs w:val="18"/>
-        </w:rPr>
-        <w:t>/01gitprueba</w:t>
-      </w:r>
-      <w:r>
-        <w:rPr>
-          <w:rFonts w:ascii="Lucida Console" w:hAnsi="Lucida Console" w:cs="Lucida Console"/>
-          <w:color w:val="00BFBF"/>
-          <w:sz w:val="18"/>
-          <w:szCs w:val="18"/>
-        </w:rPr>
-        <w:t xml:space="preserve"> (master)</w:t>
-      </w:r>
-    </w:p>
-    <w:p>
-      <w:pPr>
-        <w:autoSpaceDE w:val="0"/>
-        <w:autoSpaceDN w:val="0"/>
-        <w:adjustRightInd w:val="0"/>
-        <w:spacing w:after="0" w:line="240" w:lineRule="auto"/>
-        <w:rPr>
-          <w:rFonts w:ascii="Lucida Console" w:hAnsi="Lucida Console" w:cs="Lucida Console"/>
-          <w:sz w:val="18"/>
-          <w:szCs w:val="18"/>
-        </w:rPr>
-      </w:pPr>
-      <w:r>
-        <w:rPr>
-          <w:rFonts w:ascii="Lucida Console" w:hAnsi="Lucida Console" w:cs="Lucida Console"/>
-          <w:sz w:val="18"/>
-          <w:szCs w:val="18"/>
-        </w:rPr>
-        <w:t xml:space="preserve">$ </w:t>
-      </w:r>
-      <w:proofErr w:type="spellStart"/>
-      <w:proofErr w:type="gramStart"/>
-      <w:r>
-        <w:rPr>
-          <w:rFonts w:ascii="Lucida Console" w:hAnsi="Lucida Console" w:cs="Lucida Console"/>
-          <w:sz w:val="18"/>
-          <w:szCs w:val="18"/>
-        </w:rPr>
-        <w:t>git</w:t>
-      </w:r>
-      <w:proofErr w:type="spellEnd"/>
-      <w:proofErr w:type="gramEnd"/>
-      <w:r>
-        <w:rPr>
-          <w:rFonts w:ascii="Lucida Console" w:hAnsi="Lucida Console" w:cs="Lucida Console"/>
-          <w:sz w:val="18"/>
-          <w:szCs w:val="18"/>
-        </w:rPr>
-        <w:t xml:space="preserve"> </w:t>
-      </w:r>
-      <w:proofErr w:type="spellStart"/>
-      <w:r>
-        <w:rPr>
-          <w:rFonts w:ascii="Lucida Console" w:hAnsi="Lucida Console" w:cs="Lucida Console"/>
-          <w:sz w:val="18"/>
-          <w:szCs w:val="18"/>
-        </w:rPr>
-        <w:t>merge</w:t>
-      </w:r>
-      <w:proofErr w:type="spellEnd"/>
-      <w:r>
-        <w:rPr>
-          <w:rFonts w:ascii="Lucida Console" w:hAnsi="Lucida Console" w:cs="Lucida Console"/>
-          <w:sz w:val="18"/>
-          <w:szCs w:val="18"/>
-        </w:rPr>
-        <w:t xml:space="preserve"> </w:t>
-      </w:r>
-      <w:proofErr w:type="spellStart"/>
-      <w:r>
-        <w:rPr>
-          <w:rFonts w:ascii="Lucida Console" w:hAnsi="Lucida Console" w:cs="Lucida Console"/>
-          <w:sz w:val="18"/>
-          <w:szCs w:val="18"/>
-        </w:rPr>
-        <w:t>nombreRama</w:t>
-      </w:r>
-      <w:proofErr w:type="spellEnd"/>
-    </w:p>
-    <w:p>
-      <w:pPr>
-        <w:autoSpaceDE w:val="0"/>
-        <w:autoSpaceDN w:val="0"/>
-        <w:adjustRightInd w:val="0"/>
-        <w:spacing w:after="0" w:line="240" w:lineRule="auto"/>
-        <w:rPr>
-          <w:rFonts w:ascii="Lucida Console" w:hAnsi="Lucida Console" w:cs="Lucida Console"/>
-          <w:sz w:val="18"/>
-          <w:szCs w:val="18"/>
-        </w:rPr>
-      </w:pPr>
-    </w:p>
-    <w:p>
-      <w:pPr>
-        <w:pStyle w:val="Sinespaciado"/>
-      </w:pPr>
-      <w:r>
-        <w:t>//</w:t>
-      </w:r>
-      <w:r>
-        <w:t xml:space="preserve">agrega la ruta para subir nuestro proyecto a </w:t>
-      </w:r>
-      <w:proofErr w:type="spellStart"/>
-      <w:r>
-        <w:t>github</w:t>
-      </w:r>
-      <w:proofErr w:type="spellEnd"/>
-    </w:p>
-    <w:p>
-      <w:pPr>
-        <w:autoSpaceDE w:val="0"/>
-        <w:autoSpaceDN w:val="0"/>
-        <w:adjustRightInd w:val="0"/>
-        <w:spacing w:after="0" w:line="240" w:lineRule="auto"/>
-        <w:rPr>
-          <w:rFonts w:ascii="Lucida Console" w:hAnsi="Lucida Console" w:cs="Lucida Console"/>
-          <w:color w:val="00BFBF"/>
-          <w:sz w:val="18"/>
-          <w:szCs w:val="18"/>
-        </w:rPr>
-      </w:pPr>
-      <w:proofErr w:type="spellStart"/>
-      <w:r>
-        <w:rPr>
-          <w:rFonts w:ascii="Lucida Console" w:hAnsi="Lucida Console" w:cs="Lucida Console"/>
-          <w:color w:val="00BF00"/>
-          <w:sz w:val="18"/>
-          <w:szCs w:val="18"/>
-        </w:rPr>
-        <w:t>MercadoTec@Mercadotecnia</w:t>
-      </w:r>
-      <w:proofErr w:type="spellEnd"/>
-      <w:r>
-        <w:rPr>
-          <w:rFonts w:ascii="Lucida Console" w:hAnsi="Lucida Console" w:cs="Lucida Console"/>
-          <w:color w:val="00BF00"/>
-          <w:sz w:val="18"/>
-          <w:szCs w:val="18"/>
-        </w:rPr>
-        <w:t xml:space="preserve"> </w:t>
-      </w:r>
-      <w:r>
-        <w:rPr>
-          <w:rFonts w:ascii="Lucida Console" w:hAnsi="Lucida Console" w:cs="Lucida Console"/>
-          <w:color w:val="BF00BF"/>
-          <w:sz w:val="18"/>
-          <w:szCs w:val="18"/>
-        </w:rPr>
-        <w:t xml:space="preserve">MINGW64 </w:t>
-      </w:r>
-      <w:r>
-        <w:rPr>
-          <w:rFonts w:ascii="Lucida Console" w:hAnsi="Lucida Console" w:cs="Lucida Console"/>
-          <w:color w:val="BFBF00"/>
-          <w:sz w:val="18"/>
-          <w:szCs w:val="18"/>
-        </w:rPr>
-        <w:t>/c/</w:t>
-      </w:r>
-      <w:proofErr w:type="spellStart"/>
-      <w:r>
-        <w:rPr>
-          <w:rFonts w:ascii="Lucida Console" w:hAnsi="Lucida Console" w:cs="Lucida Console"/>
-          <w:color w:val="BFBF00"/>
-          <w:sz w:val="18"/>
-          <w:szCs w:val="18"/>
-        </w:rPr>
-        <w:t>xampp</w:t>
-      </w:r>
-      <w:proofErr w:type="spellEnd"/>
-      <w:r>
-        <w:rPr>
-          <w:rFonts w:ascii="Lucida Console" w:hAnsi="Lucida Console" w:cs="Lucida Console"/>
-          <w:color w:val="BFBF00"/>
-          <w:sz w:val="18"/>
-          <w:szCs w:val="18"/>
-        </w:rPr>
-        <w:t>/</w:t>
-      </w:r>
-      <w:proofErr w:type="spellStart"/>
-      <w:r>
-        <w:rPr>
-          <w:rFonts w:ascii="Lucida Console" w:hAnsi="Lucida Console" w:cs="Lucida Console"/>
-          <w:color w:val="BFBF00"/>
-          <w:sz w:val="18"/>
-          <w:szCs w:val="18"/>
-        </w:rPr>
-        <w:t>htdocs</w:t>
-      </w:r>
-      <w:proofErr w:type="spellEnd"/>
-      <w:r>
-        <w:rPr>
-          <w:rFonts w:ascii="Lucida Console" w:hAnsi="Lucida Console" w:cs="Lucida Console"/>
-          <w:color w:val="BFBF00"/>
-          <w:sz w:val="18"/>
-          <w:szCs w:val="18"/>
-        </w:rPr>
-        <w:t>/01gitprueba</w:t>
-      </w:r>
-      <w:r>
-        <w:rPr>
-          <w:rFonts w:ascii="Lucida Console" w:hAnsi="Lucida Console" w:cs="Lucida Console"/>
-          <w:color w:val="00BFBF"/>
-          <w:sz w:val="18"/>
-          <w:szCs w:val="18"/>
-        </w:rPr>
-        <w:t xml:space="preserve"> (master)</w:t>
-      </w:r>
-    </w:p>
-    <w:p>
-      <w:pPr>
-        <w:autoSpaceDE w:val="0"/>
-        <w:autoSpaceDN w:val="0"/>
-        <w:adjustRightInd w:val="0"/>
-        <w:spacing w:after="0" w:line="240" w:lineRule="auto"/>
-        <w:rPr>
-          <w:rFonts w:ascii="Lucida Console" w:hAnsi="Lucida Console" w:cs="Lucida Console"/>
-          <w:sz w:val="18"/>
-          <w:szCs w:val="18"/>
-        </w:rPr>
-      </w:pPr>
-      <w:r>
-        <w:rPr>
-          <w:rFonts w:ascii="Lucida Console" w:hAnsi="Lucida Console" w:cs="Lucida Console"/>
-          <w:sz w:val="18"/>
-          <w:szCs w:val="18"/>
-        </w:rPr>
-        <w:t xml:space="preserve">$ </w:t>
-      </w:r>
-      <w:proofErr w:type="spellStart"/>
-      <w:proofErr w:type="gramStart"/>
-      <w:r>
-        <w:rPr>
-          <w:rFonts w:ascii="Lucida Console" w:hAnsi="Lucida Console" w:cs="Lucida Console"/>
-          <w:sz w:val="18"/>
-          <w:szCs w:val="18"/>
-        </w:rPr>
-        <w:t>git</w:t>
-      </w:r>
-      <w:proofErr w:type="spellEnd"/>
-      <w:proofErr w:type="gramEnd"/>
-      <w:r>
-        <w:rPr>
-          <w:rFonts w:ascii="Lucida Console" w:hAnsi="Lucida Console" w:cs="Lucida Console"/>
-          <w:sz w:val="18"/>
-          <w:szCs w:val="18"/>
-        </w:rPr>
-        <w:t xml:space="preserve"> </w:t>
-      </w:r>
-      <w:proofErr w:type="spellStart"/>
-      <w:r>
-        <w:rPr>
-          <w:rFonts w:ascii="Lucida Console" w:hAnsi="Lucida Console" w:cs="Lucida Console"/>
-          <w:sz w:val="18"/>
-          <w:szCs w:val="18"/>
-        </w:rPr>
-        <w:t>remote</w:t>
-      </w:r>
-      <w:proofErr w:type="spellEnd"/>
-      <w:r>
-        <w:rPr>
-          <w:rFonts w:ascii="Lucida Console" w:hAnsi="Lucida Console" w:cs="Lucida Console"/>
-          <w:sz w:val="18"/>
-          <w:szCs w:val="18"/>
-        </w:rPr>
-        <w:t xml:space="preserve"> </w:t>
-      </w:r>
-      <w:proofErr w:type="spellStart"/>
-      <w:r>
-        <w:rPr>
-          <w:rFonts w:ascii="Lucida Console" w:hAnsi="Lucida Console" w:cs="Lucida Console"/>
-          <w:sz w:val="18"/>
-          <w:szCs w:val="18"/>
-        </w:rPr>
-        <w:t>add</w:t>
-      </w:r>
-      <w:proofErr w:type="spellEnd"/>
-      <w:r>
-        <w:rPr>
-          <w:rFonts w:ascii="Lucida Console" w:hAnsi="Lucida Console" w:cs="Lucida Console"/>
-          <w:sz w:val="18"/>
-          <w:szCs w:val="18"/>
-        </w:rPr>
-        <w:t xml:space="preserve"> </w:t>
-      </w:r>
-      <w:proofErr w:type="spellStart"/>
-      <w:r>
-        <w:rPr>
-          <w:rFonts w:ascii="Lucida Console" w:hAnsi="Lucida Console" w:cs="Lucida Console"/>
-          <w:sz w:val="18"/>
-          <w:szCs w:val="18"/>
-        </w:rPr>
-        <w:t>origin</w:t>
-      </w:r>
-      <w:proofErr w:type="spellEnd"/>
-      <w:r>
-        <w:rPr>
-          <w:rFonts w:ascii="Lucida Console" w:hAnsi="Lucida Console" w:cs="Lucida Console"/>
-          <w:sz w:val="18"/>
-          <w:szCs w:val="18"/>
-        </w:rPr>
-        <w:t xml:space="preserve"> https://github.com/ivantavera19/01gitprueba.git</w:t>
-      </w:r>
-    </w:p>
-    <w:p>
-      <w:pPr>
-        <w:autoSpaceDE w:val="0"/>
-        <w:autoSpaceDN w:val="0"/>
-        <w:adjustRightInd w:val="0"/>
-        <w:spacing w:after="0" w:line="240" w:lineRule="auto"/>
-        <w:rPr>
-          <w:rFonts w:ascii="Lucida Console" w:hAnsi="Lucida Console" w:cs="Lucida Console"/>
-          <w:sz w:val="18"/>
-          <w:szCs w:val="18"/>
-        </w:rPr>
-      </w:pPr>
-    </w:p>
-    <w:p>
-      <w:pPr>
-        <w:pStyle w:val="Sinespaciado"/>
-      </w:pPr>
-      <w:r>
-        <w:t xml:space="preserve">//empujamos todos los archivos de la rama master al repositorio </w:t>
-      </w:r>
-      <w:proofErr w:type="spellStart"/>
-      <w:r>
-        <w:t>github</w:t>
-      </w:r>
-      <w:proofErr w:type="spellEnd"/>
-    </w:p>
-    <w:p>
-      <w:pPr>
-        <w:autoSpaceDE w:val="0"/>
-        <w:autoSpaceDN w:val="0"/>
-        <w:adjustRightInd w:val="0"/>
-        <w:spacing w:after="0" w:line="240" w:lineRule="auto"/>
-        <w:rPr>
-          <w:rFonts w:ascii="Lucida Console" w:hAnsi="Lucida Console" w:cs="Lucida Console"/>
-          <w:color w:val="00BFBF"/>
-          <w:sz w:val="18"/>
-          <w:szCs w:val="18"/>
-        </w:rPr>
-      </w:pPr>
-      <w:proofErr w:type="spellStart"/>
-      <w:r>
-        <w:rPr>
-          <w:rFonts w:ascii="Lucida Console" w:hAnsi="Lucida Console" w:cs="Lucida Console"/>
-          <w:color w:val="00BF00"/>
-          <w:sz w:val="18"/>
-          <w:szCs w:val="18"/>
-        </w:rPr>
-        <w:t>MercadoTec@Mercadotecnia</w:t>
-      </w:r>
-      <w:proofErr w:type="spellEnd"/>
-      <w:r>
-        <w:rPr>
-          <w:rFonts w:ascii="Lucida Console" w:hAnsi="Lucida Console" w:cs="Lucida Console"/>
-          <w:color w:val="00BF00"/>
-          <w:sz w:val="18"/>
-          <w:szCs w:val="18"/>
-        </w:rPr>
-        <w:t xml:space="preserve"> </w:t>
-      </w:r>
-      <w:r>
-        <w:rPr>
-          <w:rFonts w:ascii="Lucida Console" w:hAnsi="Lucida Console" w:cs="Lucida Console"/>
-          <w:color w:val="BF00BF"/>
-          <w:sz w:val="18"/>
-          <w:szCs w:val="18"/>
-        </w:rPr>
-        <w:t xml:space="preserve">MINGW64 </w:t>
-      </w:r>
-      <w:r>
-        <w:rPr>
-          <w:rFonts w:ascii="Lucida Console" w:hAnsi="Lucida Console" w:cs="Lucida Console"/>
-          <w:color w:val="BFBF00"/>
-          <w:sz w:val="18"/>
-          <w:szCs w:val="18"/>
-        </w:rPr>
-        <w:t>/c/</w:t>
-      </w:r>
-      <w:proofErr w:type="spellStart"/>
-      <w:r>
-        <w:rPr>
-          <w:rFonts w:ascii="Lucida Console" w:hAnsi="Lucida Console" w:cs="Lucida Console"/>
-          <w:color w:val="BFBF00"/>
-          <w:sz w:val="18"/>
-          <w:szCs w:val="18"/>
-        </w:rPr>
-        <w:t>xampp</w:t>
-      </w:r>
-      <w:proofErr w:type="spellEnd"/>
-      <w:r>
-        <w:rPr>
-          <w:rFonts w:ascii="Lucida Console" w:hAnsi="Lucida Console" w:cs="Lucida Console"/>
-          <w:color w:val="BFBF00"/>
-          <w:sz w:val="18"/>
-          <w:szCs w:val="18"/>
-        </w:rPr>
-        <w:t>/</w:t>
-      </w:r>
-      <w:proofErr w:type="spellStart"/>
-      <w:r>
-        <w:rPr>
-          <w:rFonts w:ascii="Lucida Console" w:hAnsi="Lucida Console" w:cs="Lucida Console"/>
-          <w:color w:val="BFBF00"/>
-          <w:sz w:val="18"/>
-          <w:szCs w:val="18"/>
-        </w:rPr>
-        <w:t>htdocs</w:t>
-      </w:r>
-      <w:proofErr w:type="spellEnd"/>
-      <w:r>
-        <w:rPr>
-          <w:rFonts w:ascii="Lucida Console" w:hAnsi="Lucida Console" w:cs="Lucida Console"/>
-          <w:color w:val="BFBF00"/>
-          <w:sz w:val="18"/>
-          <w:szCs w:val="18"/>
-        </w:rPr>
-        <w:t>/01gitprueba</w:t>
-      </w:r>
-      <w:r>
-        <w:rPr>
-          <w:rFonts w:ascii="Lucida Console" w:hAnsi="Lucida Console" w:cs="Lucida Console"/>
-          <w:color w:val="00BFBF"/>
-          <w:sz w:val="18"/>
-          <w:szCs w:val="18"/>
-        </w:rPr>
-        <w:t xml:space="preserve"> (master)</w:t>
-      </w:r>
-    </w:p>
-    <w:p>
-      <w:pPr>
-        <w:autoSpaceDE w:val="0"/>
-        <w:autoSpaceDN w:val="0"/>
-        <w:adjustRightInd w:val="0"/>
-        <w:spacing w:after="0" w:line="240" w:lineRule="auto"/>
-        <w:rPr>
-          <w:rFonts w:ascii="Lucida Console" w:hAnsi="Lucida Console" w:cs="Lucida Console"/>
-          <w:sz w:val="18"/>
-          <w:szCs w:val="18"/>
-        </w:rPr>
-      </w:pPr>
-      <w:r>
-        <w:rPr>
-          <w:rFonts w:ascii="Lucida Console" w:hAnsi="Lucida Console" w:cs="Lucida Console"/>
-          <w:sz w:val="18"/>
-          <w:szCs w:val="18"/>
-        </w:rPr>
-        <w:t xml:space="preserve">$ </w:t>
-      </w:r>
-      <w:proofErr w:type="spellStart"/>
-      <w:proofErr w:type="gramStart"/>
-      <w:r>
-        <w:rPr>
-          <w:rFonts w:ascii="Lucida Console" w:hAnsi="Lucida Console" w:cs="Lucida Console"/>
-          <w:sz w:val="18"/>
-          <w:szCs w:val="18"/>
-        </w:rPr>
-        <w:t>git</w:t>
-      </w:r>
-      <w:proofErr w:type="spellEnd"/>
-      <w:proofErr w:type="gramEnd"/>
-      <w:r>
-        <w:rPr>
-          <w:rFonts w:ascii="Lucida Console" w:hAnsi="Lucida Console" w:cs="Lucida Console"/>
-          <w:sz w:val="18"/>
-          <w:szCs w:val="18"/>
-        </w:rPr>
-        <w:t xml:space="preserve"> </w:t>
-      </w:r>
-      <w:proofErr w:type="spellStart"/>
-      <w:r>
-        <w:rPr>
-          <w:rFonts w:ascii="Lucida Console" w:hAnsi="Lucida Console" w:cs="Lucida Console"/>
-          <w:sz w:val="18"/>
-          <w:szCs w:val="18"/>
-        </w:rPr>
-        <w:t>push</w:t>
-      </w:r>
-      <w:proofErr w:type="spellEnd"/>
-      <w:r>
-        <w:rPr>
-          <w:rFonts w:ascii="Lucida Console" w:hAnsi="Lucida Console" w:cs="Lucida Console"/>
-          <w:sz w:val="18"/>
-          <w:szCs w:val="18"/>
-        </w:rPr>
-        <w:t xml:space="preserve"> -u </w:t>
-      </w:r>
-      <w:proofErr w:type="spellStart"/>
-      <w:r>
-        <w:rPr>
-          <w:rFonts w:ascii="Lucida Console" w:hAnsi="Lucida Console" w:cs="Lucida Console"/>
-          <w:sz w:val="18"/>
-          <w:szCs w:val="18"/>
-        </w:rPr>
-        <w:t>origin</w:t>
-      </w:r>
-      <w:proofErr w:type="spellEnd"/>
-      <w:r>
-        <w:rPr>
-          <w:rFonts w:ascii="Lucida Console" w:hAnsi="Lucida Console" w:cs="Lucida Console"/>
-          <w:sz w:val="18"/>
-          <w:szCs w:val="18"/>
-        </w:rPr>
-        <w:t xml:space="preserve"> master</w:t>
-      </w:r>
-    </w:p>
-    <w:p>
-      <w:pPr>
-        <w:autoSpaceDE w:val="0"/>
-        <w:autoSpaceDN w:val="0"/>
-        <w:adjustRightInd w:val="0"/>
-        <w:spacing w:after="0" w:line="240" w:lineRule="auto"/>
-        <w:rPr>
-          <w:rFonts w:ascii="Lucida Console" w:hAnsi="Lucida Console" w:cs="Lucida Console"/>
-          <w:sz w:val="18"/>
-          <w:szCs w:val="18"/>
-        </w:rPr>
-      </w:pPr>
-    </w:p>
-    <w:p>
-      <w:pPr>
-        <w:pStyle w:val="Sinespaciado"/>
-      </w:pPr>
-      <w:r>
-        <w:t xml:space="preserve">//clona un repositorio que este en </w:t>
-      </w:r>
-      <w:proofErr w:type="spellStart"/>
-      <w:r>
-        <w:t>github</w:t>
-      </w:r>
-      <w:proofErr w:type="spellEnd"/>
-      <w:r>
-        <w:t xml:space="preserve"> a nuestra computadora  y repositorio </w:t>
+        <w:t>//elimina</w:t>
       </w:r>
       <w:bookmarkStart w:id="0" w:name="_GoBack"/>
       <w:bookmarkEnd w:id="0"/>
+      <w:r>
+        <w:t xml:space="preserve"> (desconecta) la ruta del repositorio y podemos conectarlo a otro repositorio</w:t>
+      </w:r>
+    </w:p>
+    <w:p>
+      <w:pPr>
+        <w:autoSpaceDE w:val="0"/>
+        <w:autoSpaceDN w:val="0"/>
+        <w:adjustRightInd w:val="0"/>
+        <w:spacing w:after="0" w:line="240" w:lineRule="auto"/>
+        <w:rPr>
+          <w:rFonts w:ascii="Lucida Console" w:hAnsi="Lucida Console" w:cs="Lucida Console"/>
+          <w:color w:val="00BFBF"/>
+          <w:sz w:val="18"/>
+          <w:szCs w:val="18"/>
+        </w:rPr>
+      </w:pPr>
+      <w:proofErr w:type="spellStart"/>
+      <w:r>
+        <w:rPr>
+          <w:rFonts w:ascii="Lucida Console" w:hAnsi="Lucida Console" w:cs="Lucida Console"/>
+          <w:color w:val="00BF00"/>
+          <w:sz w:val="18"/>
+          <w:szCs w:val="18"/>
+        </w:rPr>
+        <w:t>MercadoTec@Mercadotecnia</w:t>
+      </w:r>
+      <w:proofErr w:type="spellEnd"/>
+      <w:r>
+        <w:rPr>
+          <w:rFonts w:ascii="Lucida Console" w:hAnsi="Lucida Console" w:cs="Lucida Console"/>
+          <w:color w:val="00BF00"/>
+          <w:sz w:val="18"/>
+          <w:szCs w:val="18"/>
+        </w:rPr>
+        <w:t xml:space="preserve"> </w:t>
+      </w:r>
+      <w:r>
+        <w:rPr>
+          <w:rFonts w:ascii="Lucida Console" w:hAnsi="Lucida Console" w:cs="Lucida Console"/>
+          <w:color w:val="BF00BF"/>
+          <w:sz w:val="18"/>
+          <w:szCs w:val="18"/>
+        </w:rPr>
+        <w:t xml:space="preserve">MINGW64 </w:t>
+      </w:r>
+      <w:r>
+        <w:rPr>
+          <w:rFonts w:ascii="Lucida Console" w:hAnsi="Lucida Console" w:cs="Lucida Console"/>
+          <w:color w:val="BFBF00"/>
+          <w:sz w:val="18"/>
+          <w:szCs w:val="18"/>
+        </w:rPr>
+        <w:t>/c/</w:t>
+      </w:r>
+      <w:proofErr w:type="spellStart"/>
+      <w:r>
+        <w:rPr>
+          <w:rFonts w:ascii="Lucida Console" w:hAnsi="Lucida Console" w:cs="Lucida Console"/>
+          <w:color w:val="BFBF00"/>
+          <w:sz w:val="18"/>
+          <w:szCs w:val="18"/>
+        </w:rPr>
+        <w:t>xampp</w:t>
+      </w:r>
+      <w:proofErr w:type="spellEnd"/>
+      <w:r>
+        <w:rPr>
+          <w:rFonts w:ascii="Lucida Console" w:hAnsi="Lucida Console" w:cs="Lucida Console"/>
+          <w:color w:val="BFBF00"/>
+          <w:sz w:val="18"/>
+          <w:szCs w:val="18"/>
+        </w:rPr>
+        <w:t>/</w:t>
+      </w:r>
+      <w:proofErr w:type="spellStart"/>
+      <w:r>
+        <w:rPr>
+          <w:rFonts w:ascii="Lucida Console" w:hAnsi="Lucida Console" w:cs="Lucida Console"/>
+          <w:color w:val="BFBF00"/>
+          <w:sz w:val="18"/>
+          <w:szCs w:val="18"/>
+        </w:rPr>
+        <w:t>htdocs</w:t>
+      </w:r>
+      <w:proofErr w:type="spellEnd"/>
+      <w:r>
+        <w:rPr>
+          <w:rFonts w:ascii="Lucida Console" w:hAnsi="Lucida Console" w:cs="Lucida Console"/>
+          <w:color w:val="BFBF00"/>
+          <w:sz w:val="18"/>
+          <w:szCs w:val="18"/>
+        </w:rPr>
+        <w:t>/01gitprueba</w:t>
+      </w:r>
+      <w:r>
+        <w:rPr>
+          <w:rFonts w:ascii="Lucida Console" w:hAnsi="Lucida Console" w:cs="Lucida Console"/>
+          <w:color w:val="00BFBF"/>
+          <w:sz w:val="18"/>
+          <w:szCs w:val="18"/>
+        </w:rPr>
+        <w:t xml:space="preserve"> (master)</w:t>
+      </w:r>
+    </w:p>
+    <w:p>
+      <w:pPr>
+        <w:autoSpaceDE w:val="0"/>
+        <w:autoSpaceDN w:val="0"/>
+        <w:adjustRightInd w:val="0"/>
+        <w:spacing w:after="0" w:line="240" w:lineRule="auto"/>
+        <w:rPr>
+          <w:rFonts w:ascii="Lucida Console" w:hAnsi="Lucida Console" w:cs="Lucida Console"/>
+          <w:sz w:val="18"/>
+          <w:szCs w:val="18"/>
+        </w:rPr>
+      </w:pPr>
+      <w:r>
+        <w:rPr>
+          <w:rFonts w:ascii="Lucida Console" w:hAnsi="Lucida Console" w:cs="Lucida Console"/>
+          <w:sz w:val="18"/>
+          <w:szCs w:val="18"/>
+        </w:rPr>
+        <w:t xml:space="preserve">$ </w:t>
+      </w:r>
+      <w:proofErr w:type="spellStart"/>
+      <w:proofErr w:type="gramStart"/>
+      <w:r>
+        <w:rPr>
+          <w:rFonts w:ascii="Lucida Console" w:hAnsi="Lucida Console" w:cs="Lucida Console"/>
+          <w:sz w:val="18"/>
+          <w:szCs w:val="18"/>
+        </w:rPr>
+        <w:t>git</w:t>
+      </w:r>
+      <w:proofErr w:type="spellEnd"/>
+      <w:proofErr w:type="gramEnd"/>
+      <w:r>
+        <w:rPr>
+          <w:rFonts w:ascii="Lucida Console" w:hAnsi="Lucida Console" w:cs="Lucida Console"/>
+          <w:sz w:val="18"/>
+          <w:szCs w:val="18"/>
+        </w:rPr>
+        <w:t xml:space="preserve"> </w:t>
+      </w:r>
+      <w:proofErr w:type="spellStart"/>
+      <w:r>
+        <w:rPr>
+          <w:rFonts w:ascii="Lucida Console" w:hAnsi="Lucida Console" w:cs="Lucida Console"/>
+          <w:sz w:val="18"/>
+          <w:szCs w:val="18"/>
+        </w:rPr>
+        <w:t>remote</w:t>
+      </w:r>
+      <w:proofErr w:type="spellEnd"/>
+      <w:r>
+        <w:rPr>
+          <w:rFonts w:ascii="Lucida Console" w:hAnsi="Lucida Console" w:cs="Lucida Console"/>
+          <w:sz w:val="18"/>
+          <w:szCs w:val="18"/>
+        </w:rPr>
+        <w:t xml:space="preserve"> </w:t>
+      </w:r>
+      <w:proofErr w:type="spellStart"/>
+      <w:r>
+        <w:rPr>
+          <w:rFonts w:ascii="Lucida Console" w:hAnsi="Lucida Console" w:cs="Lucida Console"/>
+          <w:sz w:val="18"/>
+          <w:szCs w:val="18"/>
+        </w:rPr>
+        <w:t>remove</w:t>
+      </w:r>
+      <w:proofErr w:type="spellEnd"/>
+      <w:r>
+        <w:rPr>
+          <w:rFonts w:ascii="Lucida Console" w:hAnsi="Lucida Console" w:cs="Lucida Console"/>
+          <w:sz w:val="18"/>
+          <w:szCs w:val="18"/>
+        </w:rPr>
+        <w:t xml:space="preserve"> </w:t>
+      </w:r>
+      <w:proofErr w:type="spellStart"/>
+      <w:r>
+        <w:rPr>
+          <w:rFonts w:ascii="Lucida Console" w:hAnsi="Lucida Console" w:cs="Lucida Console"/>
+          <w:sz w:val="18"/>
+          <w:szCs w:val="18"/>
+        </w:rPr>
+        <w:t>origin</w:t>
+      </w:r>
+      <w:proofErr w:type="spellEnd"/>
+    </w:p>
+    <w:p>
+      <w:pPr>
+        <w:autoSpaceDE w:val="0"/>
+        <w:autoSpaceDN w:val="0"/>
+        <w:adjustRightInd w:val="0"/>
+        <w:spacing w:after="0" w:line="240" w:lineRule="auto"/>
+        <w:rPr>
+          <w:rFonts w:ascii="Lucida Console" w:hAnsi="Lucida Console" w:cs="Lucida Console"/>
+          <w:sz w:val="18"/>
+          <w:szCs w:val="18"/>
+        </w:rPr>
+      </w:pPr>
+      <w:proofErr w:type="spellStart"/>
+      <w:proofErr w:type="gramStart"/>
+      <w:r>
+        <w:rPr>
+          <w:rFonts w:ascii="Lucida Console" w:hAnsi="Lucida Console" w:cs="Lucida Console"/>
+          <w:sz w:val="18"/>
+          <w:szCs w:val="18"/>
+        </w:rPr>
+        <w:t>origin</w:t>
+      </w:r>
+      <w:proofErr w:type="spellEnd"/>
+      <w:proofErr w:type="gramEnd"/>
+      <w:r>
+        <w:rPr>
+          <w:rFonts w:ascii="Lucida Console" w:hAnsi="Lucida Console" w:cs="Lucida Console"/>
+          <w:sz w:val="18"/>
+          <w:szCs w:val="18"/>
+        </w:rPr>
+        <w:t xml:space="preserve">  https://github.com/ivantavera19/01gitprueba.git (</w:t>
+      </w:r>
+      <w:proofErr w:type="spellStart"/>
+      <w:r>
+        <w:rPr>
+          <w:rFonts w:ascii="Lucida Console" w:hAnsi="Lucida Console" w:cs="Lucida Console"/>
+          <w:sz w:val="18"/>
+          <w:szCs w:val="18"/>
+        </w:rPr>
+        <w:t>fetch</w:t>
+      </w:r>
+      <w:proofErr w:type="spellEnd"/>
+      <w:r>
+        <w:rPr>
+          <w:rFonts w:ascii="Lucida Console" w:hAnsi="Lucida Console" w:cs="Lucida Console"/>
+          <w:sz w:val="18"/>
+          <w:szCs w:val="18"/>
+        </w:rPr>
+        <w:t>)</w:t>
+      </w:r>
+    </w:p>
+    <w:p>
+      <w:pPr>
+        <w:autoSpaceDE w:val="0"/>
+        <w:autoSpaceDN w:val="0"/>
+        <w:adjustRightInd w:val="0"/>
+        <w:spacing w:after="0" w:line="240" w:lineRule="auto"/>
+        <w:rPr>
+          <w:rFonts w:ascii="Lucida Console" w:hAnsi="Lucida Console" w:cs="Lucida Console"/>
+          <w:sz w:val="18"/>
+          <w:szCs w:val="18"/>
+        </w:rPr>
+      </w:pPr>
+      <w:proofErr w:type="spellStart"/>
+      <w:proofErr w:type="gramStart"/>
+      <w:r>
+        <w:rPr>
+          <w:rFonts w:ascii="Lucida Console" w:hAnsi="Lucida Console" w:cs="Lucida Console"/>
+          <w:sz w:val="18"/>
+          <w:szCs w:val="18"/>
+        </w:rPr>
+        <w:t>origin</w:t>
+      </w:r>
+      <w:proofErr w:type="spellEnd"/>
+      <w:proofErr w:type="gramEnd"/>
+      <w:r>
+        <w:rPr>
+          <w:rFonts w:ascii="Lucida Console" w:hAnsi="Lucida Console" w:cs="Lucida Console"/>
+          <w:sz w:val="18"/>
+          <w:szCs w:val="18"/>
+        </w:rPr>
+        <w:t xml:space="preserve">  https://github.com/ivantavera19/01gitprueba.git (</w:t>
+      </w:r>
+      <w:proofErr w:type="spellStart"/>
+      <w:r>
+        <w:rPr>
+          <w:rFonts w:ascii="Lucida Console" w:hAnsi="Lucida Console" w:cs="Lucida Console"/>
+          <w:sz w:val="18"/>
+          <w:szCs w:val="18"/>
+        </w:rPr>
+        <w:t>push</w:t>
+      </w:r>
+      <w:proofErr w:type="spellEnd"/>
+      <w:r>
+        <w:rPr>
+          <w:rFonts w:ascii="Lucida Console" w:hAnsi="Lucida Console" w:cs="Lucida Console"/>
+          <w:sz w:val="18"/>
+          <w:szCs w:val="18"/>
+        </w:rPr>
+        <w:t>)</w:t>
+      </w:r>
+    </w:p>
+    <w:p>
+      <w:pPr>
+        <w:autoSpaceDE w:val="0"/>
+        <w:autoSpaceDN w:val="0"/>
+        <w:adjustRightInd w:val="0"/>
+        <w:spacing w:after="0" w:line="240" w:lineRule="auto"/>
+        <w:rPr>
+          <w:rFonts w:ascii="Lucida Console" w:hAnsi="Lucida Console" w:cs="Lucida Console"/>
+          <w:sz w:val="18"/>
+          <w:szCs w:val="18"/>
+        </w:rPr>
+      </w:pPr>
+    </w:p>
+    <w:p>
+      <w:pPr>
+        <w:pStyle w:val="Sinespaciado"/>
+      </w:pPr>
+      <w:r>
+        <w:t xml:space="preserve">//empujamos todos los archivos de la rama master al repositorio </w:t>
+      </w:r>
+      <w:proofErr w:type="spellStart"/>
+      <w:r>
+        <w:t>github</w:t>
+      </w:r>
+      <w:proofErr w:type="spellEnd"/>
+    </w:p>
+    <w:p>
+      <w:pPr>
+        <w:autoSpaceDE w:val="0"/>
+        <w:autoSpaceDN w:val="0"/>
+        <w:adjustRightInd w:val="0"/>
+        <w:spacing w:after="0" w:line="240" w:lineRule="auto"/>
+        <w:rPr>
+          <w:rFonts w:ascii="Lucida Console" w:hAnsi="Lucida Console" w:cs="Lucida Console"/>
+          <w:color w:val="00BFBF"/>
+          <w:sz w:val="18"/>
+          <w:szCs w:val="18"/>
+        </w:rPr>
+      </w:pPr>
+      <w:proofErr w:type="spellStart"/>
+      <w:r>
+        <w:rPr>
+          <w:rFonts w:ascii="Lucida Console" w:hAnsi="Lucida Console" w:cs="Lucida Console"/>
+          <w:color w:val="00BF00"/>
+          <w:sz w:val="18"/>
+          <w:szCs w:val="18"/>
+        </w:rPr>
+        <w:t>MercadoTec@Mercadotecnia</w:t>
+      </w:r>
+      <w:proofErr w:type="spellEnd"/>
+      <w:r>
+        <w:rPr>
+          <w:rFonts w:ascii="Lucida Console" w:hAnsi="Lucida Console" w:cs="Lucida Console"/>
+          <w:color w:val="00BF00"/>
+          <w:sz w:val="18"/>
+          <w:szCs w:val="18"/>
+        </w:rPr>
+        <w:t xml:space="preserve"> </w:t>
+      </w:r>
+      <w:r>
+        <w:rPr>
+          <w:rFonts w:ascii="Lucida Console" w:hAnsi="Lucida Console" w:cs="Lucida Console"/>
+          <w:color w:val="BF00BF"/>
+          <w:sz w:val="18"/>
+          <w:szCs w:val="18"/>
+        </w:rPr>
+        <w:t xml:space="preserve">MINGW64 </w:t>
+      </w:r>
+      <w:r>
+        <w:rPr>
+          <w:rFonts w:ascii="Lucida Console" w:hAnsi="Lucida Console" w:cs="Lucida Console"/>
+          <w:color w:val="BFBF00"/>
+          <w:sz w:val="18"/>
+          <w:szCs w:val="18"/>
+        </w:rPr>
+        <w:t>/c/</w:t>
+      </w:r>
+      <w:proofErr w:type="spellStart"/>
+      <w:r>
+        <w:rPr>
+          <w:rFonts w:ascii="Lucida Console" w:hAnsi="Lucida Console" w:cs="Lucida Console"/>
+          <w:color w:val="BFBF00"/>
+          <w:sz w:val="18"/>
+          <w:szCs w:val="18"/>
+        </w:rPr>
+        <w:t>xampp</w:t>
+      </w:r>
+      <w:proofErr w:type="spellEnd"/>
+      <w:r>
+        <w:rPr>
+          <w:rFonts w:ascii="Lucida Console" w:hAnsi="Lucida Console" w:cs="Lucida Console"/>
+          <w:color w:val="BFBF00"/>
+          <w:sz w:val="18"/>
+          <w:szCs w:val="18"/>
+        </w:rPr>
+        <w:t>/</w:t>
+      </w:r>
+      <w:proofErr w:type="spellStart"/>
+      <w:r>
+        <w:rPr>
+          <w:rFonts w:ascii="Lucida Console" w:hAnsi="Lucida Console" w:cs="Lucida Console"/>
+          <w:color w:val="BFBF00"/>
+          <w:sz w:val="18"/>
+          <w:szCs w:val="18"/>
+        </w:rPr>
+        <w:t>htdocs</w:t>
+      </w:r>
+      <w:proofErr w:type="spellEnd"/>
+      <w:r>
+        <w:rPr>
+          <w:rFonts w:ascii="Lucida Console" w:hAnsi="Lucida Console" w:cs="Lucida Console"/>
+          <w:color w:val="BFBF00"/>
+          <w:sz w:val="18"/>
+          <w:szCs w:val="18"/>
+        </w:rPr>
+        <w:t>/01gitprueba</w:t>
+      </w:r>
+      <w:r>
+        <w:rPr>
+          <w:rFonts w:ascii="Lucida Console" w:hAnsi="Lucida Console" w:cs="Lucida Console"/>
+          <w:color w:val="00BFBF"/>
+          <w:sz w:val="18"/>
+          <w:szCs w:val="18"/>
+        </w:rPr>
+        <w:t xml:space="preserve"> (master)</w:t>
+      </w:r>
+    </w:p>
+    <w:p>
+      <w:pPr>
+        <w:autoSpaceDE w:val="0"/>
+        <w:autoSpaceDN w:val="0"/>
+        <w:adjustRightInd w:val="0"/>
+        <w:spacing w:after="0" w:line="240" w:lineRule="auto"/>
+        <w:rPr>
+          <w:rFonts w:ascii="Lucida Console" w:hAnsi="Lucida Console" w:cs="Lucida Console"/>
+          <w:sz w:val="18"/>
+          <w:szCs w:val="18"/>
+        </w:rPr>
+      </w:pPr>
+      <w:r>
+        <w:rPr>
+          <w:rFonts w:ascii="Lucida Console" w:hAnsi="Lucida Console" w:cs="Lucida Console"/>
+          <w:sz w:val="18"/>
+          <w:szCs w:val="18"/>
+        </w:rPr>
+        <w:t xml:space="preserve">$ </w:t>
+      </w:r>
+      <w:proofErr w:type="spellStart"/>
+      <w:proofErr w:type="gramStart"/>
+      <w:r>
+        <w:rPr>
+          <w:rFonts w:ascii="Lucida Console" w:hAnsi="Lucida Console" w:cs="Lucida Console"/>
+          <w:sz w:val="18"/>
+          <w:szCs w:val="18"/>
+        </w:rPr>
+        <w:t>git</w:t>
+      </w:r>
+      <w:proofErr w:type="spellEnd"/>
+      <w:proofErr w:type="gramEnd"/>
+      <w:r>
+        <w:rPr>
+          <w:rFonts w:ascii="Lucida Console" w:hAnsi="Lucida Console" w:cs="Lucida Console"/>
+          <w:sz w:val="18"/>
+          <w:szCs w:val="18"/>
+        </w:rPr>
+        <w:t xml:space="preserve"> </w:t>
+      </w:r>
+      <w:proofErr w:type="spellStart"/>
+      <w:r>
+        <w:rPr>
+          <w:rFonts w:ascii="Lucida Console" w:hAnsi="Lucida Console" w:cs="Lucida Console"/>
+          <w:sz w:val="18"/>
+          <w:szCs w:val="18"/>
+        </w:rPr>
+        <w:t>push</w:t>
+      </w:r>
+      <w:proofErr w:type="spellEnd"/>
+      <w:r>
+        <w:rPr>
+          <w:rFonts w:ascii="Lucida Console" w:hAnsi="Lucida Console" w:cs="Lucida Console"/>
+          <w:sz w:val="18"/>
+          <w:szCs w:val="18"/>
+        </w:rPr>
+        <w:t xml:space="preserve"> -u </w:t>
+      </w:r>
+      <w:proofErr w:type="spellStart"/>
+      <w:r>
+        <w:rPr>
+          <w:rFonts w:ascii="Lucida Console" w:hAnsi="Lucida Console" w:cs="Lucida Console"/>
+          <w:sz w:val="18"/>
+          <w:szCs w:val="18"/>
+        </w:rPr>
+        <w:t>origin</w:t>
+      </w:r>
+      <w:proofErr w:type="spellEnd"/>
+      <w:r>
+        <w:rPr>
+          <w:rFonts w:ascii="Lucida Console" w:hAnsi="Lucida Console" w:cs="Lucida Console"/>
+          <w:sz w:val="18"/>
+          <w:szCs w:val="18"/>
+        </w:rPr>
+        <w:t xml:space="preserve"> master</w:t>
+      </w:r>
+    </w:p>
+    <w:p>
+      <w:pPr>
+        <w:autoSpaceDE w:val="0"/>
+        <w:autoSpaceDN w:val="0"/>
+        <w:adjustRightInd w:val="0"/>
+        <w:spacing w:after="0" w:line="240" w:lineRule="auto"/>
+        <w:rPr>
+          <w:rFonts w:ascii="Lucida Console" w:hAnsi="Lucida Console" w:cs="Lucida Console"/>
+          <w:sz w:val="18"/>
+          <w:szCs w:val="18"/>
+        </w:rPr>
+      </w:pPr>
+    </w:p>
+    <w:p>
+      <w:pPr>
+        <w:pStyle w:val="Sinespaciado"/>
+      </w:pPr>
+      <w:r>
+        <w:t xml:space="preserve">//clona un repositorio que este en </w:t>
+      </w:r>
+      <w:proofErr w:type="spellStart"/>
+      <w:r>
+        <w:t>github</w:t>
+      </w:r>
+      <w:proofErr w:type="spellEnd"/>
+      <w:r>
+        <w:t xml:space="preserve"> a nuestra computadora  y repositorio </w:t>
+      </w:r>
     </w:p>
     <w:p>
       <w:pPr>
@@ -4066,7 +4668,7 @@
     </w:p>
     <w:sectPr>
       <w:pgSz w:w="12240" w:h="15840"/>
-      <w:pgMar w:top="1417" w:right="1325" w:bottom="1417" w:left="1276" w:header="708" w:footer="708" w:gutter="0"/>
+      <w:pgMar w:top="1417" w:right="1041" w:bottom="1417" w:left="1276" w:header="708" w:footer="708" w:gutter="0"/>
       <w:cols w:space="708"/>
       <w:docGrid w:linePitch="360"/>
     </w:sectPr>
@@ -4314,6 +4916,17 @@
       <w:sz w:val="24"/>
     </w:rPr>
   </w:style>
+  <w:style w:type="character" w:styleId="Hipervnculo">
+    <w:name w:val="Hyperlink"/>
+    <w:basedOn w:val="Fuentedeprrafopredeter"/>
+    <w:uiPriority w:val="99"/>
+    <w:unhideWhenUsed/>
+    <w:rsid w:val="000E7113"/>
+    <w:rPr>
+      <w:color w:val="0000FF" w:themeColor="hyperlink"/>
+      <w:u w:val="single"/>
+    </w:rPr>
+  </w:style>
 </w:styles>
 </file>
 
@@ -4555,6 +5168,17 @@
       <w:rFonts w:ascii="Arial" w:hAnsi="Arial"/>
       <w:b/>
       <w:sz w:val="24"/>
+    </w:rPr>
+  </w:style>
+  <w:style w:type="character" w:styleId="Hipervnculo">
+    <w:name w:val="Hyperlink"/>
+    <w:basedOn w:val="Fuentedeprrafopredeter"/>
+    <w:uiPriority w:val="99"/>
+    <w:unhideWhenUsed/>
+    <w:rsid w:val="000E7113"/>
+    <w:rPr>
+      <w:color w:val="0000FF" w:themeColor="hyperlink"/>
+      <w:u w:val="single"/>
     </w:rPr>
   </w:style>
 </w:styles>

</xml_diff>

<commit_message>
se agrego informaicion a la documentacion
</commit_message>
<xml_diff>
--- a/documentos/documentacion git.docx
+++ b/documentos/documentacion git.docx
@@ -2649,34 +2649,148 @@
           <w:szCs w:val="18"/>
         </w:rPr>
       </w:pPr>
-      <w:proofErr w:type="spellStart"/>
-      <w:r>
-        <w:rPr>
-          <w:rFonts w:ascii="Lucida Console" w:hAnsi="Lucida Console" w:cs="Lucida Console"/>
-          <w:sz w:val="18"/>
-          <w:szCs w:val="18"/>
-        </w:rPr>
-        <w:t>Switched</w:t>
-      </w:r>
-      <w:proofErr w:type="spellEnd"/>
-      <w:r>
-        <w:rPr>
-          <w:rFonts w:ascii="Lucida Console" w:hAnsi="Lucida Console" w:cs="Lucida Console"/>
+    </w:p>
+    <w:p>
+      <w:pPr>
+        <w:pStyle w:val="Sinespaciado"/>
+      </w:pPr>
+      <w:r>
+        <w:t>//crea la rama y te mueve directo a la rama creada</w:t>
+      </w:r>
+    </w:p>
+    <w:p>
+      <w:pPr>
+        <w:autoSpaceDE w:val="0"/>
+        <w:autoSpaceDN w:val="0"/>
+        <w:adjustRightInd w:val="0"/>
+        <w:spacing w:after="0" w:line="240" w:lineRule="auto"/>
+        <w:rPr>
+          <w:rFonts w:ascii="Lucida Console" w:hAnsi="Lucida Console" w:cs="Lucida Console"/>
+          <w:color w:val="00BFBF"/>
+          <w:sz w:val="18"/>
+          <w:szCs w:val="18"/>
+        </w:rPr>
+      </w:pPr>
+      <w:proofErr w:type="spellStart"/>
+      <w:r>
+        <w:rPr>
+          <w:rFonts w:ascii="Lucida Console" w:hAnsi="Lucida Console" w:cs="Lucida Console"/>
+          <w:color w:val="00BF00"/>
+          <w:sz w:val="18"/>
+          <w:szCs w:val="18"/>
+        </w:rPr>
+        <w:t>MercadoTec@Mercadotecnia</w:t>
+      </w:r>
+      <w:proofErr w:type="spellEnd"/>
+      <w:r>
+        <w:rPr>
+          <w:rFonts w:ascii="Lucida Console" w:hAnsi="Lucida Console" w:cs="Lucida Console"/>
+          <w:color w:val="00BF00"/>
           <w:sz w:val="18"/>
           <w:szCs w:val="18"/>
         </w:rPr>
         <w:t xml:space="preserve"> </w:t>
       </w:r>
-      <w:proofErr w:type="spellStart"/>
-      <w:r>
-        <w:rPr>
-          <w:rFonts w:ascii="Lucida Console" w:hAnsi="Lucida Console" w:cs="Lucida Console"/>
-          <w:sz w:val="18"/>
-          <w:szCs w:val="18"/>
-        </w:rPr>
-        <w:t>to</w:t>
-      </w:r>
-      <w:proofErr w:type="spellEnd"/>
+      <w:r>
+        <w:rPr>
+          <w:rFonts w:ascii="Lucida Console" w:hAnsi="Lucida Console" w:cs="Lucida Console"/>
+          <w:color w:val="BF00BF"/>
+          <w:sz w:val="18"/>
+          <w:szCs w:val="18"/>
+        </w:rPr>
+        <w:t xml:space="preserve">MINGW64 </w:t>
+      </w:r>
+      <w:r>
+        <w:rPr>
+          <w:rFonts w:ascii="Lucida Console" w:hAnsi="Lucida Console" w:cs="Lucida Console"/>
+          <w:color w:val="BFBF00"/>
+          <w:sz w:val="18"/>
+          <w:szCs w:val="18"/>
+        </w:rPr>
+        <w:t>/c/</w:t>
+      </w:r>
+      <w:proofErr w:type="spellStart"/>
+      <w:r>
+        <w:rPr>
+          <w:rFonts w:ascii="Lucida Console" w:hAnsi="Lucida Console" w:cs="Lucida Console"/>
+          <w:color w:val="BFBF00"/>
+          <w:sz w:val="18"/>
+          <w:szCs w:val="18"/>
+        </w:rPr>
+        <w:t>xampp</w:t>
+      </w:r>
+      <w:proofErr w:type="spellEnd"/>
+      <w:r>
+        <w:rPr>
+          <w:rFonts w:ascii="Lucida Console" w:hAnsi="Lucida Console" w:cs="Lucida Console"/>
+          <w:color w:val="BFBF00"/>
+          <w:sz w:val="18"/>
+          <w:szCs w:val="18"/>
+        </w:rPr>
+        <w:t>/</w:t>
+      </w:r>
+      <w:proofErr w:type="spellStart"/>
+      <w:r>
+        <w:rPr>
+          <w:rFonts w:ascii="Lucida Console" w:hAnsi="Lucida Console" w:cs="Lucida Console"/>
+          <w:color w:val="BFBF00"/>
+          <w:sz w:val="18"/>
+          <w:szCs w:val="18"/>
+        </w:rPr>
+        <w:t>htdocs</w:t>
+      </w:r>
+      <w:proofErr w:type="spellEnd"/>
+      <w:r>
+        <w:rPr>
+          <w:rFonts w:ascii="Lucida Console" w:hAnsi="Lucida Console" w:cs="Lucida Console"/>
+          <w:color w:val="BFBF00"/>
+          <w:sz w:val="18"/>
+          <w:szCs w:val="18"/>
+        </w:rPr>
+        <w:t>/01gitprueba</w:t>
+      </w:r>
+      <w:r>
+        <w:rPr>
+          <w:rFonts w:ascii="Lucida Console" w:hAnsi="Lucida Console" w:cs="Lucida Console"/>
+          <w:color w:val="00BFBF"/>
+          <w:sz w:val="18"/>
+          <w:szCs w:val="18"/>
+        </w:rPr>
+        <w:t xml:space="preserve"> (master)</w:t>
+      </w:r>
+    </w:p>
+    <w:p>
+      <w:pPr>
+        <w:autoSpaceDE w:val="0"/>
+        <w:autoSpaceDN w:val="0"/>
+        <w:adjustRightInd w:val="0"/>
+        <w:spacing w:after="0" w:line="240" w:lineRule="auto"/>
+        <w:rPr>
+          <w:rFonts w:ascii="Lucida Console" w:hAnsi="Lucida Console" w:cs="Lucida Console"/>
+          <w:sz w:val="18"/>
+          <w:szCs w:val="18"/>
+        </w:rPr>
+      </w:pPr>
+      <w:r>
+        <w:rPr>
+          <w:rFonts w:ascii="Lucida Console" w:hAnsi="Lucida Console" w:cs="Lucida Console"/>
+          <w:sz w:val="18"/>
+          <w:szCs w:val="18"/>
+        </w:rPr>
+        <w:t xml:space="preserve">$ </w:t>
+      </w:r>
+      <w:proofErr w:type="spellStart"/>
+      <w:proofErr w:type="gramStart"/>
+      <w:r>
+        <w:rPr>
+          <w:rFonts w:ascii="Lucida Console" w:hAnsi="Lucida Console" w:cs="Lucida Console"/>
+          <w:sz w:val="18"/>
+          <w:szCs w:val="18"/>
+        </w:rPr>
+        <w:t>git</w:t>
+      </w:r>
+      <w:proofErr w:type="spellEnd"/>
+      <w:proofErr w:type="gramEnd"/>
       <w:r>
         <w:rPr>
           <w:rFonts w:ascii="Lucida Console" w:hAnsi="Lucida Console" w:cs="Lucida Console"/>
@@ -2692,288 +2806,49 @@
           <w:sz w:val="18"/>
           <w:szCs w:val="18"/>
         </w:rPr>
-        <w:t>branch</w:t>
-      </w:r>
-      <w:proofErr w:type="spellEnd"/>
-      <w:r>
-        <w:rPr>
-          <w:rFonts w:ascii="Lucida Console" w:hAnsi="Lucida Console" w:cs="Lucida Console"/>
-          <w:sz w:val="18"/>
-          <w:szCs w:val="18"/>
-        </w:rPr>
-        <w:t xml:space="preserve"> '</w:t>
-      </w:r>
-      <w:proofErr w:type="spellStart"/>
-      <w:r>
-        <w:rPr>
-          <w:rFonts w:ascii="Lucida Console" w:hAnsi="Lucida Console" w:cs="Lucida Console"/>
-          <w:sz w:val="18"/>
-          <w:szCs w:val="18"/>
-        </w:rPr>
-        <w:t>nombreRama</w:t>
-      </w:r>
-      <w:proofErr w:type="spellEnd"/>
-      <w:r>
-        <w:rPr>
-          <w:rFonts w:ascii="Lucida Console" w:hAnsi="Lucida Console" w:cs="Lucida Console"/>
-          <w:sz w:val="18"/>
-          <w:szCs w:val="18"/>
-        </w:rPr>
-        <w:t>'</w:t>
-      </w:r>
-    </w:p>
-    <w:p>
-      <w:pPr>
-        <w:autoSpaceDE w:val="0"/>
-        <w:autoSpaceDN w:val="0"/>
-        <w:adjustRightInd w:val="0"/>
-        <w:spacing w:after="0" w:line="240" w:lineRule="auto"/>
-        <w:rPr>
-          <w:rFonts w:ascii="Lucida Console" w:hAnsi="Lucida Console" w:cs="Lucida Console"/>
-          <w:sz w:val="18"/>
-          <w:szCs w:val="18"/>
-        </w:rPr>
-      </w:pPr>
+        <w:t>checkout</w:t>
+      </w:r>
+      <w:proofErr w:type="spellEnd"/>
+      <w:r>
+        <w:rPr>
+          <w:rFonts w:ascii="Lucida Console" w:hAnsi="Lucida Console" w:cs="Lucida Console"/>
+          <w:sz w:val="18"/>
+          <w:szCs w:val="18"/>
+        </w:rPr>
+        <w:t xml:space="preserve"> -b rama2</w:t>
+      </w:r>
+    </w:p>
+    <w:p>
+      <w:pPr>
+        <w:autoSpaceDE w:val="0"/>
+        <w:autoSpaceDN w:val="0"/>
+        <w:adjustRightInd w:val="0"/>
+        <w:spacing w:after="0" w:line="240" w:lineRule="auto"/>
+        <w:rPr>
+          <w:rFonts w:ascii="Lucida Console" w:hAnsi="Lucida Console" w:cs="Lucida Console"/>
+          <w:sz w:val="18"/>
+          <w:szCs w:val="18"/>
+        </w:rPr>
+      </w:pPr>
+    </w:p>
+    <w:p>
+      <w:pPr>
+        <w:rPr>
+          <w:rFonts w:ascii="Arial" w:hAnsi="Arial"/>
+          <w:b/>
+          <w:sz w:val="24"/>
+        </w:rPr>
+      </w:pPr>
+      <w:r>
+        <w:br w:type="page"/>
+      </w:r>
     </w:p>
     <w:p>
       <w:pPr>
         <w:pStyle w:val="Sinespaciado"/>
       </w:pPr>
-      <w:r>
-        <w:t>//crea la rama y te mueve directo a la rama creada</w:t>
-      </w:r>
-    </w:p>
-    <w:p>
-      <w:pPr>
-        <w:autoSpaceDE w:val="0"/>
-        <w:autoSpaceDN w:val="0"/>
-        <w:adjustRightInd w:val="0"/>
-        <w:spacing w:after="0" w:line="240" w:lineRule="auto"/>
-        <w:rPr>
-          <w:rFonts w:ascii="Lucida Console" w:hAnsi="Lucida Console" w:cs="Lucida Console"/>
-          <w:color w:val="00BFBF"/>
-          <w:sz w:val="18"/>
-          <w:szCs w:val="18"/>
-        </w:rPr>
-      </w:pPr>
-      <w:proofErr w:type="spellStart"/>
-      <w:r>
-        <w:rPr>
-          <w:rFonts w:ascii="Lucida Console" w:hAnsi="Lucida Console" w:cs="Lucida Console"/>
-          <w:color w:val="00BF00"/>
-          <w:sz w:val="18"/>
-          <w:szCs w:val="18"/>
-        </w:rPr>
-        <w:t>MercadoTec@Mercadotecnia</w:t>
-      </w:r>
-      <w:proofErr w:type="spellEnd"/>
-      <w:r>
-        <w:rPr>
-          <w:rFonts w:ascii="Lucida Console" w:hAnsi="Lucida Console" w:cs="Lucida Console"/>
-          <w:color w:val="00BF00"/>
-          <w:sz w:val="18"/>
-          <w:szCs w:val="18"/>
-        </w:rPr>
-        <w:t xml:space="preserve"> </w:t>
-      </w:r>
-      <w:r>
-        <w:rPr>
-          <w:rFonts w:ascii="Lucida Console" w:hAnsi="Lucida Console" w:cs="Lucida Console"/>
-          <w:color w:val="BF00BF"/>
-          <w:sz w:val="18"/>
-          <w:szCs w:val="18"/>
-        </w:rPr>
-        <w:t xml:space="preserve">MINGW64 </w:t>
-      </w:r>
-      <w:r>
-        <w:rPr>
-          <w:rFonts w:ascii="Lucida Console" w:hAnsi="Lucida Console" w:cs="Lucida Console"/>
-          <w:color w:val="BFBF00"/>
-          <w:sz w:val="18"/>
-          <w:szCs w:val="18"/>
-        </w:rPr>
-        <w:t>/c/</w:t>
-      </w:r>
-      <w:proofErr w:type="spellStart"/>
-      <w:r>
-        <w:rPr>
-          <w:rFonts w:ascii="Lucida Console" w:hAnsi="Lucida Console" w:cs="Lucida Console"/>
-          <w:color w:val="BFBF00"/>
-          <w:sz w:val="18"/>
-          <w:szCs w:val="18"/>
-        </w:rPr>
-        <w:t>xampp</w:t>
-      </w:r>
-      <w:proofErr w:type="spellEnd"/>
-      <w:r>
-        <w:rPr>
-          <w:rFonts w:ascii="Lucida Console" w:hAnsi="Lucida Console" w:cs="Lucida Console"/>
-          <w:color w:val="BFBF00"/>
-          <w:sz w:val="18"/>
-          <w:szCs w:val="18"/>
-        </w:rPr>
-        <w:t>/</w:t>
-      </w:r>
-      <w:proofErr w:type="spellStart"/>
-      <w:r>
-        <w:rPr>
-          <w:rFonts w:ascii="Lucida Console" w:hAnsi="Lucida Console" w:cs="Lucida Console"/>
-          <w:color w:val="BFBF00"/>
-          <w:sz w:val="18"/>
-          <w:szCs w:val="18"/>
-        </w:rPr>
-        <w:t>htdocs</w:t>
-      </w:r>
-      <w:proofErr w:type="spellEnd"/>
-      <w:r>
-        <w:rPr>
-          <w:rFonts w:ascii="Lucida Console" w:hAnsi="Lucida Console" w:cs="Lucida Console"/>
-          <w:color w:val="BFBF00"/>
-          <w:sz w:val="18"/>
-          <w:szCs w:val="18"/>
-        </w:rPr>
-        <w:t>/01gitprueba</w:t>
-      </w:r>
-      <w:r>
-        <w:rPr>
-          <w:rFonts w:ascii="Lucida Console" w:hAnsi="Lucida Console" w:cs="Lucida Console"/>
-          <w:color w:val="00BFBF"/>
-          <w:sz w:val="18"/>
-          <w:szCs w:val="18"/>
-        </w:rPr>
-        <w:t xml:space="preserve"> (master)</w:t>
-      </w:r>
-    </w:p>
-    <w:p>
-      <w:pPr>
-        <w:autoSpaceDE w:val="0"/>
-        <w:autoSpaceDN w:val="0"/>
-        <w:adjustRightInd w:val="0"/>
-        <w:spacing w:after="0" w:line="240" w:lineRule="auto"/>
-        <w:rPr>
-          <w:rFonts w:ascii="Lucida Console" w:hAnsi="Lucida Console" w:cs="Lucida Console"/>
-          <w:sz w:val="18"/>
-          <w:szCs w:val="18"/>
-        </w:rPr>
-      </w:pPr>
-      <w:r>
-        <w:rPr>
-          <w:rFonts w:ascii="Lucida Console" w:hAnsi="Lucida Console" w:cs="Lucida Console"/>
-          <w:sz w:val="18"/>
-          <w:szCs w:val="18"/>
-        </w:rPr>
-        <w:t xml:space="preserve">$ </w:t>
-      </w:r>
-      <w:proofErr w:type="spellStart"/>
-      <w:proofErr w:type="gramStart"/>
-      <w:r>
-        <w:rPr>
-          <w:rFonts w:ascii="Lucida Console" w:hAnsi="Lucida Console" w:cs="Lucida Console"/>
-          <w:sz w:val="18"/>
-          <w:szCs w:val="18"/>
-        </w:rPr>
-        <w:t>git</w:t>
-      </w:r>
-      <w:proofErr w:type="spellEnd"/>
-      <w:proofErr w:type="gramEnd"/>
-      <w:r>
-        <w:rPr>
-          <w:rFonts w:ascii="Lucida Console" w:hAnsi="Lucida Console" w:cs="Lucida Console"/>
-          <w:sz w:val="18"/>
-          <w:szCs w:val="18"/>
-        </w:rPr>
-        <w:t xml:space="preserve"> </w:t>
-      </w:r>
-      <w:proofErr w:type="spellStart"/>
-      <w:r>
-        <w:rPr>
-          <w:rFonts w:ascii="Lucida Console" w:hAnsi="Lucida Console" w:cs="Lucida Console"/>
-          <w:sz w:val="18"/>
-          <w:szCs w:val="18"/>
-        </w:rPr>
-        <w:t>checkout</w:t>
-      </w:r>
-      <w:proofErr w:type="spellEnd"/>
-      <w:r>
-        <w:rPr>
-          <w:rFonts w:ascii="Lucida Console" w:hAnsi="Lucida Console" w:cs="Lucida Console"/>
-          <w:sz w:val="18"/>
-          <w:szCs w:val="18"/>
-        </w:rPr>
-        <w:t xml:space="preserve"> -b rama2</w:t>
-      </w:r>
-    </w:p>
-    <w:p>
-      <w:pPr>
-        <w:autoSpaceDE w:val="0"/>
-        <w:autoSpaceDN w:val="0"/>
-        <w:adjustRightInd w:val="0"/>
-        <w:spacing w:after="0" w:line="240" w:lineRule="auto"/>
-        <w:rPr>
-          <w:rFonts w:ascii="Lucida Console" w:hAnsi="Lucida Console" w:cs="Lucida Console"/>
-          <w:sz w:val="18"/>
-          <w:szCs w:val="18"/>
-        </w:rPr>
-      </w:pPr>
-      <w:proofErr w:type="spellStart"/>
-      <w:r>
-        <w:rPr>
-          <w:rFonts w:ascii="Lucida Console" w:hAnsi="Lucida Console" w:cs="Lucida Console"/>
-          <w:sz w:val="18"/>
-          <w:szCs w:val="18"/>
-        </w:rPr>
-        <w:t>Switched</w:t>
-      </w:r>
-      <w:proofErr w:type="spellEnd"/>
-      <w:r>
-        <w:rPr>
-          <w:rFonts w:ascii="Lucida Console" w:hAnsi="Lucida Console" w:cs="Lucida Console"/>
-          <w:sz w:val="18"/>
-          <w:szCs w:val="18"/>
-        </w:rPr>
-        <w:t xml:space="preserve"> </w:t>
-      </w:r>
-      <w:proofErr w:type="spellStart"/>
-      <w:r>
-        <w:rPr>
-          <w:rFonts w:ascii="Lucida Console" w:hAnsi="Lucida Console" w:cs="Lucida Console"/>
-          <w:sz w:val="18"/>
-          <w:szCs w:val="18"/>
-        </w:rPr>
-        <w:t>to</w:t>
-      </w:r>
-      <w:proofErr w:type="spellEnd"/>
-      <w:r>
-        <w:rPr>
-          <w:rFonts w:ascii="Lucida Console" w:hAnsi="Lucida Console" w:cs="Lucida Console"/>
-          <w:sz w:val="18"/>
-          <w:szCs w:val="18"/>
-        </w:rPr>
-        <w:t xml:space="preserve"> a new </w:t>
-      </w:r>
-      <w:proofErr w:type="spellStart"/>
-      <w:r>
-        <w:rPr>
-          <w:rFonts w:ascii="Lucida Console" w:hAnsi="Lucida Console" w:cs="Lucida Console"/>
-          <w:sz w:val="18"/>
-          <w:szCs w:val="18"/>
-        </w:rPr>
-        <w:t>branch</w:t>
-      </w:r>
-      <w:proofErr w:type="spellEnd"/>
-      <w:r>
-        <w:rPr>
-          <w:rFonts w:ascii="Lucida Console" w:hAnsi="Lucida Console" w:cs="Lucida Console"/>
-          <w:sz w:val="18"/>
-          <w:szCs w:val="18"/>
-        </w:rPr>
-        <w:t xml:space="preserve"> 'rama2'</w:t>
-      </w:r>
-    </w:p>
-    <w:p>
-      <w:pPr>
-        <w:pStyle w:val="Sinespaciado"/>
-      </w:pPr>
+      <w:bookmarkStart w:id="0" w:name="_GoBack"/>
+      <w:bookmarkEnd w:id="0"/>
       <w:r>
         <w:lastRenderedPageBreak/>
         <w:t>//nos permite borrar la rama</w:t>
@@ -3163,88 +3038,6 @@
         <w:autoSpaceDN w:val="0"/>
         <w:adjustRightInd w:val="0"/>
         <w:spacing w:after="0" w:line="240" w:lineRule="auto"/>
-        <w:rPr>
-          <w:rFonts w:ascii="Lucida Console" w:hAnsi="Lucida Console" w:cs="Lucida Console"/>
-          <w:sz w:val="18"/>
-          <w:szCs w:val="18"/>
-        </w:rPr>
-      </w:pPr>
-      <w:proofErr w:type="spellStart"/>
-      <w:r>
-        <w:rPr>
-          <w:rFonts w:ascii="Lucida Console" w:hAnsi="Lucida Console" w:cs="Lucida Console"/>
-          <w:sz w:val="18"/>
-          <w:szCs w:val="18"/>
-        </w:rPr>
-        <w:t>Switched</w:t>
-      </w:r>
-      <w:proofErr w:type="spellEnd"/>
-      <w:r>
-        <w:rPr>
-          <w:rFonts w:ascii="Lucida Console" w:hAnsi="Lucida Console" w:cs="Lucida Console"/>
-          <w:sz w:val="18"/>
-          <w:szCs w:val="18"/>
-        </w:rPr>
-        <w:t xml:space="preserve"> </w:t>
-      </w:r>
-      <w:proofErr w:type="spellStart"/>
-      <w:r>
-        <w:rPr>
-          <w:rFonts w:ascii="Lucida Console" w:hAnsi="Lucida Console" w:cs="Lucida Console"/>
-          <w:sz w:val="18"/>
-          <w:szCs w:val="18"/>
-        </w:rPr>
-        <w:t>to</w:t>
-      </w:r>
-      <w:proofErr w:type="spellEnd"/>
-      <w:r>
-        <w:rPr>
-          <w:rFonts w:ascii="Lucida Console" w:hAnsi="Lucida Console" w:cs="Lucida Console"/>
-          <w:sz w:val="18"/>
-          <w:szCs w:val="18"/>
-        </w:rPr>
-        <w:t xml:space="preserve"> </w:t>
-      </w:r>
-      <w:proofErr w:type="spellStart"/>
-      <w:r>
-        <w:rPr>
-          <w:rFonts w:ascii="Lucida Console" w:hAnsi="Lucida Console" w:cs="Lucida Console"/>
-          <w:sz w:val="18"/>
-          <w:szCs w:val="18"/>
-        </w:rPr>
-        <w:t>branch</w:t>
-      </w:r>
-      <w:proofErr w:type="spellEnd"/>
-      <w:r>
-        <w:rPr>
-          <w:rFonts w:ascii="Lucida Console" w:hAnsi="Lucida Console" w:cs="Lucida Console"/>
-          <w:sz w:val="18"/>
-          <w:szCs w:val="18"/>
-        </w:rPr>
-        <w:t xml:space="preserve"> '</w:t>
-      </w:r>
-      <w:proofErr w:type="spellStart"/>
-      <w:r>
-        <w:rPr>
-          <w:rFonts w:ascii="Lucida Console" w:hAnsi="Lucida Console" w:cs="Lucida Console"/>
-          <w:sz w:val="18"/>
-          <w:szCs w:val="18"/>
-        </w:rPr>
-        <w:t>nombreRama</w:t>
-      </w:r>
-      <w:proofErr w:type="spellEnd"/>
-      <w:r>
-        <w:rPr>
-          <w:rFonts w:ascii="Lucida Console" w:hAnsi="Lucida Console" w:cs="Lucida Console"/>
-          <w:sz w:val="18"/>
-          <w:szCs w:val="18"/>
-        </w:rPr>
-        <w:t>'</w:t>
-      </w:r>
-    </w:p>
-    <w:p>
-      <w:pPr>
-        <w:pStyle w:val="Sinespaciado"/>
       </w:pPr>
     </w:p>
     <w:p>
@@ -3873,6 +3666,136 @@
           <w:szCs w:val="18"/>
         </w:rPr>
       </w:pPr>
+    </w:p>
+    <w:p>
+      <w:pPr>
+        <w:pStyle w:val="Sinespaciado"/>
+      </w:pPr>
+      <w:r>
+        <w:t>//elimina (desconecta) la ruta del repositorio y podemos conectarlo a otro repositorio</w:t>
+      </w:r>
+    </w:p>
+    <w:p>
+      <w:pPr>
+        <w:autoSpaceDE w:val="0"/>
+        <w:autoSpaceDN w:val="0"/>
+        <w:adjustRightInd w:val="0"/>
+        <w:spacing w:after="0" w:line="240" w:lineRule="auto"/>
+        <w:rPr>
+          <w:rFonts w:ascii="Lucida Console" w:hAnsi="Lucida Console" w:cs="Lucida Console"/>
+          <w:color w:val="00BFBF"/>
+          <w:sz w:val="18"/>
+          <w:szCs w:val="18"/>
+        </w:rPr>
+      </w:pPr>
+      <w:proofErr w:type="spellStart"/>
+      <w:r>
+        <w:rPr>
+          <w:rFonts w:ascii="Lucida Console" w:hAnsi="Lucida Console" w:cs="Lucida Console"/>
+          <w:color w:val="00BF00"/>
+          <w:sz w:val="18"/>
+          <w:szCs w:val="18"/>
+        </w:rPr>
+        <w:t>MercadoTec@Mercadotecnia</w:t>
+      </w:r>
+      <w:proofErr w:type="spellEnd"/>
+      <w:r>
+        <w:rPr>
+          <w:rFonts w:ascii="Lucida Console" w:hAnsi="Lucida Console" w:cs="Lucida Console"/>
+          <w:color w:val="00BF00"/>
+          <w:sz w:val="18"/>
+          <w:szCs w:val="18"/>
+        </w:rPr>
+        <w:t xml:space="preserve"> </w:t>
+      </w:r>
+      <w:r>
+        <w:rPr>
+          <w:rFonts w:ascii="Lucida Console" w:hAnsi="Lucida Console" w:cs="Lucida Console"/>
+          <w:color w:val="BF00BF"/>
+          <w:sz w:val="18"/>
+          <w:szCs w:val="18"/>
+        </w:rPr>
+        <w:t xml:space="preserve">MINGW64 </w:t>
+      </w:r>
+      <w:r>
+        <w:rPr>
+          <w:rFonts w:ascii="Lucida Console" w:hAnsi="Lucida Console" w:cs="Lucida Console"/>
+          <w:color w:val="BFBF00"/>
+          <w:sz w:val="18"/>
+          <w:szCs w:val="18"/>
+        </w:rPr>
+        <w:t>/c/</w:t>
+      </w:r>
+      <w:proofErr w:type="spellStart"/>
+      <w:r>
+        <w:rPr>
+          <w:rFonts w:ascii="Lucida Console" w:hAnsi="Lucida Console" w:cs="Lucida Console"/>
+          <w:color w:val="BFBF00"/>
+          <w:sz w:val="18"/>
+          <w:szCs w:val="18"/>
+        </w:rPr>
+        <w:t>xampp</w:t>
+      </w:r>
+      <w:proofErr w:type="spellEnd"/>
+      <w:r>
+        <w:rPr>
+          <w:rFonts w:ascii="Lucida Console" w:hAnsi="Lucida Console" w:cs="Lucida Console"/>
+          <w:color w:val="BFBF00"/>
+          <w:sz w:val="18"/>
+          <w:szCs w:val="18"/>
+        </w:rPr>
+        <w:t>/</w:t>
+      </w:r>
+      <w:proofErr w:type="spellStart"/>
+      <w:r>
+        <w:rPr>
+          <w:rFonts w:ascii="Lucida Console" w:hAnsi="Lucida Console" w:cs="Lucida Console"/>
+          <w:color w:val="BFBF00"/>
+          <w:sz w:val="18"/>
+          <w:szCs w:val="18"/>
+        </w:rPr>
+        <w:t>htdocs</w:t>
+      </w:r>
+      <w:proofErr w:type="spellEnd"/>
+      <w:r>
+        <w:rPr>
+          <w:rFonts w:ascii="Lucida Console" w:hAnsi="Lucida Console" w:cs="Lucida Console"/>
+          <w:color w:val="BFBF00"/>
+          <w:sz w:val="18"/>
+          <w:szCs w:val="18"/>
+        </w:rPr>
+        <w:t>/01gitprueba</w:t>
+      </w:r>
+      <w:r>
+        <w:rPr>
+          <w:rFonts w:ascii="Lucida Console" w:hAnsi="Lucida Console" w:cs="Lucida Console"/>
+          <w:color w:val="00BFBF"/>
+          <w:sz w:val="18"/>
+          <w:szCs w:val="18"/>
+        </w:rPr>
+        <w:t xml:space="preserve"> (master)</w:t>
+      </w:r>
+    </w:p>
+    <w:p>
+      <w:pPr>
+        <w:autoSpaceDE w:val="0"/>
+        <w:autoSpaceDN w:val="0"/>
+        <w:adjustRightInd w:val="0"/>
+        <w:spacing w:after="0" w:line="240" w:lineRule="auto"/>
+        <w:rPr>
+          <w:rFonts w:ascii="Lucida Console" w:hAnsi="Lucida Console" w:cs="Lucida Console"/>
+          <w:sz w:val="18"/>
+          <w:szCs w:val="18"/>
+        </w:rPr>
+      </w:pPr>
+      <w:r>
+        <w:rPr>
+          <w:rFonts w:ascii="Lucida Console" w:hAnsi="Lucida Console" w:cs="Lucida Console"/>
+          <w:sz w:val="18"/>
+          <w:szCs w:val="18"/>
+        </w:rPr>
+        <w:t xml:space="preserve">$ </w:t>
+      </w:r>
       <w:proofErr w:type="spellStart"/>
       <w:proofErr w:type="gramStart"/>
       <w:r>
@@ -3881,403 +3804,64 @@
           <w:sz w:val="18"/>
           <w:szCs w:val="18"/>
         </w:rPr>
+        <w:t>git</w:t>
+      </w:r>
+      <w:proofErr w:type="spellEnd"/>
+      <w:proofErr w:type="gramEnd"/>
+      <w:r>
+        <w:rPr>
+          <w:rFonts w:ascii="Lucida Console" w:hAnsi="Lucida Console" w:cs="Lucida Console"/>
+          <w:sz w:val="18"/>
+          <w:szCs w:val="18"/>
+        </w:rPr>
+        <w:t xml:space="preserve"> </w:t>
+      </w:r>
+      <w:proofErr w:type="spellStart"/>
+      <w:r>
+        <w:rPr>
+          <w:rFonts w:ascii="Lucida Console" w:hAnsi="Lucida Console" w:cs="Lucida Console"/>
+          <w:sz w:val="18"/>
+          <w:szCs w:val="18"/>
+        </w:rPr>
+        <w:t>remote</w:t>
+      </w:r>
+      <w:proofErr w:type="spellEnd"/>
+      <w:r>
+        <w:rPr>
+          <w:rFonts w:ascii="Lucida Console" w:hAnsi="Lucida Console" w:cs="Lucida Console"/>
+          <w:sz w:val="18"/>
+          <w:szCs w:val="18"/>
+        </w:rPr>
+        <w:t xml:space="preserve"> </w:t>
+      </w:r>
+      <w:proofErr w:type="spellStart"/>
+      <w:r>
+        <w:rPr>
+          <w:rFonts w:ascii="Lucida Console" w:hAnsi="Lucida Console" w:cs="Lucida Console"/>
+          <w:sz w:val="18"/>
+          <w:szCs w:val="18"/>
+        </w:rPr>
+        <w:t>remove</w:t>
+      </w:r>
+      <w:proofErr w:type="spellEnd"/>
+      <w:r>
+        <w:rPr>
+          <w:rFonts w:ascii="Lucida Console" w:hAnsi="Lucida Console" w:cs="Lucida Console"/>
+          <w:sz w:val="18"/>
+          <w:szCs w:val="18"/>
+        </w:rPr>
+        <w:t xml:space="preserve"> </w:t>
+      </w:r>
+      <w:proofErr w:type="spellStart"/>
+      <w:r>
+        <w:rPr>
+          <w:rFonts w:ascii="Lucida Console" w:hAnsi="Lucida Console" w:cs="Lucida Console"/>
+          <w:sz w:val="18"/>
+          <w:szCs w:val="18"/>
+        </w:rPr>
         <w:t>origin</w:t>
       </w:r>
       <w:proofErr w:type="spellEnd"/>
-      <w:proofErr w:type="gramEnd"/>
-      <w:r>
-        <w:rPr>
-          <w:rFonts w:ascii="Lucida Console" w:hAnsi="Lucida Console" w:cs="Lucida Console"/>
-          <w:sz w:val="18"/>
-          <w:szCs w:val="18"/>
-        </w:rPr>
-        <w:t xml:space="preserve">  https://github.com/ivantavera19/01gitprueba.git (</w:t>
-      </w:r>
-      <w:proofErr w:type="spellStart"/>
-      <w:r>
-        <w:rPr>
-          <w:rFonts w:ascii="Lucida Console" w:hAnsi="Lucida Console" w:cs="Lucida Console"/>
-          <w:sz w:val="18"/>
-          <w:szCs w:val="18"/>
-        </w:rPr>
-        <w:t>fetch</w:t>
-      </w:r>
-      <w:proofErr w:type="spellEnd"/>
-      <w:r>
-        <w:rPr>
-          <w:rFonts w:ascii="Lucida Console" w:hAnsi="Lucida Console" w:cs="Lucida Console"/>
-          <w:sz w:val="18"/>
-          <w:szCs w:val="18"/>
-        </w:rPr>
-        <w:t>)</w:t>
-      </w:r>
-    </w:p>
-    <w:p>
-      <w:pPr>
-        <w:autoSpaceDE w:val="0"/>
-        <w:autoSpaceDN w:val="0"/>
-        <w:adjustRightInd w:val="0"/>
-        <w:spacing w:after="0" w:line="240" w:lineRule="auto"/>
-        <w:rPr>
-          <w:rFonts w:ascii="Lucida Console" w:hAnsi="Lucida Console" w:cs="Lucida Console"/>
-          <w:sz w:val="18"/>
-          <w:szCs w:val="18"/>
-        </w:rPr>
-      </w:pPr>
-      <w:proofErr w:type="spellStart"/>
-      <w:proofErr w:type="gramStart"/>
-      <w:r>
-        <w:rPr>
-          <w:rFonts w:ascii="Lucida Console" w:hAnsi="Lucida Console" w:cs="Lucida Console"/>
-          <w:sz w:val="18"/>
-          <w:szCs w:val="18"/>
-        </w:rPr>
-        <w:t>origin</w:t>
-      </w:r>
-      <w:proofErr w:type="spellEnd"/>
-      <w:proofErr w:type="gramEnd"/>
-      <w:r>
-        <w:rPr>
-          <w:rFonts w:ascii="Lucida Console" w:hAnsi="Lucida Console" w:cs="Lucida Console"/>
-          <w:sz w:val="18"/>
-          <w:szCs w:val="18"/>
-        </w:rPr>
-        <w:t xml:space="preserve">  https://github.com/ivantavera19/01gitprueba.git (</w:t>
-      </w:r>
-      <w:proofErr w:type="spellStart"/>
-      <w:r>
-        <w:rPr>
-          <w:rFonts w:ascii="Lucida Console" w:hAnsi="Lucida Console" w:cs="Lucida Console"/>
-          <w:sz w:val="18"/>
-          <w:szCs w:val="18"/>
-        </w:rPr>
-        <w:t>push</w:t>
-      </w:r>
-      <w:proofErr w:type="spellEnd"/>
-      <w:r>
-        <w:rPr>
-          <w:rFonts w:ascii="Lucida Console" w:hAnsi="Lucida Console" w:cs="Lucida Console"/>
-          <w:sz w:val="18"/>
-          <w:szCs w:val="18"/>
-        </w:rPr>
-        <w:t>)</w:t>
-      </w:r>
-    </w:p>
-    <w:p>
-      <w:pPr>
-        <w:autoSpaceDE w:val="0"/>
-        <w:autoSpaceDN w:val="0"/>
-        <w:adjustRightInd w:val="0"/>
-        <w:spacing w:after="0" w:line="240" w:lineRule="auto"/>
-        <w:rPr>
-          <w:rFonts w:ascii="Lucida Console" w:hAnsi="Lucida Console" w:cs="Lucida Console"/>
-          <w:sz w:val="18"/>
-          <w:szCs w:val="18"/>
-        </w:rPr>
-      </w:pPr>
-    </w:p>
-    <w:p>
-      <w:pPr>
-        <w:pStyle w:val="Sinespaciado"/>
-      </w:pPr>
-      <w:r>
-        <w:t>//elimina</w:t>
-      </w:r>
-      <w:bookmarkStart w:id="0" w:name="_GoBack"/>
-      <w:bookmarkEnd w:id="0"/>
-      <w:r>
-        <w:t xml:space="preserve"> (desconecta) la ruta del repositorio y podemos conectarlo a otro repositorio</w:t>
-      </w:r>
-    </w:p>
-    <w:p>
-      <w:pPr>
-        <w:autoSpaceDE w:val="0"/>
-        <w:autoSpaceDN w:val="0"/>
-        <w:adjustRightInd w:val="0"/>
-        <w:spacing w:after="0" w:line="240" w:lineRule="auto"/>
-        <w:rPr>
-          <w:rFonts w:ascii="Lucida Console" w:hAnsi="Lucida Console" w:cs="Lucida Console"/>
-          <w:color w:val="00BFBF"/>
-          <w:sz w:val="18"/>
-          <w:szCs w:val="18"/>
-        </w:rPr>
-      </w:pPr>
-      <w:proofErr w:type="spellStart"/>
-      <w:r>
-        <w:rPr>
-          <w:rFonts w:ascii="Lucida Console" w:hAnsi="Lucida Console" w:cs="Lucida Console"/>
-          <w:color w:val="00BF00"/>
-          <w:sz w:val="18"/>
-          <w:szCs w:val="18"/>
-        </w:rPr>
-        <w:t>MercadoTec@Mercadotecnia</w:t>
-      </w:r>
-      <w:proofErr w:type="spellEnd"/>
-      <w:r>
-        <w:rPr>
-          <w:rFonts w:ascii="Lucida Console" w:hAnsi="Lucida Console" w:cs="Lucida Console"/>
-          <w:color w:val="00BF00"/>
-          <w:sz w:val="18"/>
-          <w:szCs w:val="18"/>
-        </w:rPr>
-        <w:t xml:space="preserve"> </w:t>
-      </w:r>
-      <w:r>
-        <w:rPr>
-          <w:rFonts w:ascii="Lucida Console" w:hAnsi="Lucida Console" w:cs="Lucida Console"/>
-          <w:color w:val="BF00BF"/>
-          <w:sz w:val="18"/>
-          <w:szCs w:val="18"/>
-        </w:rPr>
-        <w:t xml:space="preserve">MINGW64 </w:t>
-      </w:r>
-      <w:r>
-        <w:rPr>
-          <w:rFonts w:ascii="Lucida Console" w:hAnsi="Lucida Console" w:cs="Lucida Console"/>
-          <w:color w:val="BFBF00"/>
-          <w:sz w:val="18"/>
-          <w:szCs w:val="18"/>
-        </w:rPr>
-        <w:t>/c/</w:t>
-      </w:r>
-      <w:proofErr w:type="spellStart"/>
-      <w:r>
-        <w:rPr>
-          <w:rFonts w:ascii="Lucida Console" w:hAnsi="Lucida Console" w:cs="Lucida Console"/>
-          <w:color w:val="BFBF00"/>
-          <w:sz w:val="18"/>
-          <w:szCs w:val="18"/>
-        </w:rPr>
-        <w:t>xampp</w:t>
-      </w:r>
-      <w:proofErr w:type="spellEnd"/>
-      <w:r>
-        <w:rPr>
-          <w:rFonts w:ascii="Lucida Console" w:hAnsi="Lucida Console" w:cs="Lucida Console"/>
-          <w:color w:val="BFBF00"/>
-          <w:sz w:val="18"/>
-          <w:szCs w:val="18"/>
-        </w:rPr>
-        <w:t>/</w:t>
-      </w:r>
-      <w:proofErr w:type="spellStart"/>
-      <w:r>
-        <w:rPr>
-          <w:rFonts w:ascii="Lucida Console" w:hAnsi="Lucida Console" w:cs="Lucida Console"/>
-          <w:color w:val="BFBF00"/>
-          <w:sz w:val="18"/>
-          <w:szCs w:val="18"/>
-        </w:rPr>
-        <w:t>htdocs</w:t>
-      </w:r>
-      <w:proofErr w:type="spellEnd"/>
-      <w:r>
-        <w:rPr>
-          <w:rFonts w:ascii="Lucida Console" w:hAnsi="Lucida Console" w:cs="Lucida Console"/>
-          <w:color w:val="BFBF00"/>
-          <w:sz w:val="18"/>
-          <w:szCs w:val="18"/>
-        </w:rPr>
-        <w:t>/01gitprueba</w:t>
-      </w:r>
-      <w:r>
-        <w:rPr>
-          <w:rFonts w:ascii="Lucida Console" w:hAnsi="Lucida Console" w:cs="Lucida Console"/>
-          <w:color w:val="00BFBF"/>
-          <w:sz w:val="18"/>
-          <w:szCs w:val="18"/>
-        </w:rPr>
-        <w:t xml:space="preserve"> (master)</w:t>
-      </w:r>
-    </w:p>
-    <w:p>
-      <w:pPr>
-        <w:autoSpaceDE w:val="0"/>
-        <w:autoSpaceDN w:val="0"/>
-        <w:adjustRightInd w:val="0"/>
-        <w:spacing w:after="0" w:line="240" w:lineRule="auto"/>
-        <w:rPr>
-          <w:rFonts w:ascii="Lucida Console" w:hAnsi="Lucida Console" w:cs="Lucida Console"/>
-          <w:sz w:val="18"/>
-          <w:szCs w:val="18"/>
-        </w:rPr>
-      </w:pPr>
-      <w:r>
-        <w:rPr>
-          <w:rFonts w:ascii="Lucida Console" w:hAnsi="Lucida Console" w:cs="Lucida Console"/>
-          <w:sz w:val="18"/>
-          <w:szCs w:val="18"/>
-        </w:rPr>
-        <w:t xml:space="preserve">$ </w:t>
-      </w:r>
-      <w:proofErr w:type="spellStart"/>
-      <w:proofErr w:type="gramStart"/>
-      <w:r>
-        <w:rPr>
-          <w:rFonts w:ascii="Lucida Console" w:hAnsi="Lucida Console" w:cs="Lucida Console"/>
-          <w:sz w:val="18"/>
-          <w:szCs w:val="18"/>
-        </w:rPr>
-        <w:t>git</w:t>
-      </w:r>
-      <w:proofErr w:type="spellEnd"/>
-      <w:proofErr w:type="gramEnd"/>
-      <w:r>
-        <w:rPr>
-          <w:rFonts w:ascii="Lucida Console" w:hAnsi="Lucida Console" w:cs="Lucida Console"/>
-          <w:sz w:val="18"/>
-          <w:szCs w:val="18"/>
-        </w:rPr>
-        <w:t xml:space="preserve"> </w:t>
-      </w:r>
-      <w:proofErr w:type="spellStart"/>
-      <w:r>
-        <w:rPr>
-          <w:rFonts w:ascii="Lucida Console" w:hAnsi="Lucida Console" w:cs="Lucida Console"/>
-          <w:sz w:val="18"/>
-          <w:szCs w:val="18"/>
-        </w:rPr>
-        <w:t>remote</w:t>
-      </w:r>
-      <w:proofErr w:type="spellEnd"/>
-      <w:r>
-        <w:rPr>
-          <w:rFonts w:ascii="Lucida Console" w:hAnsi="Lucida Console" w:cs="Lucida Console"/>
-          <w:sz w:val="18"/>
-          <w:szCs w:val="18"/>
-        </w:rPr>
-        <w:t xml:space="preserve"> </w:t>
-      </w:r>
-      <w:proofErr w:type="spellStart"/>
-      <w:r>
-        <w:rPr>
-          <w:rFonts w:ascii="Lucida Console" w:hAnsi="Lucida Console" w:cs="Lucida Console"/>
-          <w:sz w:val="18"/>
-          <w:szCs w:val="18"/>
-        </w:rPr>
-        <w:t>remove</w:t>
-      </w:r>
-      <w:proofErr w:type="spellEnd"/>
-      <w:r>
-        <w:rPr>
-          <w:rFonts w:ascii="Lucida Console" w:hAnsi="Lucida Console" w:cs="Lucida Console"/>
-          <w:sz w:val="18"/>
-          <w:szCs w:val="18"/>
-        </w:rPr>
-        <w:t xml:space="preserve"> </w:t>
-      </w:r>
-      <w:proofErr w:type="spellStart"/>
-      <w:r>
-        <w:rPr>
-          <w:rFonts w:ascii="Lucida Console" w:hAnsi="Lucida Console" w:cs="Lucida Console"/>
-          <w:sz w:val="18"/>
-          <w:szCs w:val="18"/>
-        </w:rPr>
-        <w:t>origin</w:t>
-      </w:r>
-      <w:proofErr w:type="spellEnd"/>
-    </w:p>
-    <w:p>
-      <w:pPr>
-        <w:autoSpaceDE w:val="0"/>
-        <w:autoSpaceDN w:val="0"/>
-        <w:adjustRightInd w:val="0"/>
-        <w:spacing w:after="0" w:line="240" w:lineRule="auto"/>
-        <w:rPr>
-          <w:rFonts w:ascii="Lucida Console" w:hAnsi="Lucida Console" w:cs="Lucida Console"/>
-          <w:sz w:val="18"/>
-          <w:szCs w:val="18"/>
-        </w:rPr>
-      </w:pPr>
-      <w:proofErr w:type="spellStart"/>
-      <w:proofErr w:type="gramStart"/>
-      <w:r>
-        <w:rPr>
-          <w:rFonts w:ascii="Lucida Console" w:hAnsi="Lucida Console" w:cs="Lucida Console"/>
-          <w:sz w:val="18"/>
-          <w:szCs w:val="18"/>
-        </w:rPr>
-        <w:t>origin</w:t>
-      </w:r>
-      <w:proofErr w:type="spellEnd"/>
-      <w:proofErr w:type="gramEnd"/>
-      <w:r>
-        <w:rPr>
-          <w:rFonts w:ascii="Lucida Console" w:hAnsi="Lucida Console" w:cs="Lucida Console"/>
-          <w:sz w:val="18"/>
-          <w:szCs w:val="18"/>
-        </w:rPr>
-        <w:t xml:space="preserve">  https://github.com/ivantavera19/01gitprueba.git (</w:t>
-      </w:r>
-      <w:proofErr w:type="spellStart"/>
-      <w:r>
-        <w:rPr>
-          <w:rFonts w:ascii="Lucida Console" w:hAnsi="Lucida Console" w:cs="Lucida Console"/>
-          <w:sz w:val="18"/>
-          <w:szCs w:val="18"/>
-        </w:rPr>
-        <w:t>fetch</w:t>
-      </w:r>
-      <w:proofErr w:type="spellEnd"/>
-      <w:r>
-        <w:rPr>
-          <w:rFonts w:ascii="Lucida Console" w:hAnsi="Lucida Console" w:cs="Lucida Console"/>
-          <w:sz w:val="18"/>
-          <w:szCs w:val="18"/>
-        </w:rPr>
-        <w:t>)</w:t>
-      </w:r>
-    </w:p>
-    <w:p>
-      <w:pPr>
-        <w:autoSpaceDE w:val="0"/>
-        <w:autoSpaceDN w:val="0"/>
-        <w:adjustRightInd w:val="0"/>
-        <w:spacing w:after="0" w:line="240" w:lineRule="auto"/>
-        <w:rPr>
-          <w:rFonts w:ascii="Lucida Console" w:hAnsi="Lucida Console" w:cs="Lucida Console"/>
-          <w:sz w:val="18"/>
-          <w:szCs w:val="18"/>
-        </w:rPr>
-      </w:pPr>
-      <w:proofErr w:type="spellStart"/>
-      <w:proofErr w:type="gramStart"/>
-      <w:r>
-        <w:rPr>
-          <w:rFonts w:ascii="Lucida Console" w:hAnsi="Lucida Console" w:cs="Lucida Console"/>
-          <w:sz w:val="18"/>
-          <w:szCs w:val="18"/>
-        </w:rPr>
-        <w:t>origin</w:t>
-      </w:r>
-      <w:proofErr w:type="spellEnd"/>
-      <w:proofErr w:type="gramEnd"/>
-      <w:r>
-        <w:rPr>
-          <w:rFonts w:ascii="Lucida Console" w:hAnsi="Lucida Console" w:cs="Lucida Console"/>
-          <w:sz w:val="18"/>
-          <w:szCs w:val="18"/>
-        </w:rPr>
-        <w:t xml:space="preserve">  https://github.com/ivantavera19/01gitprueba.git (</w:t>
-      </w:r>
-      <w:proofErr w:type="spellStart"/>
-      <w:r>
-        <w:rPr>
-          <w:rFonts w:ascii="Lucida Console" w:hAnsi="Lucida Console" w:cs="Lucida Console"/>
-          <w:sz w:val="18"/>
-          <w:szCs w:val="18"/>
-        </w:rPr>
-        <w:t>push</w:t>
-      </w:r>
-      <w:proofErr w:type="spellEnd"/>
-      <w:r>
-        <w:rPr>
-          <w:rFonts w:ascii="Lucida Console" w:hAnsi="Lucida Console" w:cs="Lucida Console"/>
-          <w:sz w:val="18"/>
-          <w:szCs w:val="18"/>
-        </w:rPr>
-        <w:t>)</w:t>
-      </w:r>
     </w:p>
     <w:p>
       <w:pPr>

</xml_diff>

<commit_message>
se agrego nuevas lineas de comando a la documentacion
</commit_message>
<xml_diff>
--- a/documentos/documentacion git.docx
+++ b/documentos/documentacion git.docx
@@ -2847,8 +2847,6 @@
       <w:pPr>
         <w:pStyle w:val="Sinespaciado"/>
       </w:pPr>
-      <w:bookmarkStart w:id="0" w:name="_GoBack"/>
-      <w:bookmarkEnd w:id="0"/>
       <w:r>
         <w:lastRenderedPageBreak/>
         <w:t>//nos permite borrar la rama</w:t>
@@ -4249,6 +4247,432 @@
           <w:szCs w:val="18"/>
         </w:rPr>
       </w:pPr>
+    </w:p>
+    <w:p>
+      <w:pPr>
+        <w:pStyle w:val="Sinespaciado"/>
+      </w:pPr>
+      <w:r>
+        <w:t xml:space="preserve">//arregla la leyenda del </w:t>
+      </w:r>
+      <w:proofErr w:type="spellStart"/>
+      <w:r>
+        <w:t>commit</w:t>
+      </w:r>
+      <w:proofErr w:type="spellEnd"/>
+    </w:p>
+    <w:p>
+      <w:pPr>
+        <w:autoSpaceDE w:val="0"/>
+        <w:autoSpaceDN w:val="0"/>
+        <w:adjustRightInd w:val="0"/>
+        <w:spacing w:after="0" w:line="240" w:lineRule="auto"/>
+        <w:rPr>
+          <w:rFonts w:ascii="Lucida Console" w:hAnsi="Lucida Console" w:cs="Lucida Console"/>
+          <w:color w:val="00BFBF"/>
+          <w:sz w:val="18"/>
+          <w:szCs w:val="18"/>
+        </w:rPr>
+      </w:pPr>
+      <w:proofErr w:type="spellStart"/>
+      <w:r>
+        <w:rPr>
+          <w:rFonts w:ascii="Lucida Console" w:hAnsi="Lucida Console" w:cs="Lucida Console"/>
+          <w:color w:val="00BF00"/>
+          <w:sz w:val="18"/>
+          <w:szCs w:val="18"/>
+        </w:rPr>
+        <w:t>MercadoTec@Mercadotecnia</w:t>
+      </w:r>
+      <w:proofErr w:type="spellEnd"/>
+      <w:r>
+        <w:rPr>
+          <w:rFonts w:ascii="Lucida Console" w:hAnsi="Lucida Console" w:cs="Lucida Console"/>
+          <w:color w:val="00BF00"/>
+          <w:sz w:val="18"/>
+          <w:szCs w:val="18"/>
+        </w:rPr>
+        <w:t xml:space="preserve"> </w:t>
+      </w:r>
+      <w:r>
+        <w:rPr>
+          <w:rFonts w:ascii="Lucida Console" w:hAnsi="Lucida Console" w:cs="Lucida Console"/>
+          <w:color w:val="BF00BF"/>
+          <w:sz w:val="18"/>
+          <w:szCs w:val="18"/>
+        </w:rPr>
+        <w:t xml:space="preserve">MINGW64 </w:t>
+      </w:r>
+      <w:r>
+        <w:rPr>
+          <w:rFonts w:ascii="Lucida Console" w:hAnsi="Lucida Console" w:cs="Lucida Console"/>
+          <w:color w:val="BFBF00"/>
+          <w:sz w:val="18"/>
+          <w:szCs w:val="18"/>
+        </w:rPr>
+        <w:t>/c/</w:t>
+      </w:r>
+      <w:proofErr w:type="spellStart"/>
+      <w:r>
+        <w:rPr>
+          <w:rFonts w:ascii="Lucida Console" w:hAnsi="Lucida Console" w:cs="Lucida Console"/>
+          <w:color w:val="BFBF00"/>
+          <w:sz w:val="18"/>
+          <w:szCs w:val="18"/>
+        </w:rPr>
+        <w:t>xampp</w:t>
+      </w:r>
+      <w:proofErr w:type="spellEnd"/>
+      <w:r>
+        <w:rPr>
+          <w:rFonts w:ascii="Lucida Console" w:hAnsi="Lucida Console" w:cs="Lucida Console"/>
+          <w:color w:val="BFBF00"/>
+          <w:sz w:val="18"/>
+          <w:szCs w:val="18"/>
+        </w:rPr>
+        <w:t>/</w:t>
+      </w:r>
+      <w:proofErr w:type="spellStart"/>
+      <w:r>
+        <w:rPr>
+          <w:rFonts w:ascii="Lucida Console" w:hAnsi="Lucida Console" w:cs="Lucida Console"/>
+          <w:color w:val="BFBF00"/>
+          <w:sz w:val="18"/>
+          <w:szCs w:val="18"/>
+        </w:rPr>
+        <w:t>htdocs</w:t>
+      </w:r>
+      <w:proofErr w:type="spellEnd"/>
+      <w:r>
+        <w:rPr>
+          <w:rFonts w:ascii="Lucida Console" w:hAnsi="Lucida Console" w:cs="Lucida Console"/>
+          <w:color w:val="BFBF00"/>
+          <w:sz w:val="18"/>
+          <w:szCs w:val="18"/>
+        </w:rPr>
+        <w:t>/01gitprueba</w:t>
+      </w:r>
+      <w:r>
+        <w:rPr>
+          <w:rFonts w:ascii="Lucida Console" w:hAnsi="Lucida Console" w:cs="Lucida Console"/>
+          <w:color w:val="00BFBF"/>
+          <w:sz w:val="18"/>
+          <w:szCs w:val="18"/>
+        </w:rPr>
+        <w:t xml:space="preserve"> (master)</w:t>
+      </w:r>
+    </w:p>
+    <w:p>
+      <w:pPr>
+        <w:autoSpaceDE w:val="0"/>
+        <w:autoSpaceDN w:val="0"/>
+        <w:adjustRightInd w:val="0"/>
+        <w:spacing w:after="0" w:line="240" w:lineRule="auto"/>
+        <w:rPr>
+          <w:rFonts w:ascii="Lucida Console" w:hAnsi="Lucida Console" w:cs="Lucida Console"/>
+          <w:sz w:val="18"/>
+          <w:szCs w:val="18"/>
+        </w:rPr>
+      </w:pPr>
+      <w:r>
+        <w:rPr>
+          <w:rFonts w:ascii="Lucida Console" w:hAnsi="Lucida Console" w:cs="Lucida Console"/>
+          <w:sz w:val="18"/>
+          <w:szCs w:val="18"/>
+        </w:rPr>
+        <w:t xml:space="preserve">$ </w:t>
+      </w:r>
+      <w:proofErr w:type="spellStart"/>
+      <w:proofErr w:type="gramStart"/>
+      <w:r>
+        <w:rPr>
+          <w:rFonts w:ascii="Lucida Console" w:hAnsi="Lucida Console" w:cs="Lucida Console"/>
+          <w:sz w:val="18"/>
+          <w:szCs w:val="18"/>
+        </w:rPr>
+        <w:t>git</w:t>
+      </w:r>
+      <w:proofErr w:type="spellEnd"/>
+      <w:proofErr w:type="gramEnd"/>
+      <w:r>
+        <w:rPr>
+          <w:rFonts w:ascii="Lucida Console" w:hAnsi="Lucida Console" w:cs="Lucida Console"/>
+          <w:sz w:val="18"/>
+          <w:szCs w:val="18"/>
+        </w:rPr>
+        <w:t xml:space="preserve"> </w:t>
+      </w:r>
+      <w:proofErr w:type="spellStart"/>
+      <w:r>
+        <w:rPr>
+          <w:rFonts w:ascii="Lucida Console" w:hAnsi="Lucida Console" w:cs="Lucida Console"/>
+          <w:sz w:val="18"/>
+          <w:szCs w:val="18"/>
+        </w:rPr>
+        <w:t>commit</w:t>
+      </w:r>
+      <w:proofErr w:type="spellEnd"/>
+      <w:r>
+        <w:rPr>
+          <w:rFonts w:ascii="Lucida Console" w:hAnsi="Lucida Console" w:cs="Lucida Console"/>
+          <w:sz w:val="18"/>
+          <w:szCs w:val="18"/>
+        </w:rPr>
+        <w:t xml:space="preserve"> --</w:t>
+      </w:r>
+      <w:proofErr w:type="spellStart"/>
+      <w:r>
+        <w:rPr>
+          <w:rFonts w:ascii="Lucida Console" w:hAnsi="Lucida Console" w:cs="Lucida Console"/>
+          <w:sz w:val="18"/>
+          <w:szCs w:val="18"/>
+        </w:rPr>
+        <w:t>amend</w:t>
+      </w:r>
+      <w:proofErr w:type="spellEnd"/>
+      <w:r>
+        <w:rPr>
+          <w:rFonts w:ascii="Lucida Console" w:hAnsi="Lucida Console" w:cs="Lucida Console"/>
+          <w:sz w:val="18"/>
+          <w:szCs w:val="18"/>
+        </w:rPr>
+        <w:t xml:space="preserve"> -m "se </w:t>
+      </w:r>
+      <w:proofErr w:type="spellStart"/>
+      <w:r>
+        <w:rPr>
+          <w:rFonts w:ascii="Lucida Console" w:hAnsi="Lucida Console" w:cs="Lucida Console"/>
+          <w:sz w:val="18"/>
+          <w:szCs w:val="18"/>
+        </w:rPr>
+        <w:t>elimino</w:t>
+      </w:r>
+      <w:proofErr w:type="spellEnd"/>
+      <w:r>
+        <w:rPr>
+          <w:rFonts w:ascii="Lucida Console" w:hAnsi="Lucida Console" w:cs="Lucida Console"/>
+          <w:sz w:val="18"/>
+          <w:szCs w:val="18"/>
+        </w:rPr>
+        <w:t xml:space="preserve"> rama"</w:t>
+      </w:r>
+    </w:p>
+    <w:p>
+      <w:pPr>
+        <w:autoSpaceDE w:val="0"/>
+        <w:autoSpaceDN w:val="0"/>
+        <w:adjustRightInd w:val="0"/>
+        <w:spacing w:after="0" w:line="240" w:lineRule="auto"/>
+        <w:rPr>
+          <w:rFonts w:ascii="Lucida Console" w:hAnsi="Lucida Console" w:cs="Lucida Console"/>
+          <w:sz w:val="18"/>
+          <w:szCs w:val="18"/>
+        </w:rPr>
+      </w:pPr>
+    </w:p>
+    <w:p>
+      <w:pPr>
+        <w:pStyle w:val="Sinespaciado"/>
+      </w:pPr>
+      <w:r>
+        <w:t>//</w:t>
+      </w:r>
+      <w:proofErr w:type="spellStart"/>
+      <w:r>
+        <w:t>forza</w:t>
+      </w:r>
+      <w:proofErr w:type="spellEnd"/>
+      <w:r>
+        <w:t xml:space="preserve"> a </w:t>
+      </w:r>
+      <w:proofErr w:type="spellStart"/>
+      <w:r>
+        <w:t>git</w:t>
+      </w:r>
+      <w:proofErr w:type="spellEnd"/>
+      <w:r>
+        <w:t xml:space="preserve"> a subir todos los cambios</w:t>
+      </w:r>
+      <w:bookmarkStart w:id="0" w:name="_GoBack"/>
+      <w:bookmarkEnd w:id="0"/>
+    </w:p>
+    <w:p>
+      <w:pPr>
+        <w:autoSpaceDE w:val="0"/>
+        <w:autoSpaceDN w:val="0"/>
+        <w:adjustRightInd w:val="0"/>
+        <w:spacing w:after="0" w:line="240" w:lineRule="auto"/>
+        <w:rPr>
+          <w:rFonts w:ascii="Lucida Console" w:hAnsi="Lucida Console" w:cs="Lucida Console"/>
+          <w:color w:val="00BFBF"/>
+          <w:sz w:val="18"/>
+          <w:szCs w:val="18"/>
+        </w:rPr>
+      </w:pPr>
+      <w:proofErr w:type="spellStart"/>
+      <w:r>
+        <w:rPr>
+          <w:rFonts w:ascii="Lucida Console" w:hAnsi="Lucida Console" w:cs="Lucida Console"/>
+          <w:color w:val="00BF00"/>
+          <w:sz w:val="18"/>
+          <w:szCs w:val="18"/>
+        </w:rPr>
+        <w:t>MercadoTec@Mercadotecnia</w:t>
+      </w:r>
+      <w:proofErr w:type="spellEnd"/>
+      <w:r>
+        <w:rPr>
+          <w:rFonts w:ascii="Lucida Console" w:hAnsi="Lucida Console" w:cs="Lucida Console"/>
+          <w:color w:val="00BF00"/>
+          <w:sz w:val="18"/>
+          <w:szCs w:val="18"/>
+        </w:rPr>
+        <w:t xml:space="preserve"> </w:t>
+      </w:r>
+      <w:r>
+        <w:rPr>
+          <w:rFonts w:ascii="Lucida Console" w:hAnsi="Lucida Console" w:cs="Lucida Console"/>
+          <w:color w:val="BF00BF"/>
+          <w:sz w:val="18"/>
+          <w:szCs w:val="18"/>
+        </w:rPr>
+        <w:t xml:space="preserve">MINGW64 </w:t>
+      </w:r>
+      <w:r>
+        <w:rPr>
+          <w:rFonts w:ascii="Lucida Console" w:hAnsi="Lucida Console" w:cs="Lucida Console"/>
+          <w:color w:val="BFBF00"/>
+          <w:sz w:val="18"/>
+          <w:szCs w:val="18"/>
+        </w:rPr>
+        <w:t>/c/</w:t>
+      </w:r>
+      <w:proofErr w:type="spellStart"/>
+      <w:r>
+        <w:rPr>
+          <w:rFonts w:ascii="Lucida Console" w:hAnsi="Lucida Console" w:cs="Lucida Console"/>
+          <w:color w:val="BFBF00"/>
+          <w:sz w:val="18"/>
+          <w:szCs w:val="18"/>
+        </w:rPr>
+        <w:t>xampp</w:t>
+      </w:r>
+      <w:proofErr w:type="spellEnd"/>
+      <w:r>
+        <w:rPr>
+          <w:rFonts w:ascii="Lucida Console" w:hAnsi="Lucida Console" w:cs="Lucida Console"/>
+          <w:color w:val="BFBF00"/>
+          <w:sz w:val="18"/>
+          <w:szCs w:val="18"/>
+        </w:rPr>
+        <w:t>/</w:t>
+      </w:r>
+      <w:proofErr w:type="spellStart"/>
+      <w:r>
+        <w:rPr>
+          <w:rFonts w:ascii="Lucida Console" w:hAnsi="Lucida Console" w:cs="Lucida Console"/>
+          <w:color w:val="BFBF00"/>
+          <w:sz w:val="18"/>
+          <w:szCs w:val="18"/>
+        </w:rPr>
+        <w:t>htdocs</w:t>
+      </w:r>
+      <w:proofErr w:type="spellEnd"/>
+      <w:r>
+        <w:rPr>
+          <w:rFonts w:ascii="Lucida Console" w:hAnsi="Lucida Console" w:cs="Lucida Console"/>
+          <w:color w:val="BFBF00"/>
+          <w:sz w:val="18"/>
+          <w:szCs w:val="18"/>
+        </w:rPr>
+        <w:t>/01gitprueba</w:t>
+      </w:r>
+      <w:r>
+        <w:rPr>
+          <w:rFonts w:ascii="Lucida Console" w:hAnsi="Lucida Console" w:cs="Lucida Console"/>
+          <w:color w:val="00BFBF"/>
+          <w:sz w:val="18"/>
+          <w:szCs w:val="18"/>
+        </w:rPr>
+        <w:t xml:space="preserve"> (master)</w:t>
+      </w:r>
+    </w:p>
+    <w:p>
+      <w:pPr>
+        <w:autoSpaceDE w:val="0"/>
+        <w:autoSpaceDN w:val="0"/>
+        <w:adjustRightInd w:val="0"/>
+        <w:spacing w:after="0" w:line="240" w:lineRule="auto"/>
+        <w:rPr>
+          <w:rFonts w:ascii="Lucida Console" w:hAnsi="Lucida Console" w:cs="Lucida Console"/>
+          <w:sz w:val="18"/>
+          <w:szCs w:val="18"/>
+        </w:rPr>
+      </w:pPr>
+      <w:r>
+        <w:rPr>
+          <w:rFonts w:ascii="Lucida Console" w:hAnsi="Lucida Console" w:cs="Lucida Console"/>
+          <w:sz w:val="18"/>
+          <w:szCs w:val="18"/>
+        </w:rPr>
+        <w:t xml:space="preserve">$ </w:t>
+      </w:r>
+      <w:proofErr w:type="spellStart"/>
+      <w:proofErr w:type="gramStart"/>
+      <w:r>
+        <w:rPr>
+          <w:rFonts w:ascii="Lucida Console" w:hAnsi="Lucida Console" w:cs="Lucida Console"/>
+          <w:sz w:val="18"/>
+          <w:szCs w:val="18"/>
+        </w:rPr>
+        <w:t>git</w:t>
+      </w:r>
+      <w:proofErr w:type="spellEnd"/>
+      <w:proofErr w:type="gramEnd"/>
+      <w:r>
+        <w:rPr>
+          <w:rFonts w:ascii="Lucida Console" w:hAnsi="Lucida Console" w:cs="Lucida Console"/>
+          <w:sz w:val="18"/>
+          <w:szCs w:val="18"/>
+        </w:rPr>
+        <w:t xml:space="preserve"> </w:t>
+      </w:r>
+      <w:proofErr w:type="spellStart"/>
+      <w:r>
+        <w:rPr>
+          <w:rFonts w:ascii="Lucida Console" w:hAnsi="Lucida Console" w:cs="Lucida Console"/>
+          <w:sz w:val="18"/>
+          <w:szCs w:val="18"/>
+        </w:rPr>
+        <w:t>push</w:t>
+      </w:r>
+      <w:proofErr w:type="spellEnd"/>
+      <w:r>
+        <w:rPr>
+          <w:rFonts w:ascii="Lucida Console" w:hAnsi="Lucida Console" w:cs="Lucida Console"/>
+          <w:sz w:val="18"/>
+          <w:szCs w:val="18"/>
+        </w:rPr>
+        <w:t xml:space="preserve"> </w:t>
+      </w:r>
+      <w:proofErr w:type="spellStart"/>
+      <w:r>
+        <w:rPr>
+          <w:rFonts w:ascii="Lucida Console" w:hAnsi="Lucida Console" w:cs="Lucida Console"/>
+          <w:sz w:val="18"/>
+          <w:szCs w:val="18"/>
+        </w:rPr>
+        <w:t>origin</w:t>
+      </w:r>
+      <w:proofErr w:type="spellEnd"/>
+      <w:r>
+        <w:rPr>
+          <w:rFonts w:ascii="Lucida Console" w:hAnsi="Lucida Console" w:cs="Lucida Console"/>
+          <w:sz w:val="18"/>
+          <w:szCs w:val="18"/>
+        </w:rPr>
+        <w:t xml:space="preserve"> master -f</w:t>
+      </w:r>
     </w:p>
     <w:sectPr>
       <w:pgSz w:w="12240" w:h="15840"/>

</xml_diff>

<commit_message>
agregue nuevos cambios  a la documentacion
</commit_message>
<xml_diff>
--- a/documentos/documentacion git.docx
+++ b/documentos/documentacion git.docx
@@ -4493,6 +4493,904 @@
       <w:r>
         <w:t xml:space="preserve"> a subir todos los cambios</w:t>
       </w:r>
+    </w:p>
+    <w:p>
+      <w:pPr>
+        <w:autoSpaceDE w:val="0"/>
+        <w:autoSpaceDN w:val="0"/>
+        <w:adjustRightInd w:val="0"/>
+        <w:spacing w:after="0" w:line="240" w:lineRule="auto"/>
+        <w:rPr>
+          <w:rFonts w:ascii="Lucida Console" w:hAnsi="Lucida Console" w:cs="Lucida Console"/>
+          <w:color w:val="00BFBF"/>
+          <w:sz w:val="18"/>
+          <w:szCs w:val="18"/>
+        </w:rPr>
+      </w:pPr>
+      <w:proofErr w:type="spellStart"/>
+      <w:r>
+        <w:rPr>
+          <w:rFonts w:ascii="Lucida Console" w:hAnsi="Lucida Console" w:cs="Lucida Console"/>
+          <w:color w:val="00BF00"/>
+          <w:sz w:val="18"/>
+          <w:szCs w:val="18"/>
+        </w:rPr>
+        <w:t>MercadoTec@Mercadotecnia</w:t>
+      </w:r>
+      <w:proofErr w:type="spellEnd"/>
+      <w:r>
+        <w:rPr>
+          <w:rFonts w:ascii="Lucida Console" w:hAnsi="Lucida Console" w:cs="Lucida Console"/>
+          <w:color w:val="00BF00"/>
+          <w:sz w:val="18"/>
+          <w:szCs w:val="18"/>
+        </w:rPr>
+        <w:t xml:space="preserve"> </w:t>
+      </w:r>
+      <w:r>
+        <w:rPr>
+          <w:rFonts w:ascii="Lucida Console" w:hAnsi="Lucida Console" w:cs="Lucida Console"/>
+          <w:color w:val="BF00BF"/>
+          <w:sz w:val="18"/>
+          <w:szCs w:val="18"/>
+        </w:rPr>
+        <w:t xml:space="preserve">MINGW64 </w:t>
+      </w:r>
+      <w:r>
+        <w:rPr>
+          <w:rFonts w:ascii="Lucida Console" w:hAnsi="Lucida Console" w:cs="Lucida Console"/>
+          <w:color w:val="BFBF00"/>
+          <w:sz w:val="18"/>
+          <w:szCs w:val="18"/>
+        </w:rPr>
+        <w:t>/c/</w:t>
+      </w:r>
+      <w:proofErr w:type="spellStart"/>
+      <w:r>
+        <w:rPr>
+          <w:rFonts w:ascii="Lucida Console" w:hAnsi="Lucida Console" w:cs="Lucida Console"/>
+          <w:color w:val="BFBF00"/>
+          <w:sz w:val="18"/>
+          <w:szCs w:val="18"/>
+        </w:rPr>
+        <w:t>xampp</w:t>
+      </w:r>
+      <w:proofErr w:type="spellEnd"/>
+      <w:r>
+        <w:rPr>
+          <w:rFonts w:ascii="Lucida Console" w:hAnsi="Lucida Console" w:cs="Lucida Console"/>
+          <w:color w:val="BFBF00"/>
+          <w:sz w:val="18"/>
+          <w:szCs w:val="18"/>
+        </w:rPr>
+        <w:t>/</w:t>
+      </w:r>
+      <w:proofErr w:type="spellStart"/>
+      <w:r>
+        <w:rPr>
+          <w:rFonts w:ascii="Lucida Console" w:hAnsi="Lucida Console" w:cs="Lucida Console"/>
+          <w:color w:val="BFBF00"/>
+          <w:sz w:val="18"/>
+          <w:szCs w:val="18"/>
+        </w:rPr>
+        <w:t>htdocs</w:t>
+      </w:r>
+      <w:proofErr w:type="spellEnd"/>
+      <w:r>
+        <w:rPr>
+          <w:rFonts w:ascii="Lucida Console" w:hAnsi="Lucida Console" w:cs="Lucida Console"/>
+          <w:color w:val="BFBF00"/>
+          <w:sz w:val="18"/>
+          <w:szCs w:val="18"/>
+        </w:rPr>
+        <w:t>/01gitprueba</w:t>
+      </w:r>
+      <w:r>
+        <w:rPr>
+          <w:rFonts w:ascii="Lucida Console" w:hAnsi="Lucida Console" w:cs="Lucida Console"/>
+          <w:color w:val="00BFBF"/>
+          <w:sz w:val="18"/>
+          <w:szCs w:val="18"/>
+        </w:rPr>
+        <w:t xml:space="preserve"> (master)</w:t>
+      </w:r>
+    </w:p>
+    <w:p>
+      <w:pPr>
+        <w:autoSpaceDE w:val="0"/>
+        <w:autoSpaceDN w:val="0"/>
+        <w:adjustRightInd w:val="0"/>
+        <w:spacing w:after="0" w:line="240" w:lineRule="auto"/>
+        <w:rPr>
+          <w:rFonts w:ascii="Lucida Console" w:hAnsi="Lucida Console" w:cs="Lucida Console"/>
+          <w:sz w:val="18"/>
+          <w:szCs w:val="18"/>
+        </w:rPr>
+      </w:pPr>
+      <w:r>
+        <w:rPr>
+          <w:rFonts w:ascii="Lucida Console" w:hAnsi="Lucida Console" w:cs="Lucida Console"/>
+          <w:sz w:val="18"/>
+          <w:szCs w:val="18"/>
+        </w:rPr>
+        <w:t xml:space="preserve">$ </w:t>
+      </w:r>
+      <w:proofErr w:type="spellStart"/>
+      <w:proofErr w:type="gramStart"/>
+      <w:r>
+        <w:rPr>
+          <w:rFonts w:ascii="Lucida Console" w:hAnsi="Lucida Console" w:cs="Lucida Console"/>
+          <w:sz w:val="18"/>
+          <w:szCs w:val="18"/>
+        </w:rPr>
+        <w:t>git</w:t>
+      </w:r>
+      <w:proofErr w:type="spellEnd"/>
+      <w:proofErr w:type="gramEnd"/>
+      <w:r>
+        <w:rPr>
+          <w:rFonts w:ascii="Lucida Console" w:hAnsi="Lucida Console" w:cs="Lucida Console"/>
+          <w:sz w:val="18"/>
+          <w:szCs w:val="18"/>
+        </w:rPr>
+        <w:t xml:space="preserve"> </w:t>
+      </w:r>
+      <w:proofErr w:type="spellStart"/>
+      <w:r>
+        <w:rPr>
+          <w:rFonts w:ascii="Lucida Console" w:hAnsi="Lucida Console" w:cs="Lucida Console"/>
+          <w:sz w:val="18"/>
+          <w:szCs w:val="18"/>
+        </w:rPr>
+        <w:t>push</w:t>
+      </w:r>
+      <w:proofErr w:type="spellEnd"/>
+      <w:r>
+        <w:rPr>
+          <w:rFonts w:ascii="Lucida Console" w:hAnsi="Lucida Console" w:cs="Lucida Console"/>
+          <w:sz w:val="18"/>
+          <w:szCs w:val="18"/>
+        </w:rPr>
+        <w:t xml:space="preserve"> </w:t>
+      </w:r>
+      <w:proofErr w:type="spellStart"/>
+      <w:r>
+        <w:rPr>
+          <w:rFonts w:ascii="Lucida Console" w:hAnsi="Lucida Console" w:cs="Lucida Console"/>
+          <w:sz w:val="18"/>
+          <w:szCs w:val="18"/>
+        </w:rPr>
+        <w:t>origin</w:t>
+      </w:r>
+      <w:proofErr w:type="spellEnd"/>
+      <w:r>
+        <w:rPr>
+          <w:rFonts w:ascii="Lucida Console" w:hAnsi="Lucida Console" w:cs="Lucida Console"/>
+          <w:sz w:val="18"/>
+          <w:szCs w:val="18"/>
+        </w:rPr>
+        <w:t xml:space="preserve"> master </w:t>
+      </w:r>
+      <w:r>
+        <w:rPr>
+          <w:rFonts w:ascii="Lucida Console" w:hAnsi="Lucida Console" w:cs="Lucida Console"/>
+          <w:sz w:val="18"/>
+          <w:szCs w:val="18"/>
+        </w:rPr>
+        <w:t>–</w:t>
+      </w:r>
+      <w:r>
+        <w:rPr>
+          <w:rFonts w:ascii="Lucida Console" w:hAnsi="Lucida Console" w:cs="Lucida Console"/>
+          <w:sz w:val="18"/>
+          <w:szCs w:val="18"/>
+        </w:rPr>
+        <w:t>f</w:t>
+      </w:r>
+    </w:p>
+    <w:p>
+      <w:pPr>
+        <w:autoSpaceDE w:val="0"/>
+        <w:autoSpaceDN w:val="0"/>
+        <w:adjustRightInd w:val="0"/>
+        <w:spacing w:after="0" w:line="240" w:lineRule="auto"/>
+        <w:rPr>
+          <w:rFonts w:ascii="Lucida Console" w:hAnsi="Lucida Console" w:cs="Lucida Console"/>
+          <w:sz w:val="18"/>
+          <w:szCs w:val="18"/>
+        </w:rPr>
+      </w:pPr>
+    </w:p>
+    <w:p>
+      <w:pPr>
+        <w:pStyle w:val="Sinespaciado"/>
+      </w:pPr>
+      <w:r>
+        <w:t xml:space="preserve">//este </w:t>
+      </w:r>
+      <w:proofErr w:type="spellStart"/>
+      <w:r>
+        <w:t>tag</w:t>
+      </w:r>
+      <w:proofErr w:type="spellEnd"/>
+      <w:r>
+        <w:t xml:space="preserve"> es para versionar el código del proyecto solo se asigna al </w:t>
+      </w:r>
+      <w:proofErr w:type="spellStart"/>
+      <w:r>
+        <w:t>ultimo</w:t>
+      </w:r>
+      <w:proofErr w:type="spellEnd"/>
+      <w:r>
+        <w:t xml:space="preserve"> </w:t>
+      </w:r>
+      <w:proofErr w:type="spellStart"/>
+      <w:r>
+        <w:t>commit</w:t>
+      </w:r>
+      <w:proofErr w:type="spellEnd"/>
+    </w:p>
+    <w:p>
+      <w:pPr>
+        <w:autoSpaceDE w:val="0"/>
+        <w:autoSpaceDN w:val="0"/>
+        <w:adjustRightInd w:val="0"/>
+        <w:spacing w:after="0" w:line="240" w:lineRule="auto"/>
+        <w:rPr>
+          <w:rFonts w:ascii="Lucida Console" w:hAnsi="Lucida Console" w:cs="Lucida Console"/>
+          <w:color w:val="00BFBF"/>
+          <w:sz w:val="18"/>
+          <w:szCs w:val="18"/>
+        </w:rPr>
+      </w:pPr>
+      <w:proofErr w:type="spellStart"/>
+      <w:r>
+        <w:rPr>
+          <w:rFonts w:ascii="Lucida Console" w:hAnsi="Lucida Console" w:cs="Lucida Console"/>
+          <w:color w:val="00BF00"/>
+          <w:sz w:val="18"/>
+          <w:szCs w:val="18"/>
+        </w:rPr>
+        <w:t>MercadoTec@Mercadotecnia</w:t>
+      </w:r>
+      <w:proofErr w:type="spellEnd"/>
+      <w:r>
+        <w:rPr>
+          <w:rFonts w:ascii="Lucida Console" w:hAnsi="Lucida Console" w:cs="Lucida Console"/>
+          <w:color w:val="00BF00"/>
+          <w:sz w:val="18"/>
+          <w:szCs w:val="18"/>
+        </w:rPr>
+        <w:t xml:space="preserve"> </w:t>
+      </w:r>
+      <w:r>
+        <w:rPr>
+          <w:rFonts w:ascii="Lucida Console" w:hAnsi="Lucida Console" w:cs="Lucida Console"/>
+          <w:color w:val="BF00BF"/>
+          <w:sz w:val="18"/>
+          <w:szCs w:val="18"/>
+        </w:rPr>
+        <w:t xml:space="preserve">MINGW64 </w:t>
+      </w:r>
+      <w:r>
+        <w:rPr>
+          <w:rFonts w:ascii="Lucida Console" w:hAnsi="Lucida Console" w:cs="Lucida Console"/>
+          <w:color w:val="BFBF00"/>
+          <w:sz w:val="18"/>
+          <w:szCs w:val="18"/>
+        </w:rPr>
+        <w:t>/c/</w:t>
+      </w:r>
+      <w:proofErr w:type="spellStart"/>
+      <w:r>
+        <w:rPr>
+          <w:rFonts w:ascii="Lucida Console" w:hAnsi="Lucida Console" w:cs="Lucida Console"/>
+          <w:color w:val="BFBF00"/>
+          <w:sz w:val="18"/>
+          <w:szCs w:val="18"/>
+        </w:rPr>
+        <w:t>xampp</w:t>
+      </w:r>
+      <w:proofErr w:type="spellEnd"/>
+      <w:r>
+        <w:rPr>
+          <w:rFonts w:ascii="Lucida Console" w:hAnsi="Lucida Console" w:cs="Lucida Console"/>
+          <w:color w:val="BFBF00"/>
+          <w:sz w:val="18"/>
+          <w:szCs w:val="18"/>
+        </w:rPr>
+        <w:t>/</w:t>
+      </w:r>
+      <w:proofErr w:type="spellStart"/>
+      <w:r>
+        <w:rPr>
+          <w:rFonts w:ascii="Lucida Console" w:hAnsi="Lucida Console" w:cs="Lucida Console"/>
+          <w:color w:val="BFBF00"/>
+          <w:sz w:val="18"/>
+          <w:szCs w:val="18"/>
+        </w:rPr>
+        <w:t>htdocs</w:t>
+      </w:r>
+      <w:proofErr w:type="spellEnd"/>
+      <w:r>
+        <w:rPr>
+          <w:rFonts w:ascii="Lucida Console" w:hAnsi="Lucida Console" w:cs="Lucida Console"/>
+          <w:color w:val="BFBF00"/>
+          <w:sz w:val="18"/>
+          <w:szCs w:val="18"/>
+        </w:rPr>
+        <w:t>/01gitprueba</w:t>
+      </w:r>
+      <w:r>
+        <w:rPr>
+          <w:rFonts w:ascii="Lucida Console" w:hAnsi="Lucida Console" w:cs="Lucida Console"/>
+          <w:color w:val="00BFBF"/>
+          <w:sz w:val="18"/>
+          <w:szCs w:val="18"/>
+        </w:rPr>
+        <w:t xml:space="preserve"> (master)</w:t>
+      </w:r>
+    </w:p>
+    <w:p>
+      <w:pPr>
+        <w:autoSpaceDE w:val="0"/>
+        <w:autoSpaceDN w:val="0"/>
+        <w:adjustRightInd w:val="0"/>
+        <w:spacing w:after="0" w:line="240" w:lineRule="auto"/>
+        <w:rPr>
+          <w:rFonts w:ascii="Lucida Console" w:hAnsi="Lucida Console" w:cs="Lucida Console"/>
+          <w:sz w:val="18"/>
+          <w:szCs w:val="18"/>
+        </w:rPr>
+      </w:pPr>
+      <w:r>
+        <w:rPr>
+          <w:rFonts w:ascii="Lucida Console" w:hAnsi="Lucida Console" w:cs="Lucida Console"/>
+          <w:sz w:val="18"/>
+          <w:szCs w:val="18"/>
+        </w:rPr>
+        <w:t xml:space="preserve">$ </w:t>
+      </w:r>
+      <w:proofErr w:type="spellStart"/>
+      <w:proofErr w:type="gramStart"/>
+      <w:r>
+        <w:rPr>
+          <w:rFonts w:ascii="Lucida Console" w:hAnsi="Lucida Console" w:cs="Lucida Console"/>
+          <w:sz w:val="18"/>
+          <w:szCs w:val="18"/>
+        </w:rPr>
+        <w:t>git</w:t>
+      </w:r>
+      <w:proofErr w:type="spellEnd"/>
+      <w:proofErr w:type="gramEnd"/>
+      <w:r>
+        <w:rPr>
+          <w:rFonts w:ascii="Lucida Console" w:hAnsi="Lucida Console" w:cs="Lucida Console"/>
+          <w:sz w:val="18"/>
+          <w:szCs w:val="18"/>
+        </w:rPr>
+        <w:t xml:space="preserve"> </w:t>
+      </w:r>
+      <w:proofErr w:type="spellStart"/>
+      <w:r>
+        <w:rPr>
+          <w:rFonts w:ascii="Lucida Console" w:hAnsi="Lucida Console" w:cs="Lucida Console"/>
+          <w:sz w:val="18"/>
+          <w:szCs w:val="18"/>
+        </w:rPr>
+        <w:t>tag</w:t>
+      </w:r>
+      <w:proofErr w:type="spellEnd"/>
+      <w:r>
+        <w:rPr>
+          <w:rFonts w:ascii="Lucida Console" w:hAnsi="Lucida Console" w:cs="Lucida Console"/>
+          <w:sz w:val="18"/>
+          <w:szCs w:val="18"/>
+        </w:rPr>
+        <w:t xml:space="preserve"> -a v0.10 -m "</w:t>
+      </w:r>
+      <w:proofErr w:type="spellStart"/>
+      <w:r>
+        <w:rPr>
+          <w:rFonts w:ascii="Lucida Console" w:hAnsi="Lucida Console" w:cs="Lucida Console"/>
+          <w:sz w:val="18"/>
+          <w:szCs w:val="18"/>
+        </w:rPr>
+        <w:t>version</w:t>
+      </w:r>
+      <w:proofErr w:type="spellEnd"/>
+      <w:r>
+        <w:rPr>
+          <w:rFonts w:ascii="Lucida Console" w:hAnsi="Lucida Console" w:cs="Lucida Console"/>
+          <w:sz w:val="18"/>
+          <w:szCs w:val="18"/>
+        </w:rPr>
+        <w:t xml:space="preserve"> 0.10 del proyecto"</w:t>
+      </w:r>
+    </w:p>
+    <w:p>
+      <w:pPr>
+        <w:autoSpaceDE w:val="0"/>
+        <w:autoSpaceDN w:val="0"/>
+        <w:adjustRightInd w:val="0"/>
+        <w:spacing w:after="0" w:line="240" w:lineRule="auto"/>
+        <w:rPr>
+          <w:rFonts w:ascii="Lucida Console" w:hAnsi="Lucida Console" w:cs="Lucida Console"/>
+          <w:sz w:val="18"/>
+          <w:szCs w:val="18"/>
+        </w:rPr>
+      </w:pPr>
+    </w:p>
+    <w:p>
+      <w:pPr>
+        <w:pStyle w:val="Sinespaciado"/>
+      </w:pPr>
+      <w:r>
+        <w:t xml:space="preserve">//genera un </w:t>
+      </w:r>
+      <w:proofErr w:type="spellStart"/>
+      <w:r>
+        <w:t>tag</w:t>
+      </w:r>
+      <w:proofErr w:type="spellEnd"/>
+      <w:r>
+        <w:t xml:space="preserve"> para versionar los </w:t>
+      </w:r>
+      <w:proofErr w:type="spellStart"/>
+      <w:r>
+        <w:t>commits</w:t>
+      </w:r>
+      <w:proofErr w:type="spellEnd"/>
+      <w:r>
+        <w:t xml:space="preserve"> copiando la clave </w:t>
+      </w:r>
+      <w:proofErr w:type="spellStart"/>
+      <w:r>
+        <w:t>sha</w:t>
+      </w:r>
+      <w:proofErr w:type="spellEnd"/>
+      <w:r>
+        <w:t xml:space="preserve"> del </w:t>
+      </w:r>
+      <w:proofErr w:type="spellStart"/>
+      <w:r>
+        <w:t>commit</w:t>
+      </w:r>
+      <w:proofErr w:type="spellEnd"/>
+      <w:r>
+        <w:t xml:space="preserve"> deseado</w:t>
+      </w:r>
+    </w:p>
+    <w:p>
+      <w:pPr>
+        <w:autoSpaceDE w:val="0"/>
+        <w:autoSpaceDN w:val="0"/>
+        <w:adjustRightInd w:val="0"/>
+        <w:spacing w:after="0" w:line="240" w:lineRule="auto"/>
+        <w:rPr>
+          <w:rFonts w:ascii="Lucida Console" w:hAnsi="Lucida Console" w:cs="Lucida Console"/>
+          <w:color w:val="00BFBF"/>
+          <w:sz w:val="18"/>
+          <w:szCs w:val="18"/>
+        </w:rPr>
+      </w:pPr>
+      <w:proofErr w:type="spellStart"/>
+      <w:r>
+        <w:rPr>
+          <w:rFonts w:ascii="Lucida Console" w:hAnsi="Lucida Console" w:cs="Lucida Console"/>
+          <w:color w:val="00BF00"/>
+          <w:sz w:val="18"/>
+          <w:szCs w:val="18"/>
+        </w:rPr>
+        <w:t>MercadoTec@Mercadotecnia</w:t>
+      </w:r>
+      <w:proofErr w:type="spellEnd"/>
+      <w:r>
+        <w:rPr>
+          <w:rFonts w:ascii="Lucida Console" w:hAnsi="Lucida Console" w:cs="Lucida Console"/>
+          <w:color w:val="00BF00"/>
+          <w:sz w:val="18"/>
+          <w:szCs w:val="18"/>
+        </w:rPr>
+        <w:t xml:space="preserve"> </w:t>
+      </w:r>
+      <w:r>
+        <w:rPr>
+          <w:rFonts w:ascii="Lucida Console" w:hAnsi="Lucida Console" w:cs="Lucida Console"/>
+          <w:color w:val="BF00BF"/>
+          <w:sz w:val="18"/>
+          <w:szCs w:val="18"/>
+        </w:rPr>
+        <w:t xml:space="preserve">MINGW64 </w:t>
+      </w:r>
+      <w:r>
+        <w:rPr>
+          <w:rFonts w:ascii="Lucida Console" w:hAnsi="Lucida Console" w:cs="Lucida Console"/>
+          <w:color w:val="BFBF00"/>
+          <w:sz w:val="18"/>
+          <w:szCs w:val="18"/>
+        </w:rPr>
+        <w:t>/c/</w:t>
+      </w:r>
+      <w:proofErr w:type="spellStart"/>
+      <w:r>
+        <w:rPr>
+          <w:rFonts w:ascii="Lucida Console" w:hAnsi="Lucida Console" w:cs="Lucida Console"/>
+          <w:color w:val="BFBF00"/>
+          <w:sz w:val="18"/>
+          <w:szCs w:val="18"/>
+        </w:rPr>
+        <w:t>xampp</w:t>
+      </w:r>
+      <w:proofErr w:type="spellEnd"/>
+      <w:r>
+        <w:rPr>
+          <w:rFonts w:ascii="Lucida Console" w:hAnsi="Lucida Console" w:cs="Lucida Console"/>
+          <w:color w:val="BFBF00"/>
+          <w:sz w:val="18"/>
+          <w:szCs w:val="18"/>
+        </w:rPr>
+        <w:t>/</w:t>
+      </w:r>
+      <w:proofErr w:type="spellStart"/>
+      <w:r>
+        <w:rPr>
+          <w:rFonts w:ascii="Lucida Console" w:hAnsi="Lucida Console" w:cs="Lucida Console"/>
+          <w:color w:val="BFBF00"/>
+          <w:sz w:val="18"/>
+          <w:szCs w:val="18"/>
+        </w:rPr>
+        <w:t>htdocs</w:t>
+      </w:r>
+      <w:proofErr w:type="spellEnd"/>
+      <w:r>
+        <w:rPr>
+          <w:rFonts w:ascii="Lucida Console" w:hAnsi="Lucida Console" w:cs="Lucida Console"/>
+          <w:color w:val="BFBF00"/>
+          <w:sz w:val="18"/>
+          <w:szCs w:val="18"/>
+        </w:rPr>
+        <w:t>/01gitprueba</w:t>
+      </w:r>
+      <w:r>
+        <w:rPr>
+          <w:rFonts w:ascii="Lucida Console" w:hAnsi="Lucida Console" w:cs="Lucida Console"/>
+          <w:color w:val="00BFBF"/>
+          <w:sz w:val="18"/>
+          <w:szCs w:val="18"/>
+        </w:rPr>
+        <w:t xml:space="preserve"> (master)</w:t>
+      </w:r>
+    </w:p>
+    <w:p>
+      <w:pPr>
+        <w:autoSpaceDE w:val="0"/>
+        <w:autoSpaceDN w:val="0"/>
+        <w:adjustRightInd w:val="0"/>
+        <w:spacing w:after="0" w:line="240" w:lineRule="auto"/>
+        <w:rPr>
+          <w:rFonts w:ascii="Lucida Console" w:hAnsi="Lucida Console" w:cs="Lucida Console"/>
+          <w:sz w:val="18"/>
+          <w:szCs w:val="18"/>
+        </w:rPr>
+      </w:pPr>
+      <w:r>
+        <w:rPr>
+          <w:rFonts w:ascii="Lucida Console" w:hAnsi="Lucida Console" w:cs="Lucida Console"/>
+          <w:sz w:val="18"/>
+          <w:szCs w:val="18"/>
+        </w:rPr>
+        <w:t xml:space="preserve">$ </w:t>
+      </w:r>
+      <w:proofErr w:type="spellStart"/>
+      <w:proofErr w:type="gramStart"/>
+      <w:r>
+        <w:rPr>
+          <w:rFonts w:ascii="Lucida Console" w:hAnsi="Lucida Console" w:cs="Lucida Console"/>
+          <w:sz w:val="18"/>
+          <w:szCs w:val="18"/>
+        </w:rPr>
+        <w:t>git</w:t>
+      </w:r>
+      <w:proofErr w:type="spellEnd"/>
+      <w:proofErr w:type="gramEnd"/>
+      <w:r>
+        <w:rPr>
+          <w:rFonts w:ascii="Lucida Console" w:hAnsi="Lucida Console" w:cs="Lucida Console"/>
+          <w:sz w:val="18"/>
+          <w:szCs w:val="18"/>
+        </w:rPr>
+        <w:t xml:space="preserve"> </w:t>
+      </w:r>
+      <w:proofErr w:type="spellStart"/>
+      <w:r>
+        <w:rPr>
+          <w:rFonts w:ascii="Lucida Console" w:hAnsi="Lucida Console" w:cs="Lucida Console"/>
+          <w:sz w:val="18"/>
+          <w:szCs w:val="18"/>
+        </w:rPr>
+        <w:t>tag</w:t>
+      </w:r>
+      <w:proofErr w:type="spellEnd"/>
+      <w:r>
+        <w:rPr>
+          <w:rFonts w:ascii="Lucida Console" w:hAnsi="Lucida Console" w:cs="Lucida Console"/>
+          <w:sz w:val="18"/>
+          <w:szCs w:val="18"/>
+        </w:rPr>
+        <w:t xml:space="preserve"> -a v0.1 -m "</w:t>
+      </w:r>
+      <w:proofErr w:type="spellStart"/>
+      <w:r>
+        <w:rPr>
+          <w:rFonts w:ascii="Lucida Console" w:hAnsi="Lucida Console" w:cs="Lucida Console"/>
+          <w:sz w:val="18"/>
+          <w:szCs w:val="18"/>
+        </w:rPr>
+        <w:t>version</w:t>
+      </w:r>
+      <w:proofErr w:type="spellEnd"/>
+      <w:r>
+        <w:rPr>
+          <w:rFonts w:ascii="Lucida Console" w:hAnsi="Lucida Console" w:cs="Lucida Console"/>
+          <w:sz w:val="18"/>
+          <w:szCs w:val="18"/>
+        </w:rPr>
+        <w:t xml:space="preserve"> 0.1 del proyecto" f2f661558a01fac05354c195cc678012104490b4</w:t>
+      </w:r>
+    </w:p>
+    <w:p>
+      <w:pPr>
+        <w:autoSpaceDE w:val="0"/>
+        <w:autoSpaceDN w:val="0"/>
+        <w:adjustRightInd w:val="0"/>
+        <w:spacing w:after="0" w:line="240" w:lineRule="auto"/>
+        <w:rPr>
+          <w:rFonts w:ascii="Lucida Console" w:hAnsi="Lucida Console" w:cs="Lucida Console"/>
+          <w:sz w:val="18"/>
+          <w:szCs w:val="18"/>
+        </w:rPr>
+      </w:pPr>
+    </w:p>
+    <w:p>
+      <w:pPr>
+        <w:pStyle w:val="Sinespaciado"/>
+      </w:pPr>
+      <w:r>
+        <w:t xml:space="preserve">//sube a </w:t>
+      </w:r>
+      <w:proofErr w:type="spellStart"/>
+      <w:r>
+        <w:t>github</w:t>
+      </w:r>
+      <w:proofErr w:type="spellEnd"/>
+      <w:r>
+        <w:t xml:space="preserve"> el </w:t>
+      </w:r>
+      <w:proofErr w:type="spellStart"/>
+      <w:r>
+        <w:t>tag</w:t>
+      </w:r>
+      <w:proofErr w:type="spellEnd"/>
+      <w:r>
+        <w:t xml:space="preserve"> con la versión indicada</w:t>
+      </w:r>
+    </w:p>
+    <w:p>
+      <w:pPr>
+        <w:autoSpaceDE w:val="0"/>
+        <w:autoSpaceDN w:val="0"/>
+        <w:adjustRightInd w:val="0"/>
+        <w:spacing w:after="0" w:line="240" w:lineRule="auto"/>
+        <w:rPr>
+          <w:rFonts w:ascii="Lucida Console" w:hAnsi="Lucida Console" w:cs="Lucida Console"/>
+          <w:color w:val="00BFBF"/>
+          <w:sz w:val="18"/>
+          <w:szCs w:val="18"/>
+        </w:rPr>
+      </w:pPr>
+      <w:proofErr w:type="spellStart"/>
+      <w:r>
+        <w:rPr>
+          <w:rFonts w:ascii="Lucida Console" w:hAnsi="Lucida Console" w:cs="Lucida Console"/>
+          <w:color w:val="00BF00"/>
+          <w:sz w:val="18"/>
+          <w:szCs w:val="18"/>
+        </w:rPr>
+        <w:t>MercadoTec@Mercadotecnia</w:t>
+      </w:r>
+      <w:proofErr w:type="spellEnd"/>
+      <w:r>
+        <w:rPr>
+          <w:rFonts w:ascii="Lucida Console" w:hAnsi="Lucida Console" w:cs="Lucida Console"/>
+          <w:color w:val="00BF00"/>
+          <w:sz w:val="18"/>
+          <w:szCs w:val="18"/>
+        </w:rPr>
+        <w:t xml:space="preserve"> </w:t>
+      </w:r>
+      <w:r>
+        <w:rPr>
+          <w:rFonts w:ascii="Lucida Console" w:hAnsi="Lucida Console" w:cs="Lucida Console"/>
+          <w:color w:val="BF00BF"/>
+          <w:sz w:val="18"/>
+          <w:szCs w:val="18"/>
+        </w:rPr>
+        <w:t xml:space="preserve">MINGW64 </w:t>
+      </w:r>
+      <w:r>
+        <w:rPr>
+          <w:rFonts w:ascii="Lucida Console" w:hAnsi="Lucida Console" w:cs="Lucida Console"/>
+          <w:color w:val="BFBF00"/>
+          <w:sz w:val="18"/>
+          <w:szCs w:val="18"/>
+        </w:rPr>
+        <w:t>/c/</w:t>
+      </w:r>
+      <w:proofErr w:type="spellStart"/>
+      <w:r>
+        <w:rPr>
+          <w:rFonts w:ascii="Lucida Console" w:hAnsi="Lucida Console" w:cs="Lucida Console"/>
+          <w:color w:val="BFBF00"/>
+          <w:sz w:val="18"/>
+          <w:szCs w:val="18"/>
+        </w:rPr>
+        <w:t>xampp</w:t>
+      </w:r>
+      <w:proofErr w:type="spellEnd"/>
+      <w:r>
+        <w:rPr>
+          <w:rFonts w:ascii="Lucida Console" w:hAnsi="Lucida Console" w:cs="Lucida Console"/>
+          <w:color w:val="BFBF00"/>
+          <w:sz w:val="18"/>
+          <w:szCs w:val="18"/>
+        </w:rPr>
+        <w:t>/</w:t>
+      </w:r>
+      <w:proofErr w:type="spellStart"/>
+      <w:r>
+        <w:rPr>
+          <w:rFonts w:ascii="Lucida Console" w:hAnsi="Lucida Console" w:cs="Lucida Console"/>
+          <w:color w:val="BFBF00"/>
+          <w:sz w:val="18"/>
+          <w:szCs w:val="18"/>
+        </w:rPr>
+        <w:t>htdocs</w:t>
+      </w:r>
+      <w:proofErr w:type="spellEnd"/>
+      <w:r>
+        <w:rPr>
+          <w:rFonts w:ascii="Lucida Console" w:hAnsi="Lucida Console" w:cs="Lucida Console"/>
+          <w:color w:val="BFBF00"/>
+          <w:sz w:val="18"/>
+          <w:szCs w:val="18"/>
+        </w:rPr>
+        <w:t>/01gitprueba</w:t>
+      </w:r>
+      <w:r>
+        <w:rPr>
+          <w:rFonts w:ascii="Lucida Console" w:hAnsi="Lucida Console" w:cs="Lucida Console"/>
+          <w:color w:val="00BFBF"/>
+          <w:sz w:val="18"/>
+          <w:szCs w:val="18"/>
+        </w:rPr>
+        <w:t xml:space="preserve"> (master)</w:t>
+      </w:r>
+    </w:p>
+    <w:p>
+      <w:pPr>
+        <w:autoSpaceDE w:val="0"/>
+        <w:autoSpaceDN w:val="0"/>
+        <w:adjustRightInd w:val="0"/>
+        <w:spacing w:after="0" w:line="240" w:lineRule="auto"/>
+        <w:rPr>
+          <w:rFonts w:ascii="Lucida Console" w:hAnsi="Lucida Console" w:cs="Lucida Console"/>
+          <w:sz w:val="18"/>
+          <w:szCs w:val="18"/>
+        </w:rPr>
+      </w:pPr>
+      <w:r>
+        <w:rPr>
+          <w:rFonts w:ascii="Lucida Console" w:hAnsi="Lucida Console" w:cs="Lucida Console"/>
+          <w:sz w:val="18"/>
+          <w:szCs w:val="18"/>
+        </w:rPr>
+        <w:t xml:space="preserve">$ </w:t>
+      </w:r>
+      <w:proofErr w:type="spellStart"/>
+      <w:proofErr w:type="gramStart"/>
+      <w:r>
+        <w:rPr>
+          <w:rFonts w:ascii="Lucida Console" w:hAnsi="Lucida Console" w:cs="Lucida Console"/>
+          <w:sz w:val="18"/>
+          <w:szCs w:val="18"/>
+        </w:rPr>
+        <w:t>git</w:t>
+      </w:r>
+      <w:proofErr w:type="spellEnd"/>
+      <w:proofErr w:type="gramEnd"/>
+      <w:r>
+        <w:rPr>
+          <w:rFonts w:ascii="Lucida Console" w:hAnsi="Lucida Console" w:cs="Lucida Console"/>
+          <w:sz w:val="18"/>
+          <w:szCs w:val="18"/>
+        </w:rPr>
+        <w:t xml:space="preserve"> </w:t>
+      </w:r>
+      <w:proofErr w:type="spellStart"/>
+      <w:r>
+        <w:rPr>
+          <w:rFonts w:ascii="Lucida Console" w:hAnsi="Lucida Console" w:cs="Lucida Console"/>
+          <w:sz w:val="18"/>
+          <w:szCs w:val="18"/>
+        </w:rPr>
+        <w:t>push</w:t>
+      </w:r>
+      <w:proofErr w:type="spellEnd"/>
+      <w:r>
+        <w:rPr>
+          <w:rFonts w:ascii="Lucida Console" w:hAnsi="Lucida Console" w:cs="Lucida Console"/>
+          <w:sz w:val="18"/>
+          <w:szCs w:val="18"/>
+        </w:rPr>
+        <w:t xml:space="preserve"> </w:t>
+      </w:r>
+      <w:proofErr w:type="spellStart"/>
+      <w:r>
+        <w:rPr>
+          <w:rFonts w:ascii="Lucida Console" w:hAnsi="Lucida Console" w:cs="Lucida Console"/>
+          <w:sz w:val="18"/>
+          <w:szCs w:val="18"/>
+        </w:rPr>
+        <w:t>origin</w:t>
+      </w:r>
+      <w:proofErr w:type="spellEnd"/>
+      <w:r>
+        <w:rPr>
+          <w:rFonts w:ascii="Lucida Console" w:hAnsi="Lucida Console" w:cs="Lucida Console"/>
+          <w:sz w:val="18"/>
+          <w:szCs w:val="18"/>
+        </w:rPr>
+        <w:t xml:space="preserve"> v0.10</w:t>
+      </w:r>
+    </w:p>
+    <w:p>
+      <w:pPr>
+        <w:autoSpaceDE w:val="0"/>
+        <w:autoSpaceDN w:val="0"/>
+        <w:adjustRightInd w:val="0"/>
+        <w:spacing w:after="0" w:line="240" w:lineRule="auto"/>
+        <w:rPr>
+          <w:rFonts w:ascii="Lucida Console" w:hAnsi="Lucida Console" w:cs="Lucida Console"/>
+          <w:color w:val="00BF00"/>
+          <w:sz w:val="18"/>
+          <w:szCs w:val="18"/>
+        </w:rPr>
+      </w:pPr>
+    </w:p>
+    <w:p>
+      <w:pPr>
+        <w:pStyle w:val="Sinespaciado"/>
+      </w:pPr>
+      <w:r>
+        <w:t xml:space="preserve">//sube a </w:t>
+      </w:r>
+      <w:proofErr w:type="spellStart"/>
+      <w:r>
+        <w:t>github</w:t>
+      </w:r>
+      <w:proofErr w:type="spellEnd"/>
+      <w:r>
+        <w:t xml:space="preserve"> todos los </w:t>
+      </w:r>
+      <w:proofErr w:type="spellStart"/>
+      <w:r>
+        <w:t>tags</w:t>
+      </w:r>
+      <w:proofErr w:type="spellEnd"/>
+      <w:r>
+        <w:t xml:space="preserve"> creados</w:t>
+      </w:r>
       <w:bookmarkStart w:id="0" w:name="_GoBack"/>
       <w:bookmarkEnd w:id="0"/>
     </w:p>
@@ -4671,8 +5569,31 @@
           <w:sz w:val="18"/>
           <w:szCs w:val="18"/>
         </w:rPr>
-        <w:t xml:space="preserve"> master -f</w:t>
-      </w:r>
+        <w:t xml:space="preserve"> --</w:t>
+      </w:r>
+      <w:proofErr w:type="spellStart"/>
+      <w:r>
+        <w:rPr>
+          <w:rFonts w:ascii="Lucida Console" w:hAnsi="Lucida Console" w:cs="Lucida Console"/>
+          <w:sz w:val="18"/>
+          <w:szCs w:val="18"/>
+        </w:rPr>
+        <w:t>tags</w:t>
+      </w:r>
+      <w:proofErr w:type="spellEnd"/>
+    </w:p>
+    <w:p>
+      <w:pPr>
+        <w:autoSpaceDE w:val="0"/>
+        <w:autoSpaceDN w:val="0"/>
+        <w:adjustRightInd w:val="0"/>
+        <w:spacing w:after="0" w:line="240" w:lineRule="auto"/>
+        <w:rPr>
+          <w:rFonts w:ascii="Lucida Console" w:hAnsi="Lucida Console" w:cs="Lucida Console"/>
+          <w:sz w:val="18"/>
+          <w:szCs w:val="18"/>
+        </w:rPr>
+      </w:pPr>
     </w:p>
     <w:sectPr>
       <w:pgSz w:w="12240" w:h="15840"/>

</xml_diff>